<commit_message>
Se completa traduccion a ingles
</commit_message>
<xml_diff>
--- a/GonzaloVarela.docx
+++ b/GonzaloVarela.docx
@@ -692,27 +692,161 @@
         <w:rPr>
           <w:rFonts w:eastAsia="Times" w:cs="Times" w:ascii="Times" w:hAnsi="Times"/>
         </w:rPr>
-        <w:t xml:space="preserve"> Postgres + PostGIS, Python, Django</w:t>
-      </w:r>
-      <w:r>
-        <w:rPr>
-          <w:rFonts w:eastAsia="Times" w:cs="Times" w:ascii="Times" w:hAnsi="Times"/>
-          <w:b w:val="false"/>
-          <w:i w:val="false"/>
-          <w:caps w:val="false"/>
-          <w:smallCaps w:val="false"/>
-          <w:strike w:val="false"/>
-          <w:dstrike w:val="false"/>
-          <w:color w:val="000000"/>
-          <w:position w:val="0"/>
-          <w:sz w:val="24"/>
-          <w:sz w:val="24"/>
-          <w:szCs w:val="24"/>
-          <w:u w:val="none"/>
-          <w:shd w:fill="auto" w:val="clear"/>
-          <w:vertAlign w:val="baseline"/>
-        </w:rPr>
-        <w:t>. Amplios conocimientos de software GIS Geoserver, Geonode, Leafletjs, Mapbox</w:t>
+        <w:t xml:space="preserve"> Postgres + PostGIS, Python </w:t>
+      </w:r>
+      <w:r>
+        <w:rPr>
+          <w:rFonts w:eastAsia="Times" w:cs="Times" w:ascii="Times" w:hAnsi="Times"/>
+        </w:rPr>
+        <w:t xml:space="preserve">+ </w:t>
+      </w:r>
+      <w:r>
+        <w:rPr>
+          <w:rFonts w:eastAsia="Times" w:cs="Times" w:ascii="Times" w:hAnsi="Times"/>
+        </w:rPr>
+        <w:t>Django</w:t>
+      </w:r>
+      <w:r>
+        <w:rPr>
+          <w:rFonts w:eastAsia="Times" w:cs="Times" w:ascii="Times" w:hAnsi="Times"/>
+          <w:b w:val="false"/>
+          <w:i w:val="false"/>
+          <w:caps w:val="false"/>
+          <w:smallCaps w:val="false"/>
+          <w:strike w:val="false"/>
+          <w:dstrike w:val="false"/>
+          <w:color w:val="000000"/>
+          <w:position w:val="0"/>
+          <w:sz w:val="24"/>
+          <w:sz w:val="24"/>
+          <w:szCs w:val="24"/>
+          <w:u w:val="none"/>
+          <w:shd w:fill="auto" w:val="clear"/>
+          <w:vertAlign w:val="baseline"/>
+        </w:rPr>
+        <w:t xml:space="preserve">. </w:t>
+      </w:r>
+      <w:r>
+        <w:rPr>
+          <w:rFonts w:eastAsia="Times" w:cs="Times" w:ascii="Times" w:hAnsi="Times"/>
+          <w:b w:val="false"/>
+          <w:i w:val="false"/>
+          <w:caps w:val="false"/>
+          <w:smallCaps w:val="false"/>
+          <w:strike w:val="false"/>
+          <w:dstrike w:val="false"/>
+          <w:color w:val="000000"/>
+          <w:kern w:val="0"/>
+          <w:position w:val="0"/>
+          <w:sz w:val="24"/>
+          <w:sz w:val="24"/>
+          <w:szCs w:val="24"/>
+          <w:u w:val="none"/>
+          <w:shd w:fill="auto" w:val="clear"/>
+          <w:vertAlign w:val="baseline"/>
+          <w:lang w:val="es-AR" w:eastAsia="zh-CN" w:bidi="hi-IN"/>
+        </w:rPr>
+        <w:t>Especializado en</w:t>
+      </w:r>
+      <w:r>
+        <w:rPr>
+          <w:rFonts w:eastAsia="Times" w:cs="Times" w:ascii="Times" w:hAnsi="Times"/>
+          <w:b w:val="false"/>
+          <w:i w:val="false"/>
+          <w:caps w:val="false"/>
+          <w:smallCaps w:val="false"/>
+          <w:strike w:val="false"/>
+          <w:dstrike w:val="false"/>
+          <w:color w:val="000000"/>
+          <w:position w:val="0"/>
+          <w:sz w:val="24"/>
+          <w:sz w:val="24"/>
+          <w:szCs w:val="24"/>
+          <w:u w:val="none"/>
+          <w:shd w:fill="auto" w:val="clear"/>
+          <w:vertAlign w:val="baseline"/>
+        </w:rPr>
+        <w:t xml:space="preserve"> software GIS </w:t>
+      </w:r>
+      <w:r>
+        <w:rPr>
+          <w:rFonts w:eastAsia="Times" w:cs="Times" w:ascii="Times" w:hAnsi="Times"/>
+          <w:b w:val="false"/>
+          <w:i w:val="false"/>
+          <w:caps w:val="false"/>
+          <w:smallCaps w:val="false"/>
+          <w:strike w:val="false"/>
+          <w:dstrike w:val="false"/>
+          <w:color w:val="000000"/>
+          <w:position w:val="0"/>
+          <w:sz w:val="24"/>
+          <w:sz w:val="24"/>
+          <w:szCs w:val="24"/>
+          <w:u w:val="none"/>
+          <w:shd w:fill="auto" w:val="clear"/>
+          <w:vertAlign w:val="baseline"/>
+        </w:rPr>
+        <w:t xml:space="preserve">y experiencia en instalar y admnistrar Geoserver y </w:t>
+      </w:r>
+      <w:r>
+        <w:rPr>
+          <w:rFonts w:eastAsia="Times" w:cs="Times" w:ascii="Times" w:hAnsi="Times"/>
+          <w:b w:val="false"/>
+          <w:i w:val="false"/>
+          <w:caps w:val="false"/>
+          <w:smallCaps w:val="false"/>
+          <w:strike w:val="false"/>
+          <w:dstrike w:val="false"/>
+          <w:color w:val="000000"/>
+          <w:position w:val="0"/>
+          <w:sz w:val="24"/>
+          <w:sz w:val="24"/>
+          <w:szCs w:val="24"/>
+          <w:u w:val="none"/>
+          <w:shd w:fill="auto" w:val="clear"/>
+          <w:vertAlign w:val="baseline"/>
+        </w:rPr>
+        <w:t xml:space="preserve">Geonode. </w:t>
+      </w:r>
+      <w:r>
+        <w:rPr>
+          <w:rFonts w:eastAsia="Times" w:cs="Times" w:ascii="Times" w:hAnsi="Times"/>
+          <w:b w:val="false"/>
+          <w:i w:val="false"/>
+          <w:caps w:val="false"/>
+          <w:smallCaps w:val="false"/>
+          <w:strike w:val="false"/>
+          <w:dstrike w:val="false"/>
+          <w:color w:val="000000"/>
+          <w:position w:val="0"/>
+          <w:sz w:val="24"/>
+          <w:sz w:val="24"/>
+          <w:szCs w:val="24"/>
+          <w:u w:val="none"/>
+          <w:shd w:fill="auto" w:val="clear"/>
+          <w:vertAlign w:val="baseline"/>
+        </w:rPr>
+        <w:t>Tengo mucha experiencia desarrollando junto a</w:t>
+      </w:r>
+      <w:r>
+        <w:rPr>
+          <w:rFonts w:eastAsia="Times" w:cs="Times" w:ascii="Times" w:hAnsi="Times"/>
+          <w:b w:val="false"/>
+          <w:i w:val="false"/>
+          <w:caps w:val="false"/>
+          <w:smallCaps w:val="false"/>
+          <w:strike w:val="false"/>
+          <w:dstrike w:val="false"/>
+          <w:color w:val="000000"/>
+          <w:position w:val="0"/>
+          <w:sz w:val="24"/>
+          <w:sz w:val="24"/>
+          <w:szCs w:val="24"/>
+          <w:u w:val="none"/>
+          <w:shd w:fill="auto" w:val="clear"/>
+          <w:vertAlign w:val="baseline"/>
+        </w:rPr>
+        <w:t xml:space="preserve"> Leafletjs, Mapbox</w:t>
       </w:r>
       <w:r>
         <w:rPr>
@@ -966,7 +1100,7 @@
           <w:shd w:fill="auto" w:val="clear"/>
           <w:vertAlign w:val="baseline"/>
         </w:rPr>
-        <w:t>PHP, QGIS, Javascript</w:t>
+        <w:t>PHP, QGIS</w:t>
       </w:r>
     </w:p>
     <w:p>
@@ -2429,12 +2563,14 @@
           <w:strike w:val="false"/>
           <w:dstrike w:val="false"/>
           <w:color w:val="000000"/>
-          <w:position w:val="0"/>
-          <w:sz w:val="24"/>
-          <w:sz w:val="24"/>
-          <w:szCs w:val="24"/>
-          <w:u w:val="none"/>
-          <w:vertAlign w:val="baseline"/>
+          <w:kern w:val="0"/>
+          <w:position w:val="0"/>
+          <w:sz w:val="24"/>
+          <w:sz w:val="24"/>
+          <w:szCs w:val="24"/>
+          <w:u w:val="none"/>
+          <w:vertAlign w:val="baseline"/>
+          <w:lang w:val="es-AR" w:eastAsia="zh-CN" w:bidi="hi-IN"/>
         </w:rPr>
       </w:pPr>
       <w:r>
@@ -2447,13 +2583,15 @@
           <w:strike w:val="false"/>
           <w:dstrike w:val="false"/>
           <w:color w:val="000000"/>
-          <w:position w:val="0"/>
-          <w:sz w:val="24"/>
-          <w:sz w:val="24"/>
-          <w:szCs w:val="24"/>
-          <w:u w:val="none"/>
-          <w:shd w:fill="auto" w:val="clear"/>
-          <w:vertAlign w:val="baseline"/>
+          <w:kern w:val="0"/>
+          <w:position w:val="0"/>
+          <w:sz w:val="24"/>
+          <w:sz w:val="24"/>
+          <w:szCs w:val="24"/>
+          <w:u w:val="none"/>
+          <w:shd w:fill="auto" w:val="clear"/>
+          <w:vertAlign w:val="baseline"/>
+          <w:lang w:val="es-AR" w:eastAsia="zh-CN" w:bidi="hi-IN"/>
         </w:rPr>
         <w:t>Licenciatura en Sistemas de Información Geográfica (SIG)</w:t>
       </w:r>
@@ -2737,41 +2875,45 @@
         <w:ind w:left="0" w:right="0" w:hanging="0"/>
         <w:jc w:val="left"/>
         <w:rPr>
-          <w:rFonts w:ascii="Times" w:hAnsi="Times" w:eastAsia="Times" w:cs="Times"/>
-          <w:b w:val="false"/>
-          <w:b w:val="false"/>
-          <w:i w:val="false"/>
-          <w:i w:val="false"/>
-          <w:caps w:val="false"/>
-          <w:smallCaps w:val="false"/>
-          <w:strike w:val="false"/>
-          <w:dstrike w:val="false"/>
-          <w:color w:val="000000"/>
-          <w:position w:val="0"/>
-          <w:sz w:val="24"/>
-          <w:sz w:val="24"/>
-          <w:szCs w:val="24"/>
-          <w:u w:val="none"/>
-          <w:vertAlign w:val="baseline"/>
-        </w:rPr>
-      </w:pPr>
-      <w:r>
-        <w:rPr>
-          <w:rFonts w:eastAsia="Times" w:cs="Times" w:ascii="Times" w:hAnsi="Times"/>
-          <w:b w:val="false"/>
-          <w:i w:val="false"/>
-          <w:caps w:val="false"/>
-          <w:smallCaps w:val="false"/>
-          <w:strike w:val="false"/>
-          <w:dstrike w:val="false"/>
-          <w:color w:val="000000"/>
-          <w:position w:val="0"/>
-          <w:sz w:val="24"/>
-          <w:sz w:val="24"/>
-          <w:szCs w:val="24"/>
-          <w:u w:val="none"/>
-          <w:shd w:fill="auto" w:val="clear"/>
-          <w:vertAlign w:val="baseline"/>
+          <w:rFonts w:ascii="Calibri" w:hAnsi="Calibri" w:eastAsia="Calibri" w:cs="Calibri"/>
+          <w:b w:val="false"/>
+          <w:b w:val="false"/>
+          <w:i w:val="false"/>
+          <w:i w:val="false"/>
+          <w:caps w:val="false"/>
+          <w:smallCaps w:val="false"/>
+          <w:strike w:val="false"/>
+          <w:dstrike w:val="false"/>
+          <w:color w:val="000000"/>
+          <w:kern w:val="0"/>
+          <w:position w:val="0"/>
+          <w:sz w:val="24"/>
+          <w:sz w:val="24"/>
+          <w:szCs w:val="24"/>
+          <w:u w:val="none"/>
+          <w:vertAlign w:val="baseline"/>
+          <w:lang w:val="es-AR" w:eastAsia="zh-CN" w:bidi="hi-IN"/>
+        </w:rPr>
+      </w:pPr>
+      <w:r>
+        <w:rPr>
+          <w:rFonts w:eastAsia="Calibri" w:cs="Calibri" w:ascii="Calibri" w:hAnsi="Calibri"/>
+          <w:b w:val="false"/>
+          <w:i w:val="false"/>
+          <w:caps w:val="false"/>
+          <w:smallCaps w:val="false"/>
+          <w:strike w:val="false"/>
+          <w:dstrike w:val="false"/>
+          <w:color w:val="000000"/>
+          <w:kern w:val="0"/>
+          <w:position w:val="0"/>
+          <w:sz w:val="24"/>
+          <w:sz w:val="24"/>
+          <w:szCs w:val="24"/>
+          <w:u w:val="none"/>
+          <w:shd w:fill="auto" w:val="clear"/>
+          <w:vertAlign w:val="baseline"/>
+          <w:lang w:val="es-AR" w:eastAsia="zh-CN" w:bidi="hi-IN"/>
         </w:rPr>
         <w:t xml:space="preserve">Introducción a Geonetwork </w:t>
       </w:r>
@@ -2787,41 +2929,45 @@
         <w:ind w:left="0" w:right="0" w:hanging="0"/>
         <w:jc w:val="left"/>
         <w:rPr>
-          <w:rFonts w:ascii="Times" w:hAnsi="Times" w:eastAsia="Times" w:cs="Times"/>
-          <w:b w:val="false"/>
-          <w:b w:val="false"/>
-          <w:i w:val="false"/>
-          <w:i w:val="false"/>
-          <w:caps w:val="false"/>
-          <w:smallCaps w:val="false"/>
-          <w:strike w:val="false"/>
-          <w:dstrike w:val="false"/>
-          <w:color w:val="000000"/>
-          <w:position w:val="0"/>
-          <w:sz w:val="24"/>
-          <w:sz w:val="24"/>
-          <w:szCs w:val="24"/>
-          <w:u w:val="none"/>
-          <w:vertAlign w:val="baseline"/>
-        </w:rPr>
-      </w:pPr>
-      <w:r>
-        <w:rPr>
-          <w:rFonts w:eastAsia="Times" w:cs="Times" w:ascii="Times" w:hAnsi="Times"/>
-          <w:b w:val="false"/>
-          <w:i w:val="false"/>
-          <w:caps w:val="false"/>
-          <w:smallCaps w:val="false"/>
-          <w:strike w:val="false"/>
-          <w:dstrike w:val="false"/>
-          <w:color w:val="000000"/>
-          <w:position w:val="0"/>
-          <w:sz w:val="24"/>
-          <w:sz w:val="24"/>
-          <w:szCs w:val="24"/>
-          <w:u w:val="none"/>
-          <w:shd w:fill="auto" w:val="clear"/>
-          <w:vertAlign w:val="baseline"/>
+          <w:rFonts w:ascii="Calibri" w:hAnsi="Calibri" w:eastAsia="Calibri" w:cs="Calibri"/>
+          <w:b w:val="false"/>
+          <w:b w:val="false"/>
+          <w:i w:val="false"/>
+          <w:i w:val="false"/>
+          <w:caps w:val="false"/>
+          <w:smallCaps w:val="false"/>
+          <w:strike w:val="false"/>
+          <w:dstrike w:val="false"/>
+          <w:color w:val="000000"/>
+          <w:kern w:val="0"/>
+          <w:position w:val="0"/>
+          <w:sz w:val="24"/>
+          <w:sz w:val="24"/>
+          <w:szCs w:val="24"/>
+          <w:u w:val="none"/>
+          <w:vertAlign w:val="baseline"/>
+          <w:lang w:val="es-AR" w:eastAsia="zh-CN" w:bidi="hi-IN"/>
+        </w:rPr>
+      </w:pPr>
+      <w:r>
+        <w:rPr>
+          <w:rFonts w:eastAsia="Calibri" w:cs="Calibri" w:ascii="Calibri" w:hAnsi="Calibri"/>
+          <w:b w:val="false"/>
+          <w:i w:val="false"/>
+          <w:caps w:val="false"/>
+          <w:smallCaps w:val="false"/>
+          <w:strike w:val="false"/>
+          <w:dstrike w:val="false"/>
+          <w:color w:val="000000"/>
+          <w:kern w:val="0"/>
+          <w:position w:val="0"/>
+          <w:sz w:val="24"/>
+          <w:sz w:val="24"/>
+          <w:szCs w:val="24"/>
+          <w:u w:val="none"/>
+          <w:shd w:fill="auto" w:val="clear"/>
+          <w:vertAlign w:val="baseline"/>
+          <w:lang w:val="es-AR" w:eastAsia="zh-CN" w:bidi="hi-IN"/>
         </w:rPr>
         <w:t>Geonetwork Avanzado – Adaptando el código</w:t>
       </w:r>
@@ -2836,44 +2982,73 @@
         <w:spacing w:lineRule="auto" w:line="240" w:before="0" w:after="0"/>
         <w:ind w:left="0" w:right="0" w:hanging="0"/>
         <w:jc w:val="left"/>
-        <w:rPr>
-          <w:rFonts w:ascii="Times" w:hAnsi="Times" w:eastAsia="Times" w:cs="Times"/>
-          <w:b w:val="false"/>
-          <w:b w:val="false"/>
-          <w:i w:val="false"/>
-          <w:i w:val="false"/>
-          <w:caps w:val="false"/>
-          <w:smallCaps w:val="false"/>
-          <w:strike w:val="false"/>
-          <w:dstrike w:val="false"/>
-          <w:color w:val="000000"/>
-          <w:position w:val="0"/>
-          <w:sz w:val="24"/>
-          <w:sz w:val="24"/>
-          <w:szCs w:val="24"/>
-          <w:u w:val="none"/>
-          <w:vertAlign w:val="baseline"/>
-        </w:rPr>
-      </w:pPr>
-      <w:r>
-        <w:rPr>
-          <w:rFonts w:eastAsia="Times" w:cs="Times" w:ascii="Times" w:hAnsi="Times"/>
-          <w:b w:val="false"/>
-          <w:i w:val="false"/>
-          <w:caps w:val="false"/>
-          <w:smallCaps w:val="false"/>
-          <w:strike w:val="false"/>
-          <w:dstrike w:val="false"/>
-          <w:color w:val="000000"/>
-          <w:position w:val="0"/>
-          <w:sz w:val="24"/>
-          <w:sz w:val="24"/>
-          <w:szCs w:val="24"/>
-          <w:u w:val="none"/>
-          <w:shd w:fill="auto" w:val="clear"/>
-          <w:vertAlign w:val="baseline"/>
-        </w:rPr>
-        <w:t>Geoserver Avanzado - Clusterización y Load Balancing con Docker</w:t>
+        <w:rPr/>
+      </w:pPr>
+      <w:r>
+        <w:rPr>
+          <w:rFonts w:eastAsia="Calibri" w:cs="Calibri" w:ascii="Calibri" w:hAnsi="Calibri"/>
+          <w:b w:val="false"/>
+          <w:i w:val="false"/>
+          <w:caps w:val="false"/>
+          <w:smallCaps w:val="false"/>
+          <w:strike w:val="false"/>
+          <w:dstrike w:val="false"/>
+          <w:color w:val="000000"/>
+          <w:kern w:val="0"/>
+          <w:position w:val="0"/>
+          <w:sz w:val="24"/>
+          <w:sz w:val="24"/>
+          <w:szCs w:val="24"/>
+          <w:u w:val="none"/>
+          <w:shd w:fill="auto" w:val="clear"/>
+          <w:vertAlign w:val="baseline"/>
+          <w:lang w:val="es-AR" w:eastAsia="zh-CN" w:bidi="hi-IN"/>
+        </w:rPr>
+        <w:t xml:space="preserve">Geoserver Avanzado - Clusterización y Load Balancing </w:t>
+      </w:r>
+      <w:r>
+        <w:rPr>
+          <w:rFonts w:eastAsia="Calibri" w:cs="Calibri" w:ascii="Calibri" w:hAnsi="Calibri"/>
+          <w:b w:val="false"/>
+          <w:i w:val="false"/>
+          <w:caps w:val="false"/>
+          <w:smallCaps w:val="false"/>
+          <w:strike w:val="false"/>
+          <w:dstrike w:val="false"/>
+          <w:color w:val="000000"/>
+          <w:kern w:val="0"/>
+          <w:position w:val="0"/>
+          <w:sz w:val="24"/>
+          <w:sz w:val="24"/>
+          <w:szCs w:val="24"/>
+          <w:u w:val="none"/>
+          <w:shd w:fill="auto" w:val="clear"/>
+          <w:vertAlign w:val="baseline"/>
+          <w:lang w:val="es-AR" w:eastAsia="zh-CN" w:bidi="hi-IN"/>
+        </w:rPr>
+        <w:t>with</w:t>
+      </w:r>
+      <w:r>
+        <w:rPr>
+          <w:rFonts w:eastAsia="Calibri" w:cs="Calibri" w:ascii="Calibri" w:hAnsi="Calibri"/>
+          <w:b w:val="false"/>
+          <w:i w:val="false"/>
+          <w:caps w:val="false"/>
+          <w:smallCaps w:val="false"/>
+          <w:strike w:val="false"/>
+          <w:dstrike w:val="false"/>
+          <w:color w:val="000000"/>
+          <w:kern w:val="0"/>
+          <w:position w:val="0"/>
+          <w:sz w:val="24"/>
+          <w:sz w:val="24"/>
+          <w:szCs w:val="24"/>
+          <w:u w:val="none"/>
+          <w:shd w:fill="auto" w:val="clear"/>
+          <w:vertAlign w:val="baseline"/>
+          <w:lang w:val="es-AR" w:eastAsia="zh-CN" w:bidi="hi-IN"/>
+        </w:rPr>
+        <w:t xml:space="preserve"> Docker</w:t>
       </w:r>
     </w:p>
     <w:p>
@@ -2887,41 +3062,45 @@
         <w:ind w:left="0" w:right="0" w:hanging="0"/>
         <w:jc w:val="left"/>
         <w:rPr>
-          <w:rFonts w:ascii="Times" w:hAnsi="Times" w:eastAsia="Times" w:cs="Times"/>
-          <w:b w:val="false"/>
-          <w:b w:val="false"/>
-          <w:i w:val="false"/>
-          <w:i w:val="false"/>
-          <w:caps w:val="false"/>
-          <w:smallCaps w:val="false"/>
-          <w:strike w:val="false"/>
-          <w:dstrike w:val="false"/>
-          <w:color w:val="000000"/>
-          <w:position w:val="0"/>
-          <w:sz w:val="24"/>
-          <w:sz w:val="24"/>
-          <w:szCs w:val="24"/>
-          <w:u w:val="none"/>
-          <w:vertAlign w:val="baseline"/>
-        </w:rPr>
-      </w:pPr>
-      <w:r>
-        <w:rPr>
-          <w:rFonts w:eastAsia="Times" w:cs="Times" w:ascii="Times" w:hAnsi="Times"/>
-          <w:b w:val="false"/>
-          <w:i w:val="false"/>
-          <w:caps w:val="false"/>
-          <w:smallCaps w:val="false"/>
-          <w:strike w:val="false"/>
-          <w:dstrike w:val="false"/>
-          <w:color w:val="000000"/>
-          <w:position w:val="0"/>
-          <w:sz w:val="24"/>
-          <w:sz w:val="24"/>
-          <w:szCs w:val="24"/>
-          <w:u w:val="none"/>
-          <w:shd w:fill="auto" w:val="clear"/>
-          <w:vertAlign w:val="baseline"/>
+          <w:rFonts w:ascii="Calibri" w:hAnsi="Calibri" w:eastAsia="Calibri" w:cs="Calibri"/>
+          <w:b w:val="false"/>
+          <w:b w:val="false"/>
+          <w:i w:val="false"/>
+          <w:i w:val="false"/>
+          <w:caps w:val="false"/>
+          <w:smallCaps w:val="false"/>
+          <w:strike w:val="false"/>
+          <w:dstrike w:val="false"/>
+          <w:color w:val="000000"/>
+          <w:kern w:val="0"/>
+          <w:position w:val="0"/>
+          <w:sz w:val="24"/>
+          <w:sz w:val="24"/>
+          <w:szCs w:val="24"/>
+          <w:u w:val="none"/>
+          <w:vertAlign w:val="baseline"/>
+          <w:lang w:val="es-AR" w:eastAsia="zh-CN" w:bidi="hi-IN"/>
+        </w:rPr>
+      </w:pPr>
+      <w:r>
+        <w:rPr>
+          <w:rFonts w:eastAsia="Calibri" w:cs="Calibri" w:ascii="Calibri" w:hAnsi="Calibri"/>
+          <w:b w:val="false"/>
+          <w:i w:val="false"/>
+          <w:caps w:val="false"/>
+          <w:smallCaps w:val="false"/>
+          <w:strike w:val="false"/>
+          <w:dstrike w:val="false"/>
+          <w:color w:val="000000"/>
+          <w:kern w:val="0"/>
+          <w:position w:val="0"/>
+          <w:sz w:val="24"/>
+          <w:sz w:val="24"/>
+          <w:szCs w:val="24"/>
+          <w:u w:val="none"/>
+          <w:shd w:fill="auto" w:val="clear"/>
+          <w:vertAlign w:val="baseline"/>
+          <w:lang w:val="es-AR" w:eastAsia="zh-CN" w:bidi="hi-IN"/>
         </w:rPr>
         <w:t>PGRouting</w:t>
       </w:r>
@@ -3035,41 +3214,45 @@
         <w:ind w:left="0" w:right="0" w:hanging="0"/>
         <w:jc w:val="left"/>
         <w:rPr>
-          <w:rFonts w:ascii="Times" w:hAnsi="Times" w:eastAsia="Times" w:cs="Times"/>
-          <w:b w:val="false"/>
-          <w:b w:val="false"/>
-          <w:i w:val="false"/>
-          <w:i w:val="false"/>
-          <w:caps w:val="false"/>
-          <w:smallCaps w:val="false"/>
-          <w:strike w:val="false"/>
-          <w:dstrike w:val="false"/>
-          <w:color w:val="000000"/>
-          <w:position w:val="0"/>
-          <w:sz w:val="24"/>
-          <w:sz w:val="24"/>
-          <w:szCs w:val="24"/>
-          <w:u w:val="none"/>
-          <w:vertAlign w:val="baseline"/>
-        </w:rPr>
-      </w:pPr>
-      <w:r>
-        <w:rPr>
-          <w:rFonts w:eastAsia="Times" w:cs="Times" w:ascii="Times" w:hAnsi="Times"/>
-          <w:b w:val="false"/>
-          <w:i w:val="false"/>
-          <w:caps w:val="false"/>
-          <w:smallCaps w:val="false"/>
-          <w:strike w:val="false"/>
-          <w:dstrike w:val="false"/>
-          <w:color w:val="000000"/>
-          <w:position w:val="0"/>
-          <w:sz w:val="24"/>
-          <w:sz w:val="24"/>
-          <w:szCs w:val="24"/>
-          <w:u w:val="none"/>
-          <w:shd w:fill="auto" w:val="clear"/>
-          <w:vertAlign w:val="baseline"/>
+          <w:rFonts w:ascii="Calibri" w:hAnsi="Calibri" w:eastAsia="Calibri" w:cs="Calibri"/>
+          <w:b w:val="false"/>
+          <w:b w:val="false"/>
+          <w:i w:val="false"/>
+          <w:i w:val="false"/>
+          <w:caps w:val="false"/>
+          <w:smallCaps w:val="false"/>
+          <w:strike w:val="false"/>
+          <w:dstrike w:val="false"/>
+          <w:color w:val="000000"/>
+          <w:kern w:val="0"/>
+          <w:position w:val="0"/>
+          <w:sz w:val="24"/>
+          <w:sz w:val="24"/>
+          <w:szCs w:val="24"/>
+          <w:u w:val="none"/>
+          <w:vertAlign w:val="baseline"/>
+          <w:lang w:val="es-AR" w:eastAsia="zh-CN" w:bidi="hi-IN"/>
+        </w:rPr>
+      </w:pPr>
+      <w:r>
+        <w:rPr>
+          <w:rFonts w:eastAsia="Calibri" w:cs="Calibri" w:ascii="Calibri" w:hAnsi="Calibri"/>
+          <w:b w:val="false"/>
+          <w:i w:val="false"/>
+          <w:caps w:val="false"/>
+          <w:smallCaps w:val="false"/>
+          <w:strike w:val="false"/>
+          <w:dstrike w:val="false"/>
+          <w:color w:val="000000"/>
+          <w:kern w:val="0"/>
+          <w:position w:val="0"/>
+          <w:sz w:val="24"/>
+          <w:sz w:val="24"/>
+          <w:szCs w:val="24"/>
+          <w:u w:val="none"/>
+          <w:shd w:fill="auto" w:val="clear"/>
+          <w:vertAlign w:val="baseline"/>
+          <w:lang w:val="es-AR" w:eastAsia="zh-CN" w:bidi="hi-IN"/>
         </w:rPr>
         <w:t>Java Essentials</w:t>
       </w:r>
@@ -3085,41 +3268,45 @@
         <w:ind w:left="0" w:right="0" w:hanging="0"/>
         <w:jc w:val="left"/>
         <w:rPr>
-          <w:rFonts w:ascii="Times" w:hAnsi="Times" w:eastAsia="Times" w:cs="Times"/>
-          <w:b w:val="false"/>
-          <w:b w:val="false"/>
-          <w:i w:val="false"/>
-          <w:i w:val="false"/>
-          <w:caps w:val="false"/>
-          <w:smallCaps w:val="false"/>
-          <w:strike w:val="false"/>
-          <w:dstrike w:val="false"/>
-          <w:color w:val="000000"/>
-          <w:position w:val="0"/>
-          <w:sz w:val="24"/>
-          <w:sz w:val="24"/>
-          <w:szCs w:val="24"/>
-          <w:u w:val="none"/>
-          <w:vertAlign w:val="baseline"/>
-        </w:rPr>
-      </w:pPr>
-      <w:r>
-        <w:rPr>
-          <w:rFonts w:eastAsia="Times" w:cs="Times" w:ascii="Times" w:hAnsi="Times"/>
-          <w:b w:val="false"/>
-          <w:i w:val="false"/>
-          <w:caps w:val="false"/>
-          <w:smallCaps w:val="false"/>
-          <w:strike w:val="false"/>
-          <w:dstrike w:val="false"/>
-          <w:color w:val="000000"/>
-          <w:position w:val="0"/>
-          <w:sz w:val="24"/>
-          <w:sz w:val="24"/>
-          <w:szCs w:val="24"/>
-          <w:u w:val="none"/>
-          <w:shd w:fill="auto" w:val="clear"/>
-          <w:vertAlign w:val="baseline"/>
+          <w:rFonts w:ascii="Calibri" w:hAnsi="Calibri" w:eastAsia="Calibri" w:cs="Calibri"/>
+          <w:b w:val="false"/>
+          <w:b w:val="false"/>
+          <w:i w:val="false"/>
+          <w:i w:val="false"/>
+          <w:caps w:val="false"/>
+          <w:smallCaps w:val="false"/>
+          <w:strike w:val="false"/>
+          <w:dstrike w:val="false"/>
+          <w:color w:val="000000"/>
+          <w:kern w:val="0"/>
+          <w:position w:val="0"/>
+          <w:sz w:val="24"/>
+          <w:sz w:val="24"/>
+          <w:szCs w:val="24"/>
+          <w:u w:val="none"/>
+          <w:vertAlign w:val="baseline"/>
+          <w:lang w:val="es-AR" w:eastAsia="zh-CN" w:bidi="hi-IN"/>
+        </w:rPr>
+      </w:pPr>
+      <w:r>
+        <w:rPr>
+          <w:rFonts w:eastAsia="Calibri" w:cs="Calibri" w:ascii="Calibri" w:hAnsi="Calibri"/>
+          <w:b w:val="false"/>
+          <w:i w:val="false"/>
+          <w:caps w:val="false"/>
+          <w:smallCaps w:val="false"/>
+          <w:strike w:val="false"/>
+          <w:dstrike w:val="false"/>
+          <w:color w:val="000000"/>
+          <w:kern w:val="0"/>
+          <w:position w:val="0"/>
+          <w:sz w:val="24"/>
+          <w:sz w:val="24"/>
+          <w:szCs w:val="24"/>
+          <w:u w:val="none"/>
+          <w:shd w:fill="auto" w:val="clear"/>
+          <w:vertAlign w:val="baseline"/>
+          <w:lang w:val="es-AR" w:eastAsia="zh-CN" w:bidi="hi-IN"/>
         </w:rPr>
         <w:t>PHP Web Services</w:t>
       </w:r>
@@ -3170,6 +3357,152 @@
           <w:u w:val="none"/>
           <w:vertAlign w:val="baseline"/>
         </w:rPr>
+      </w:r>
+    </w:p>
+    <w:p>
+      <w:pPr>
+        <w:pStyle w:val="LOnormal"/>
+        <w:widowControl w:val="false"/>
+        <w:spacing w:lineRule="auto" w:line="240" w:before="0" w:after="0"/>
+        <w:ind w:left="0" w:right="131" w:hanging="0"/>
+        <w:jc w:val="left"/>
+        <w:rPr/>
+      </w:pPr>
+      <w:r>
+        <w:rPr>
+          <w:rFonts w:eastAsia="Times" w:cs="Times" w:ascii="Times" w:hAnsi="Times"/>
+          <w:b/>
+          <w:i w:val="false"/>
+          <w:caps w:val="false"/>
+          <w:smallCaps w:val="false"/>
+          <w:strike w:val="false"/>
+          <w:dstrike w:val="false"/>
+          <w:color w:val="000000"/>
+          <w:kern w:val="0"/>
+          <w:position w:val="0"/>
+          <w:sz w:val="24"/>
+          <w:sz w:val="24"/>
+          <w:szCs w:val="24"/>
+          <w:u w:val="none"/>
+          <w:vertAlign w:val="baseline"/>
+          <w:lang w:val="en-US" w:eastAsia="zh-CN" w:bidi="hi-IN"/>
+        </w:rPr>
+        <w:t xml:space="preserve">Escuela Secundaria </w:t>
+      </w:r>
+      <w:r>
+        <w:rPr>
+          <w:rFonts w:eastAsia="Times" w:cs="Times" w:ascii="Times" w:hAnsi="Times"/>
+          <w:b/>
+          <w:i w:val="false"/>
+          <w:caps w:val="false"/>
+          <w:smallCaps w:val="false"/>
+          <w:strike w:val="false"/>
+          <w:dstrike w:val="false"/>
+          <w:color w:val="000000"/>
+          <w:kern w:val="0"/>
+          <w:position w:val="0"/>
+          <w:sz w:val="24"/>
+          <w:sz w:val="24"/>
+          <w:szCs w:val="24"/>
+          <w:u w:val="none"/>
+          <w:vertAlign w:val="baseline"/>
+          <w:lang w:val="en-US" w:eastAsia="zh-CN" w:bidi="hi-IN"/>
+        </w:rPr>
+        <w:t xml:space="preserve">- </w:t>
+      </w:r>
+      <w:r>
+        <w:rPr>
+          <w:rFonts w:eastAsia="Times" w:cs="Times" w:ascii="Times" w:hAnsi="Times"/>
+          <w:b/>
+          <w:i w:val="false"/>
+          <w:caps w:val="false"/>
+          <w:smallCaps w:val="false"/>
+          <w:strike w:val="false"/>
+          <w:dstrike w:val="false"/>
+          <w:color w:val="000000"/>
+          <w:kern w:val="0"/>
+          <w:position w:val="0"/>
+          <w:sz w:val="24"/>
+          <w:sz w:val="24"/>
+          <w:szCs w:val="24"/>
+          <w:u w:val="none"/>
+          <w:vertAlign w:val="baseline"/>
+          <w:lang w:val="en-US" w:eastAsia="zh-CN" w:bidi="hi-IN"/>
+        </w:rPr>
+        <w:t>ET Nº 28 REPUBLICA FRANCESA</w:t>
+      </w:r>
+    </w:p>
+    <w:p>
+      <w:pPr>
+        <w:pStyle w:val="LOnormal"/>
+        <w:keepNext w:val="false"/>
+        <w:keepLines w:val="false"/>
+        <w:widowControl w:val="false"/>
+        <w:spacing w:lineRule="auto" w:line="240" w:before="0" w:after="0"/>
+        <w:ind w:left="0" w:right="131" w:hanging="0"/>
+        <w:jc w:val="left"/>
+        <w:rPr>
+          <w:rFonts w:ascii="Calibri" w:hAnsi="Calibri" w:eastAsia="Calibri" w:cs="Calibri"/>
+          <w:b w:val="false"/>
+          <w:b w:val="false"/>
+          <w:i w:val="false"/>
+          <w:i w:val="false"/>
+          <w:caps w:val="false"/>
+          <w:smallCaps w:val="false"/>
+          <w:strike w:val="false"/>
+          <w:dstrike w:val="false"/>
+          <w:color w:val="000000"/>
+          <w:kern w:val="0"/>
+          <w:position w:val="0"/>
+          <w:sz w:val="24"/>
+          <w:sz w:val="24"/>
+          <w:szCs w:val="24"/>
+          <w:u w:val="none"/>
+          <w:vertAlign w:val="baseline"/>
+          <w:lang w:val="es-AR" w:eastAsia="zh-CN" w:bidi="hi-IN"/>
+        </w:rPr>
+      </w:pPr>
+      <w:r>
+        <w:rPr>
+          <w:rFonts w:eastAsia="Calibri" w:cs="Calibri" w:ascii="Calibri" w:hAnsi="Calibri"/>
+          <w:b w:val="false"/>
+          <w:i w:val="false"/>
+          <w:caps w:val="false"/>
+          <w:smallCaps w:val="false"/>
+          <w:strike w:val="false"/>
+          <w:dstrike w:val="false"/>
+          <w:color w:val="000000"/>
+          <w:kern w:val="0"/>
+          <w:position w:val="0"/>
+          <w:sz w:val="24"/>
+          <w:sz w:val="24"/>
+          <w:szCs w:val="24"/>
+          <w:u w:val="none"/>
+          <w:vertAlign w:val="baseline"/>
+          <w:lang w:val="es-AR" w:eastAsia="zh-CN" w:bidi="hi-IN"/>
+        </w:rPr>
+        <w:t xml:space="preserve">Técnico en electrónica </w:t>
+      </w:r>
+      <w:r>
+        <w:rPr>
+          <w:rFonts w:eastAsia="Calibri" w:cs="Calibri" w:ascii="Calibri" w:hAnsi="Calibri"/>
+          <w:b w:val="false"/>
+          <w:i w:val="false"/>
+          <w:caps w:val="false"/>
+          <w:smallCaps w:val="false"/>
+          <w:strike w:val="false"/>
+          <w:dstrike w:val="false"/>
+          <w:color w:val="000000"/>
+          <w:kern w:val="0"/>
+          <w:position w:val="0"/>
+          <w:sz w:val="24"/>
+          <w:sz w:val="24"/>
+          <w:szCs w:val="24"/>
+          <w:u w:val="none"/>
+          <w:vertAlign w:val="baseline"/>
+          <w:lang w:val="es-AR" w:eastAsia="zh-CN" w:bidi="hi-IN"/>
+        </w:rPr>
+        <w:t>1994 - 1999</w:t>
       </w:r>
     </w:p>
     <w:p>
@@ -7285,623 +7618,6 @@
           <w:vertAlign w:val="baseline"/>
         </w:rPr>
       </w:r>
-    </w:p>
-    <w:p>
-      <w:pPr>
-        <w:pStyle w:val="LOnormal"/>
-        <w:keepNext w:val="false"/>
-        <w:keepLines w:val="false"/>
-        <w:widowControl w:val="false"/>
-        <w:shd w:val="clear" w:fill="auto"/>
-        <w:spacing w:lineRule="auto" w:line="319" w:before="0" w:after="0"/>
-        <w:ind w:left="0" w:right="0" w:hanging="0"/>
-        <w:jc w:val="left"/>
-        <w:rPr>
-          <w:rFonts w:ascii="Times" w:hAnsi="Times" w:eastAsia="Times" w:cs="Times"/>
-          <w:b w:val="false"/>
-          <w:b w:val="false"/>
-          <w:i w:val="false"/>
-          <w:i w:val="false"/>
-          <w:caps w:val="false"/>
-          <w:smallCaps w:val="false"/>
-          <w:strike w:val="false"/>
-          <w:dstrike w:val="false"/>
-          <w:color w:val="666666"/>
-          <w:position w:val="0"/>
-          <w:sz w:val="22"/>
-          <w:sz w:val="22"/>
-          <w:szCs w:val="22"/>
-          <w:u w:val="none"/>
-          <w:vertAlign w:val="baseline"/>
-        </w:rPr>
-      </w:pPr>
-      <w:r>
-        <w:rPr>
-          <w:rFonts w:eastAsia="Times" w:cs="Times" w:ascii="Times" w:hAnsi="Times"/>
-          <w:b w:val="false"/>
-          <w:i w:val="false"/>
-          <w:caps w:val="false"/>
-          <w:smallCaps w:val="false"/>
-          <w:strike w:val="false"/>
-          <w:dstrike w:val="false"/>
-          <w:color w:val="666666"/>
-          <w:position w:val="0"/>
-          <w:sz w:val="22"/>
-          <w:sz w:val="22"/>
-          <w:szCs w:val="22"/>
-          <w:u w:val="none"/>
-          <w:vertAlign w:val="baseline"/>
-        </w:rPr>
-      </w:r>
-    </w:p>
-    <w:p>
-      <w:pPr>
-        <w:pStyle w:val="LOnormal"/>
-        <w:keepNext w:val="false"/>
-        <w:keepLines w:val="false"/>
-        <w:widowControl w:val="false"/>
-        <w:shd w:val="clear" w:fill="auto"/>
-        <w:spacing w:lineRule="auto" w:line="240" w:before="0" w:after="0"/>
-        <w:ind w:left="0" w:right="131" w:hanging="0"/>
-        <w:jc w:val="left"/>
-        <w:rPr>
-          <w:rFonts w:ascii="Times" w:hAnsi="Times" w:eastAsia="Times" w:cs="Times"/>
-          <w:b w:val="false"/>
-          <w:b w:val="false"/>
-          <w:i w:val="false"/>
-          <w:i w:val="false"/>
-          <w:caps w:val="false"/>
-          <w:smallCaps w:val="false"/>
-          <w:strike w:val="false"/>
-          <w:dstrike w:val="false"/>
-          <w:color w:val="999999"/>
-          <w:position w:val="0"/>
-          <w:sz w:val="24"/>
-          <w:sz w:val="32"/>
-          <w:szCs w:val="32"/>
-          <w:u w:val="none"/>
-          <w:vertAlign w:val="baseline"/>
-        </w:rPr>
-      </w:pPr>
-      <w:r>
-        <w:rPr>
-          <w:rFonts w:eastAsia="Times" w:cs="Times" w:ascii="Times" w:hAnsi="Times"/>
-          <w:b w:val="false"/>
-          <w:i w:val="false"/>
-          <w:caps w:val="false"/>
-          <w:smallCaps w:val="false"/>
-          <w:strike w:val="false"/>
-          <w:dstrike w:val="false"/>
-          <w:color w:val="999999"/>
-          <w:position w:val="0"/>
-          <w:sz w:val="32"/>
-          <w:sz w:val="32"/>
-          <w:szCs w:val="32"/>
-          <w:u w:val="none"/>
-          <w:shd w:fill="auto" w:val="clear"/>
-          <w:vertAlign w:val="baseline"/>
-        </w:rPr>
-        <w:t>Educación</w:t>
-      </w:r>
-    </w:p>
-    <w:p>
-      <w:pPr>
-        <w:pStyle w:val="LOnormal"/>
-        <w:keepNext w:val="false"/>
-        <w:keepLines w:val="false"/>
-        <w:widowControl w:val="false"/>
-        <w:shd w:val="clear" w:fill="auto"/>
-        <w:spacing w:lineRule="auto" w:line="240" w:before="0" w:after="0"/>
-        <w:ind w:left="0" w:right="131" w:hanging="0"/>
-        <w:jc w:val="left"/>
-        <w:rPr>
-          <w:rFonts w:ascii="Times" w:hAnsi="Times" w:eastAsia="Times" w:cs="Times"/>
-          <w:b w:val="false"/>
-          <w:b w:val="false"/>
-          <w:i w:val="false"/>
-          <w:i w:val="false"/>
-          <w:caps w:val="false"/>
-          <w:smallCaps w:val="false"/>
-          <w:strike w:val="false"/>
-          <w:dstrike w:val="false"/>
-          <w:color w:val="999999"/>
-          <w:position w:val="0"/>
-          <w:sz w:val="32"/>
-          <w:sz w:val="32"/>
-          <w:szCs w:val="32"/>
-          <w:u w:val="none"/>
-          <w:vertAlign w:val="baseline"/>
-        </w:rPr>
-      </w:pPr>
-      <w:r>
-        <w:rPr>
-          <w:rFonts w:eastAsia="Times" w:cs="Times" w:ascii="Times" w:hAnsi="Times"/>
-          <w:b w:val="false"/>
-          <w:i w:val="false"/>
-          <w:caps w:val="false"/>
-          <w:smallCaps w:val="false"/>
-          <w:strike w:val="false"/>
-          <w:dstrike w:val="false"/>
-          <w:color w:val="999999"/>
-          <w:position w:val="0"/>
-          <w:sz w:val="32"/>
-          <w:sz w:val="32"/>
-          <w:szCs w:val="32"/>
-          <w:u w:val="none"/>
-          <w:vertAlign w:val="baseline"/>
-        </w:rPr>
-      </w:r>
-    </w:p>
-    <w:p>
-      <w:pPr>
-        <w:pStyle w:val="LOnormal"/>
-        <w:keepNext w:val="false"/>
-        <w:keepLines w:val="false"/>
-        <w:widowControl w:val="false"/>
-        <w:shd w:val="clear" w:fill="auto"/>
-        <w:spacing w:lineRule="auto" w:line="240" w:before="0" w:after="0"/>
-        <w:ind w:left="0" w:right="131" w:hanging="0"/>
-        <w:jc w:val="left"/>
-        <w:rPr>
-          <w:rFonts w:ascii="Times" w:hAnsi="Times" w:eastAsia="Times" w:cs="Times"/>
-          <w:b/>
-          <w:b/>
-          <w:i w:val="false"/>
-          <w:i w:val="false"/>
-          <w:caps w:val="false"/>
-          <w:smallCaps w:val="false"/>
-          <w:strike w:val="false"/>
-          <w:dstrike w:val="false"/>
-          <w:color w:val="000000"/>
-          <w:position w:val="0"/>
-          <w:sz w:val="24"/>
-          <w:sz w:val="24"/>
-          <w:szCs w:val="24"/>
-          <w:u w:val="none"/>
-          <w:vertAlign w:val="baseline"/>
-        </w:rPr>
-      </w:pPr>
-      <w:r>
-        <w:rPr>
-          <w:rFonts w:eastAsia="Times" w:cs="Times" w:ascii="Times" w:hAnsi="Times"/>
-          <w:b/>
-          <w:i w:val="false"/>
-          <w:caps w:val="false"/>
-          <w:smallCaps w:val="false"/>
-          <w:strike w:val="false"/>
-          <w:dstrike w:val="false"/>
-          <w:color w:val="000000"/>
-          <w:position w:val="0"/>
-          <w:sz w:val="24"/>
-          <w:sz w:val="24"/>
-          <w:szCs w:val="24"/>
-          <w:u w:val="none"/>
-          <w:shd w:fill="auto" w:val="clear"/>
-          <w:vertAlign w:val="baseline"/>
-        </w:rPr>
-        <w:t>Universidad Nacional de Tres de Febrero</w:t>
-      </w:r>
-    </w:p>
-    <w:p>
-      <w:pPr>
-        <w:pStyle w:val="LOnormal"/>
-        <w:keepNext w:val="false"/>
-        <w:keepLines w:val="false"/>
-        <w:widowControl w:val="false"/>
-        <w:shd w:val="clear" w:fill="auto"/>
-        <w:spacing w:lineRule="auto" w:line="240" w:before="0" w:after="0"/>
-        <w:ind w:left="0" w:right="131" w:hanging="0"/>
-        <w:jc w:val="left"/>
-        <w:rPr>
-          <w:rFonts w:ascii="Times" w:hAnsi="Times" w:eastAsia="Times" w:cs="Times"/>
-          <w:b/>
-          <w:b/>
-          <w:i w:val="false"/>
-          <w:i w:val="false"/>
-          <w:caps w:val="false"/>
-          <w:smallCaps w:val="false"/>
-          <w:strike w:val="false"/>
-          <w:dstrike w:val="false"/>
-          <w:color w:val="000000"/>
-          <w:position w:val="0"/>
-          <w:sz w:val="24"/>
-          <w:sz w:val="24"/>
-          <w:szCs w:val="24"/>
-          <w:u w:val="none"/>
-          <w:vertAlign w:val="baseline"/>
-        </w:rPr>
-      </w:pPr>
-      <w:r>
-        <w:rPr>
-          <w:rFonts w:eastAsia="Times" w:cs="Times" w:ascii="Times" w:hAnsi="Times"/>
-          <w:b/>
-          <w:i w:val="false"/>
-          <w:caps w:val="false"/>
-          <w:smallCaps w:val="false"/>
-          <w:strike w:val="false"/>
-          <w:dstrike w:val="false"/>
-          <w:color w:val="000000"/>
-          <w:position w:val="0"/>
-          <w:sz w:val="24"/>
-          <w:sz w:val="24"/>
-          <w:szCs w:val="24"/>
-          <w:u w:val="none"/>
-          <w:vertAlign w:val="baseline"/>
-        </w:rPr>
-      </w:r>
-    </w:p>
-    <w:p>
-      <w:pPr>
-        <w:pStyle w:val="LOnormal"/>
-        <w:widowControl w:val="false"/>
-        <w:shd w:val="clear" w:fill="auto"/>
-        <w:spacing w:lineRule="auto" w:line="240" w:before="0" w:after="0"/>
-        <w:ind w:left="0" w:right="131" w:hanging="0"/>
-        <w:jc w:val="left"/>
-        <w:rPr>
-          <w:u w:val="none"/>
-        </w:rPr>
-      </w:pPr>
-      <w:r>
-        <w:rPr>
-          <w:rFonts w:eastAsia="Times" w:cs="Times" w:ascii="Times" w:hAnsi="Times"/>
-          <w:b w:val="false"/>
-          <w:i w:val="false"/>
-          <w:caps w:val="false"/>
-          <w:smallCaps w:val="false"/>
-          <w:strike w:val="false"/>
-          <w:dstrike w:val="false"/>
-          <w:color w:val="000000"/>
-          <w:kern w:val="0"/>
-          <w:position w:val="0"/>
-          <w:sz w:val="24"/>
-          <w:sz w:val="24"/>
-          <w:szCs w:val="24"/>
-          <w:u w:val="none"/>
-          <w:vertAlign w:val="baseline"/>
-          <w:lang w:val="es-AR" w:eastAsia="zh-CN" w:bidi="hi-IN"/>
-        </w:rPr>
-        <w:t>Licenciatura en Sistemas de Información Geográfica. 2019 - Actualidad</w:t>
-      </w:r>
-    </w:p>
-    <w:p>
-      <w:pPr>
-        <w:pStyle w:val="LOnormal"/>
-        <w:widowControl w:val="false"/>
-        <w:shd w:val="clear" w:fill="auto"/>
-        <w:spacing w:lineRule="auto" w:line="240" w:before="0" w:after="0"/>
-        <w:ind w:left="0" w:right="131" w:hanging="0"/>
-        <w:jc w:val="left"/>
-        <w:rPr>
-          <w:rFonts w:ascii="Times" w:hAnsi="Times" w:eastAsia="Times" w:cs="Times"/>
-          <w:b/>
-          <w:b/>
-          <w:i w:val="false"/>
-          <w:i w:val="false"/>
-          <w:caps w:val="false"/>
-          <w:smallCaps w:val="false"/>
-          <w:strike w:val="false"/>
-          <w:dstrike w:val="false"/>
-          <w:color w:val="000000"/>
-          <w:position w:val="0"/>
-          <w:sz w:val="24"/>
-          <w:sz w:val="24"/>
-          <w:szCs w:val="24"/>
-          <w:u w:val="none"/>
-          <w:vertAlign w:val="baseline"/>
-        </w:rPr>
-      </w:pPr>
-      <w:r>
-        <w:rPr>
-          <w:rFonts w:eastAsia="Times" w:cs="Times" w:ascii="Times" w:hAnsi="Times"/>
-          <w:b/>
-          <w:i w:val="false"/>
-          <w:caps w:val="false"/>
-          <w:smallCaps w:val="false"/>
-          <w:strike w:val="false"/>
-          <w:dstrike w:val="false"/>
-          <w:color w:val="000000"/>
-          <w:position w:val="0"/>
-          <w:sz w:val="24"/>
-          <w:sz w:val="24"/>
-          <w:szCs w:val="24"/>
-          <w:u w:val="none"/>
-          <w:vertAlign w:val="baseline"/>
-        </w:rPr>
-      </w:r>
-    </w:p>
-    <w:p>
-      <w:pPr>
-        <w:pStyle w:val="LOnormal"/>
-        <w:widowControl w:val="false"/>
-        <w:shd w:val="clear" w:fill="auto"/>
-        <w:spacing w:lineRule="auto" w:line="240" w:before="0" w:after="0"/>
-        <w:ind w:left="0" w:right="131" w:hanging="0"/>
-        <w:jc w:val="left"/>
-        <w:rPr>
-          <w:rFonts w:ascii="Times" w:hAnsi="Times" w:eastAsia="Times" w:cs="Times"/>
-          <w:b/>
-          <w:b/>
-          <w:i w:val="false"/>
-          <w:i w:val="false"/>
-          <w:caps w:val="false"/>
-          <w:smallCaps w:val="false"/>
-          <w:strike w:val="false"/>
-          <w:dstrike w:val="false"/>
-          <w:color w:val="000000"/>
-          <w:position w:val="0"/>
-          <w:sz w:val="24"/>
-          <w:sz w:val="24"/>
-          <w:szCs w:val="24"/>
-          <w:u w:val="none"/>
-          <w:vertAlign w:val="baseline"/>
-        </w:rPr>
-      </w:pPr>
-      <w:r>
-        <w:rPr>
-          <w:rFonts w:eastAsia="Times" w:cs="Times" w:ascii="Times" w:hAnsi="Times"/>
-          <w:b/>
-          <w:i w:val="false"/>
-          <w:caps w:val="false"/>
-          <w:smallCaps w:val="false"/>
-          <w:strike w:val="false"/>
-          <w:dstrike w:val="false"/>
-          <w:color w:val="000000"/>
-          <w:position w:val="0"/>
-          <w:sz w:val="24"/>
-          <w:sz w:val="24"/>
-          <w:szCs w:val="24"/>
-          <w:u w:val="none"/>
-          <w:shd w:fill="auto" w:val="clear"/>
-          <w:vertAlign w:val="baseline"/>
-        </w:rPr>
-        <w:t>ET Nº 28 REPUBLICA FRANCESA</w:t>
-      </w:r>
-    </w:p>
-    <w:p>
-      <w:pPr>
-        <w:pStyle w:val="LOnormal"/>
-        <w:keepNext w:val="false"/>
-        <w:keepLines w:val="false"/>
-        <w:widowControl w:val="false"/>
-        <w:shd w:val="clear" w:fill="auto"/>
-        <w:spacing w:lineRule="auto" w:line="240" w:before="0" w:after="0"/>
-        <w:ind w:left="0" w:right="131" w:hanging="0"/>
-        <w:jc w:val="left"/>
-        <w:rPr>
-          <w:rFonts w:ascii="Times" w:hAnsi="Times" w:eastAsia="Times" w:cs="Times"/>
-          <w:b/>
-          <w:b/>
-          <w:i w:val="false"/>
-          <w:i w:val="false"/>
-          <w:caps w:val="false"/>
-          <w:smallCaps w:val="false"/>
-          <w:strike w:val="false"/>
-          <w:dstrike w:val="false"/>
-          <w:color w:val="000000"/>
-          <w:position w:val="0"/>
-          <w:sz w:val="24"/>
-          <w:sz w:val="24"/>
-          <w:szCs w:val="24"/>
-          <w:u w:val="none"/>
-          <w:vertAlign w:val="baseline"/>
-        </w:rPr>
-      </w:pPr>
-      <w:r>
-        <w:rPr>
-          <w:rFonts w:eastAsia="Times" w:cs="Times" w:ascii="Times" w:hAnsi="Times"/>
-          <w:b/>
-          <w:i w:val="false"/>
-          <w:caps w:val="false"/>
-          <w:smallCaps w:val="false"/>
-          <w:strike w:val="false"/>
-          <w:dstrike w:val="false"/>
-          <w:color w:val="000000"/>
-          <w:position w:val="0"/>
-          <w:sz w:val="24"/>
-          <w:sz w:val="24"/>
-          <w:szCs w:val="24"/>
-          <w:u w:val="none"/>
-          <w:vertAlign w:val="baseline"/>
-        </w:rPr>
-      </w:r>
-    </w:p>
-    <w:p>
-      <w:pPr>
-        <w:pStyle w:val="LOnormal"/>
-        <w:keepNext w:val="false"/>
-        <w:keepLines w:val="false"/>
-        <w:widowControl w:val="false"/>
-        <w:shd w:val="clear" w:fill="auto"/>
-        <w:spacing w:lineRule="auto" w:line="240" w:before="0" w:after="0"/>
-        <w:ind w:left="0" w:right="131" w:hanging="0"/>
-        <w:jc w:val="left"/>
-        <w:rPr>
-          <w:rFonts w:ascii="Times" w:hAnsi="Times" w:eastAsia="Times" w:cs="Times"/>
-          <w:b w:val="false"/>
-          <w:b w:val="false"/>
-          <w:i w:val="false"/>
-          <w:i w:val="false"/>
-          <w:caps w:val="false"/>
-          <w:smallCaps w:val="false"/>
-          <w:strike w:val="false"/>
-          <w:dstrike w:val="false"/>
-          <w:color w:val="000000"/>
-          <w:position w:val="0"/>
-          <w:sz w:val="24"/>
-          <w:sz w:val="24"/>
-          <w:szCs w:val="24"/>
-          <w:u w:val="none"/>
-          <w:vertAlign w:val="baseline"/>
-        </w:rPr>
-      </w:pPr>
-      <w:r>
-        <w:rPr>
-          <w:rFonts w:eastAsia="Times" w:cs="Times" w:ascii="Times" w:hAnsi="Times"/>
-          <w:b w:val="false"/>
-          <w:i w:val="false"/>
-          <w:caps w:val="false"/>
-          <w:smallCaps w:val="false"/>
-          <w:strike w:val="false"/>
-          <w:dstrike w:val="false"/>
-          <w:color w:val="000000"/>
-          <w:position w:val="0"/>
-          <w:sz w:val="24"/>
-          <w:sz w:val="24"/>
-          <w:szCs w:val="24"/>
-          <w:u w:val="none"/>
-          <w:shd w:fill="auto" w:val="clear"/>
-          <w:vertAlign w:val="baseline"/>
-        </w:rPr>
-        <w:t>Técnico, Electrónica, 1994 - 1999</w:t>
-      </w:r>
-    </w:p>
-    <w:p>
-      <w:pPr>
-        <w:pStyle w:val="LOnormal"/>
-        <w:keepNext w:val="false"/>
-        <w:keepLines w:val="false"/>
-        <w:widowControl w:val="false"/>
-        <w:shd w:val="clear" w:fill="auto"/>
-        <w:spacing w:lineRule="auto" w:line="240" w:before="0" w:after="0"/>
-        <w:ind w:left="0" w:right="131" w:hanging="0"/>
-        <w:jc w:val="left"/>
-        <w:rPr>
-          <w:rFonts w:ascii="Times" w:hAnsi="Times" w:eastAsia="Times" w:cs="Times"/>
-          <w:b w:val="false"/>
-          <w:b w:val="false"/>
-          <w:i w:val="false"/>
-          <w:i w:val="false"/>
-          <w:caps w:val="false"/>
-          <w:smallCaps w:val="false"/>
-          <w:strike w:val="false"/>
-          <w:dstrike w:val="false"/>
-          <w:color w:val="000000"/>
-          <w:position w:val="0"/>
-          <w:sz w:val="24"/>
-          <w:sz w:val="24"/>
-          <w:szCs w:val="24"/>
-          <w:u w:val="none"/>
-          <w:vertAlign w:val="baseline"/>
-        </w:rPr>
-      </w:pPr>
-      <w:r>
-        <w:rPr>
-          <w:rFonts w:eastAsia="Times" w:cs="Times" w:ascii="Times" w:hAnsi="Times"/>
-          <w:b w:val="false"/>
-          <w:i w:val="false"/>
-          <w:caps w:val="false"/>
-          <w:smallCaps w:val="false"/>
-          <w:strike w:val="false"/>
-          <w:dstrike w:val="false"/>
-          <w:color w:val="000000"/>
-          <w:position w:val="0"/>
-          <w:sz w:val="24"/>
-          <w:sz w:val="24"/>
-          <w:szCs w:val="24"/>
-          <w:u w:val="none"/>
-          <w:vertAlign w:val="baseline"/>
-        </w:rPr>
-      </w:r>
-    </w:p>
-    <w:p>
-      <w:pPr>
-        <w:pStyle w:val="LOnormal"/>
-        <w:keepNext w:val="false"/>
-        <w:keepLines w:val="false"/>
-        <w:widowControl w:val="false"/>
-        <w:shd w:val="clear" w:fill="auto"/>
-        <w:spacing w:lineRule="auto" w:line="240" w:before="0" w:after="0"/>
-        <w:ind w:left="0" w:right="131" w:hanging="0"/>
-        <w:jc w:val="left"/>
-        <w:rPr>
-          <w:rFonts w:ascii="Times" w:hAnsi="Times" w:eastAsia="Times" w:cs="Times"/>
-          <w:b w:val="false"/>
-          <w:b w:val="false"/>
-          <w:i w:val="false"/>
-          <w:i w:val="false"/>
-          <w:caps w:val="false"/>
-          <w:smallCaps w:val="false"/>
-          <w:strike w:val="false"/>
-          <w:dstrike w:val="false"/>
-          <w:color w:val="000000"/>
-          <w:position w:val="0"/>
-          <w:sz w:val="24"/>
-          <w:sz w:val="24"/>
-          <w:szCs w:val="24"/>
-          <w:u w:val="none"/>
-          <w:vertAlign w:val="baseline"/>
-        </w:rPr>
-      </w:pPr>
-      <w:r>
-        <w:rPr>
-          <w:rFonts w:eastAsia="Times" w:cs="Times" w:ascii="Times" w:hAnsi="Times"/>
-          <w:b w:val="false"/>
-          <w:i w:val="false"/>
-          <w:caps w:val="false"/>
-          <w:smallCaps w:val="false"/>
-          <w:strike w:val="false"/>
-          <w:dstrike w:val="false"/>
-          <w:color w:val="000000"/>
-          <w:position w:val="0"/>
-          <w:sz w:val="24"/>
-          <w:sz w:val="24"/>
-          <w:szCs w:val="24"/>
-          <w:u w:val="none"/>
-          <w:vertAlign w:val="baseline"/>
-        </w:rPr>
-      </w:r>
-    </w:p>
-    <w:p>
-      <w:pPr>
-        <w:pStyle w:val="LOnormal"/>
-        <w:keepNext w:val="false"/>
-        <w:keepLines w:val="false"/>
-        <w:widowControl w:val="false"/>
-        <w:shd w:val="clear" w:fill="auto"/>
-        <w:spacing w:lineRule="auto" w:line="240" w:before="0" w:after="0"/>
-        <w:ind w:left="0" w:right="131" w:hanging="0"/>
-        <w:jc w:val="left"/>
-        <w:rPr>
-          <w:rFonts w:ascii="Times" w:hAnsi="Times" w:eastAsia="Times" w:cs="Times"/>
-          <w:b w:val="false"/>
-          <w:b w:val="false"/>
-          <w:i w:val="false"/>
-          <w:i w:val="false"/>
-          <w:caps w:val="false"/>
-          <w:smallCaps w:val="false"/>
-          <w:strike w:val="false"/>
-          <w:dstrike w:val="false"/>
-          <w:color w:val="000000"/>
-          <w:position w:val="0"/>
-          <w:sz w:val="24"/>
-          <w:sz w:val="24"/>
-          <w:szCs w:val="24"/>
-          <w:u w:val="none"/>
-          <w:vertAlign w:val="baseline"/>
-        </w:rPr>
-      </w:pPr>
-      <w:r>
-        <w:rPr>
-          <w:rFonts w:eastAsia="Times" w:cs="Times" w:ascii="Times" w:hAnsi="Times"/>
-          <w:b w:val="false"/>
-          <w:i w:val="false"/>
-          <w:caps w:val="false"/>
-          <w:smallCaps w:val="false"/>
-          <w:strike w:val="false"/>
-          <w:dstrike w:val="false"/>
-          <w:color w:val="000000"/>
-          <w:position w:val="0"/>
-          <w:sz w:val="24"/>
-          <w:sz w:val="24"/>
-          <w:szCs w:val="24"/>
-          <w:u w:val="none"/>
-          <w:vertAlign w:val="baseline"/>
-        </w:rPr>
-      </w:r>
-      <w:bookmarkStart w:id="0" w:name="bookmark=id.gjdgxs"/>
-      <w:bookmarkStart w:id="1" w:name="bookmark=id.gjdgxs"/>
-      <w:bookmarkEnd w:id="1"/>
     </w:p>
     <w:p>
       <w:pPr>

</xml_diff>

<commit_message>
Actualizacion de experiencia SpaceSUR
</commit_message>
<xml_diff>
--- a/GonzaloVarela.docx
+++ b/GonzaloVarela.docx
@@ -52,6 +52,7 @@
           <w:u w:val="none"/>
           <w:shd w:fill="auto" w:val="clear"/>
           <w:vertAlign w:val="baseline"/>
+          <w:lang w:val="es-AR"/>
         </w:rPr>
         <w:t>Gonzalo Varela</w:t>
         <w:tab/>
@@ -191,6 +192,7 @@
           <w:u w:val="none"/>
           <w:shd w:fill="auto" w:val="clear"/>
           <w:vertAlign w:val="baseline"/>
+          <w:lang w:val="es-AR"/>
         </w:rPr>
         <w:t xml:space="preserve">Analista Programador </w:t>
       </w:r>
@@ -289,6 +291,7 @@
           <w:u w:val="none"/>
           <w:shd w:fill="auto" w:val="clear"/>
           <w:vertAlign w:val="baseline"/>
+          <w:lang w:val="es-AR"/>
         </w:rPr>
         <w:t>Cel.: 15 - 6864 - 0435</w:t>
       </w:r>
@@ -388,6 +391,7 @@
             <w:u w:val="single"/>
             <w:shd w:fill="auto" w:val="clear"/>
             <w:vertAlign w:val="baseline"/>
+            <w:lang w:val="es-AR"/>
           </w:rPr>
           <w:t>gonzalo.varela1981@gmail.com</w:t>
         </w:r>
@@ -423,28 +427,9 @@
             <w:szCs w:val="26"/>
             <w:u w:val="single"/>
             <w:vertAlign w:val="baseline"/>
+            <w:lang w:val="es-AR"/>
           </w:rPr>
-          <w:t>https://www.linkedin.com/in/gonzalo-varela</w:t>
-        </w:r>
-        <w:r>
-          <w:rPr>
-            <w:rStyle w:val="EnlacedeInternet"/>
-            <w:rFonts w:eastAsia="Times" w:cs="Times" w:ascii="Times" w:hAnsi="Times"/>
-            <w:b w:val="false"/>
-            <w:i w:val="false"/>
-            <w:caps w:val="false"/>
-            <w:smallCaps w:val="false"/>
-            <w:strike w:val="false"/>
-            <w:dstrike w:val="false"/>
-            <w:color w:val="1155CC"/>
-            <w:position w:val="0"/>
-            <w:sz w:val="26"/>
-            <w:sz w:val="26"/>
-            <w:szCs w:val="26"/>
-            <w:u w:val="single"/>
-            <w:vertAlign w:val="baseline"/>
-          </w:rPr>
-          <w:t>1981</w:t>
+          <w:t>https://www.linkedin.com/in/gonzalo-varela1981</w:t>
         </w:r>
       </w:hyperlink>
     </w:p>
@@ -590,6 +575,7 @@
           <w:u w:val="none"/>
           <w:shd w:fill="auto" w:val="clear"/>
           <w:vertAlign w:val="baseline"/>
+          <w:lang w:val="es-AR"/>
         </w:rPr>
         <w:t>Extracto</w:t>
       </w:r>
@@ -681,19 +667,43 @@
           <w:strike w:val="false"/>
           <w:dstrike w:val="false"/>
           <w:color w:val="000000"/>
-          <w:position w:val="0"/>
-          <w:sz w:val="24"/>
-          <w:sz w:val="24"/>
-          <w:szCs w:val="24"/>
-          <w:u w:val="none"/>
-          <w:shd w:fill="auto" w:val="clear"/>
-          <w:vertAlign w:val="baseline"/>
-        </w:rPr>
-        <w:t>Programador con experiencia en diseño y gestión de bases de datos relacionales SQL</w:t>
-      </w:r>
-      <w:r>
-        <w:rPr>
-          <w:rFonts w:eastAsia="Times" w:cs="Times" w:ascii="Times" w:hAnsi="Times"/>
+          <w:kern w:val="0"/>
+          <w:position w:val="0"/>
+          <w:sz w:val="24"/>
+          <w:sz w:val="24"/>
+          <w:szCs w:val="24"/>
+          <w:u w:val="none"/>
+          <w:shd w:fill="auto" w:val="clear"/>
+          <w:vertAlign w:val="baseline"/>
+          <w:lang w:val="es-AR" w:eastAsia="zh-CN" w:bidi="hi-IN"/>
+        </w:rPr>
+        <w:t>Soy un p</w:t>
+      </w:r>
+      <w:r>
+        <w:rPr>
+          <w:rFonts w:eastAsia="Times" w:cs="Times" w:ascii="Times" w:hAnsi="Times"/>
+          <w:b w:val="false"/>
+          <w:i w:val="false"/>
+          <w:caps w:val="false"/>
+          <w:smallCaps w:val="false"/>
+          <w:strike w:val="false"/>
+          <w:dstrike w:val="false"/>
+          <w:color w:val="000000"/>
+          <w:position w:val="0"/>
+          <w:sz w:val="24"/>
+          <w:sz w:val="24"/>
+          <w:szCs w:val="24"/>
+          <w:u w:val="none"/>
+          <w:shd w:fill="auto" w:val="clear"/>
+          <w:vertAlign w:val="baseline"/>
+          <w:lang w:val="es-AR"/>
+        </w:rPr>
+        <w:t>rogramador con experiencia en diseño y gestión de bases de datos relacionales SQL</w:t>
+      </w:r>
+      <w:r>
+        <w:rPr>
+          <w:rFonts w:eastAsia="Times" w:cs="Times" w:ascii="Times" w:hAnsi="Times"/>
+          <w:lang w:val="es-AR"/>
         </w:rPr>
         <w:t xml:space="preserve"> Postgres + PostGIS, Python + Django</w:t>
       </w:r>
@@ -714,6 +724,7 @@
           <w:u w:val="none"/>
           <w:shd w:fill="auto" w:val="clear"/>
           <w:vertAlign w:val="baseline"/>
+          <w:lang w:val="es-AR"/>
         </w:rPr>
         <w:t xml:space="preserve">. </w:t>
       </w:r>
@@ -756,12 +767,200 @@
           <w:u w:val="none"/>
           <w:shd w:fill="auto" w:val="clear"/>
           <w:vertAlign w:val="baseline"/>
-        </w:rPr>
-        <w:t xml:space="preserve"> software GIS y experiencia en instalar y admnistrar Geoserver y Geonode. Tengo mucha experiencia desarrollando junto a Leafletjs, Mapbox</w:t>
-      </w:r>
-      <w:r>
-        <w:rPr>
-          <w:rFonts w:eastAsia="Times" w:cs="Times" w:ascii="Times" w:hAnsi="Times"/>
+          <w:lang w:val="es-AR"/>
+        </w:rPr>
+        <w:t xml:space="preserve"> software GIS y experiencia en instalar y administrar Geoserver y Geonode, </w:t>
+      </w:r>
+      <w:r>
+        <w:rPr>
+          <w:rFonts w:eastAsia="Times" w:cs="Times" w:ascii="Times" w:hAnsi="Times"/>
+          <w:b w:val="false"/>
+          <w:i w:val="false"/>
+          <w:caps w:val="false"/>
+          <w:smallCaps w:val="false"/>
+          <w:strike w:val="false"/>
+          <w:dstrike w:val="false"/>
+          <w:color w:val="000000"/>
+          <w:position w:val="0"/>
+          <w:sz w:val="24"/>
+          <w:sz w:val="24"/>
+          <w:szCs w:val="24"/>
+          <w:u w:val="none"/>
+          <w:shd w:fill="auto" w:val="clear"/>
+          <w:vertAlign w:val="baseline"/>
+          <w:lang w:val="es-AR"/>
+        </w:rPr>
+        <w:t xml:space="preserve">estoy buscando un </w:t>
+      </w:r>
+      <w:r>
+        <w:rPr>
+          <w:rFonts w:eastAsia="Times" w:cs="Times" w:ascii="Times" w:hAnsi="Times"/>
+          <w:b w:val="false"/>
+          <w:i w:val="false"/>
+          <w:caps w:val="false"/>
+          <w:smallCaps w:val="false"/>
+          <w:strike w:val="false"/>
+          <w:dstrike w:val="false"/>
+          <w:color w:val="000000"/>
+          <w:kern w:val="0"/>
+          <w:position w:val="0"/>
+          <w:sz w:val="24"/>
+          <w:sz w:val="24"/>
+          <w:szCs w:val="24"/>
+          <w:u w:val="none"/>
+          <w:shd w:fill="auto" w:val="clear"/>
+          <w:vertAlign w:val="baseline"/>
+          <w:lang w:val="es-AR" w:eastAsia="zh-CN" w:bidi="hi-IN"/>
+        </w:rPr>
+        <w:t>equipo</w:t>
+      </w:r>
+      <w:r>
+        <w:rPr>
+          <w:rFonts w:eastAsia="Times" w:cs="Times" w:ascii="Times" w:hAnsi="Times"/>
+          <w:b w:val="false"/>
+          <w:i w:val="false"/>
+          <w:caps w:val="false"/>
+          <w:smallCaps w:val="false"/>
+          <w:strike w:val="false"/>
+          <w:dstrike w:val="false"/>
+          <w:color w:val="000000"/>
+          <w:position w:val="0"/>
+          <w:sz w:val="24"/>
+          <w:sz w:val="24"/>
+          <w:szCs w:val="24"/>
+          <w:u w:val="none"/>
+          <w:shd w:fill="auto" w:val="clear"/>
+          <w:vertAlign w:val="baseline"/>
+          <w:lang w:val="es-AR"/>
+        </w:rPr>
+        <w:t xml:space="preserve"> de trabajo</w:t>
+      </w:r>
+      <w:r>
+        <w:rPr>
+          <w:rFonts w:eastAsia="Times" w:cs="Times" w:ascii="Times" w:hAnsi="Times"/>
+          <w:b w:val="false"/>
+          <w:i w:val="false"/>
+          <w:caps w:val="false"/>
+          <w:smallCaps w:val="false"/>
+          <w:strike w:val="false"/>
+          <w:dstrike w:val="false"/>
+          <w:color w:val="000000"/>
+          <w:position w:val="0"/>
+          <w:sz w:val="24"/>
+          <w:sz w:val="24"/>
+          <w:szCs w:val="24"/>
+          <w:u w:val="none"/>
+          <w:shd w:fill="auto" w:val="clear"/>
+          <w:vertAlign w:val="baseline"/>
+          <w:lang w:val="es-AR"/>
+        </w:rPr>
+        <w:t xml:space="preserve"> </w:t>
+      </w:r>
+      <w:r>
+        <w:rPr>
+          <w:rFonts w:eastAsia="Times" w:cs="Times" w:ascii="Times" w:hAnsi="Times"/>
+          <w:b w:val="false"/>
+          <w:i w:val="false"/>
+          <w:caps w:val="false"/>
+          <w:smallCaps w:val="false"/>
+          <w:strike w:val="false"/>
+          <w:dstrike w:val="false"/>
+          <w:color w:val="000000"/>
+          <w:position w:val="0"/>
+          <w:sz w:val="24"/>
+          <w:sz w:val="24"/>
+          <w:szCs w:val="24"/>
+          <w:u w:val="none"/>
+          <w:shd w:fill="auto" w:val="clear"/>
+          <w:vertAlign w:val="baseline"/>
+          <w:lang w:val="es-AR"/>
+        </w:rPr>
+        <w:t>con un fuerte compromiso con la calidad del software que me permita adquirir mayor experiencia en Parones de Diseño y buenas practicas en el desarrollo.</w:t>
+      </w:r>
+    </w:p>
+    <w:p>
+      <w:pPr>
+        <w:pStyle w:val="LOnormal"/>
+        <w:widowControl w:val="false"/>
+        <w:shd w:val="clear" w:fill="auto"/>
+        <w:spacing w:lineRule="auto" w:line="276" w:before="0" w:after="0"/>
+        <w:ind w:left="0" w:right="200" w:hanging="0"/>
+        <w:jc w:val="left"/>
+        <w:rPr>
+          <w:rFonts w:ascii="Times" w:hAnsi="Times" w:eastAsia="Times" w:cs="Times"/>
+          <w:b w:val="false"/>
+          <w:b w:val="false"/>
+          <w:i w:val="false"/>
+          <w:i w:val="false"/>
+          <w:caps w:val="false"/>
+          <w:smallCaps w:val="false"/>
+          <w:strike w:val="false"/>
+          <w:dstrike w:val="false"/>
+          <w:color w:val="000000"/>
+          <w:position w:val="0"/>
+          <w:sz w:val="24"/>
+          <w:sz w:val="24"/>
+          <w:szCs w:val="24"/>
+          <w:u w:val="none"/>
+          <w:vertAlign w:val="baseline"/>
+        </w:rPr>
+      </w:pPr>
+      <w:r>
+        <w:rPr/>
+      </w:r>
+    </w:p>
+    <w:p>
+      <w:pPr>
+        <w:pStyle w:val="LOnormal"/>
+        <w:widowControl w:val="false"/>
+        <w:shd w:val="clear" w:fill="auto"/>
+        <w:spacing w:lineRule="auto" w:line="276" w:before="0" w:after="0"/>
+        <w:ind w:left="0" w:right="200" w:hanging="0"/>
+        <w:jc w:val="left"/>
+        <w:rPr>
+          <w:rFonts w:ascii="Times" w:hAnsi="Times" w:eastAsia="Times" w:cs="Times"/>
+          <w:b w:val="false"/>
+          <w:b w:val="false"/>
+          <w:i w:val="false"/>
+          <w:i w:val="false"/>
+          <w:caps w:val="false"/>
+          <w:smallCaps w:val="false"/>
+          <w:strike w:val="false"/>
+          <w:dstrike w:val="false"/>
+          <w:color w:val="000000"/>
+          <w:position w:val="0"/>
+          <w:sz w:val="24"/>
+          <w:sz w:val="24"/>
+          <w:szCs w:val="24"/>
+          <w:u w:val="none"/>
+          <w:vertAlign w:val="baseline"/>
+        </w:rPr>
+      </w:pPr>
+      <w:r>
+        <w:rPr>
+          <w:rFonts w:eastAsia="Times" w:cs="Times" w:ascii="Times" w:hAnsi="Times"/>
+          <w:b w:val="false"/>
+          <w:i w:val="false"/>
+          <w:caps w:val="false"/>
+          <w:smallCaps w:val="false"/>
+          <w:strike w:val="false"/>
+          <w:dstrike w:val="false"/>
+          <w:color w:val="000000"/>
+          <w:position w:val="0"/>
+          <w:sz w:val="24"/>
+          <w:sz w:val="24"/>
+          <w:szCs w:val="24"/>
+          <w:u w:val="none"/>
+          <w:shd w:fill="auto" w:val="clear"/>
+          <w:vertAlign w:val="baseline"/>
+          <w:lang w:val="es-AR"/>
+        </w:rPr>
+        <w:t>Tengo mucha experiencia desarrollando junto a Leafletjs, Mapbox</w:t>
+      </w:r>
+      <w:r>
+        <w:rPr>
+          <w:rFonts w:eastAsia="Times" w:cs="Times" w:ascii="Times" w:hAnsi="Times"/>
+          <w:lang w:val="es-AR"/>
         </w:rPr>
         <w:t>GL y VectorTile server</w:t>
       </w:r>
@@ -782,6 +981,7 @@
           <w:u w:val="none"/>
           <w:shd w:fill="auto" w:val="clear"/>
           <w:vertAlign w:val="baseline"/>
+          <w:lang w:val="es-AR"/>
         </w:rPr>
         <w:t>. Excelente presencia y trato personal y en trabajo grupal.</w:t>
       </w:r>
@@ -880,6 +1080,7 @@
           <w:u w:val="none"/>
           <w:shd w:fill="auto" w:val="clear"/>
           <w:vertAlign w:val="baseline"/>
+          <w:lang w:val="es-AR"/>
         </w:rPr>
         <w:t>Especialidades</w:t>
       </w:r>
@@ -964,6 +1165,7 @@
       <w:r>
         <w:rPr>
           <w:rFonts w:eastAsia="Times" w:cs="Times" w:ascii="Times" w:hAnsi="Times"/>
+          <w:lang w:val="es-AR"/>
         </w:rPr>
         <w:t xml:space="preserve">Python + Django, PostgreSQL, </w:t>
       </w:r>
@@ -984,12 +1186,14 @@
           <w:u w:val="none"/>
           <w:shd w:fill="auto" w:val="clear"/>
           <w:vertAlign w:val="baseline"/>
+          <w:lang w:val="es-AR"/>
         </w:rPr>
         <w:t>Geoserver, Geonetwork, GeoJSON,</w:t>
       </w:r>
       <w:r>
         <w:rPr>
           <w:rFonts w:eastAsia="Times" w:cs="Times" w:ascii="Times" w:hAnsi="Times"/>
+          <w:lang w:val="es-AR"/>
         </w:rPr>
         <w:t xml:space="preserve"> </w:t>
       </w:r>
@@ -1010,6 +1214,7 @@
           <w:u w:val="none"/>
           <w:shd w:fill="auto" w:val="clear"/>
           <w:vertAlign w:val="baseline"/>
+          <w:lang w:val="es-AR"/>
         </w:rPr>
         <w:t>PHP, QGIS</w:t>
       </w:r>
@@ -1108,6 +1313,7 @@
           <w:u w:val="none"/>
           <w:shd w:fill="auto" w:val="clear"/>
           <w:vertAlign w:val="baseline"/>
+          <w:lang w:val="es-AR"/>
         </w:rPr>
         <w:t>Idiomas</w:t>
       </w:r>
@@ -1206,6 +1412,7 @@
           <w:u w:val="none"/>
           <w:shd w:fill="auto" w:val="clear"/>
           <w:vertAlign w:val="baseline"/>
+          <w:lang w:val="es-AR"/>
         </w:rPr>
         <w:t>Ingles - Nivel Interme</w:t>
       </w:r>
@@ -1213,6 +1420,7 @@
         <w:rPr>
           <w:rFonts w:eastAsia="Times" w:cs="Times" w:ascii="Times" w:hAnsi="Times"/>
           <w:b/>
+          <w:lang w:val="es-AR"/>
         </w:rPr>
         <w:t>dio</w:t>
       </w:r>
@@ -1359,6 +1567,7 @@
           <w:u w:val="none"/>
           <w:shd w:fill="auto" w:val="clear"/>
           <w:vertAlign w:val="baseline"/>
+          <w:lang w:val="es-AR"/>
         </w:rPr>
         <w:t>Aptitudes y conocimientos</w:t>
       </w:r>
@@ -1457,6 +1666,7 @@
           <w:u w:val="none"/>
           <w:shd w:fill="auto" w:val="clear"/>
           <w:vertAlign w:val="baseline"/>
+          <w:lang w:val="es-AR"/>
         </w:rPr>
         <w:t>PostgreSQL, SQL/PL-SQL</w:t>
       </w:r>
@@ -1555,6 +1765,7 @@
           <w:u w:val="none"/>
           <w:shd w:fill="auto" w:val="clear"/>
           <w:vertAlign w:val="baseline"/>
+          <w:lang w:val="es-AR"/>
         </w:rPr>
         <w:t>PostGIS</w:t>
       </w:r>
@@ -1651,6 +1862,7 @@
           <w:u w:val="none"/>
           <w:shd w:fill="auto" w:val="clear"/>
           <w:vertAlign w:val="baseline"/>
+          <w:lang w:val="es-AR"/>
         </w:rPr>
         <w:t>Python</w:t>
       </w:r>
@@ -1670,6 +1882,7 @@
           <w:szCs w:val="24"/>
           <w:u w:val="none"/>
           <w:vertAlign w:val="baseline"/>
+          <w:lang w:val="es-AR"/>
         </w:rPr>
         <w:t xml:space="preserve"> +  Django</w:t>
       </w:r>
@@ -1766,6 +1979,7 @@
           <w:u w:val="none"/>
           <w:shd w:fill="auto" w:val="clear"/>
           <w:vertAlign w:val="baseline"/>
+          <w:lang w:val="es-AR"/>
         </w:rPr>
         <w:t>Geoserver, Geonetwork, Geonode, QGIS</w:t>
       </w:r>
@@ -1864,6 +2078,7 @@
           <w:u w:val="none"/>
           <w:shd w:fill="auto" w:val="clear"/>
           <w:vertAlign w:val="baseline"/>
+          <w:lang w:val="es-AR"/>
         </w:rPr>
         <w:t>PHP</w:t>
       </w:r>
@@ -1962,6 +2177,7 @@
           <w:u w:val="none"/>
           <w:shd w:fill="auto" w:val="clear"/>
           <w:vertAlign w:val="baseline"/>
+          <w:lang w:val="es-AR"/>
         </w:rPr>
         <w:t>Bash, CSS,  JavaScript, jQuery, HTML 5,  LeafLetJS</w:t>
       </w:r>
@@ -2055,6 +2271,7 @@
           <w:szCs w:val="24"/>
           <w:u w:val="none"/>
           <w:vertAlign w:val="baseline"/>
+          <w:lang w:val="es-AR"/>
         </w:rPr>
         <w:t>Resolución de problemas</w:t>
       </w:r>
@@ -2153,6 +2370,7 @@
           <w:u w:val="none"/>
           <w:shd w:fill="auto" w:val="clear"/>
           <w:vertAlign w:val="baseline"/>
+          <w:lang w:val="es-AR"/>
         </w:rPr>
         <w:t>Linux, Windows, MySQL, Programming, Code Igniter (framework mvc para PHP)</w:t>
       </w:r>
@@ -2251,6 +2469,7 @@
           <w:u w:val="none"/>
           <w:shd w:fill="auto" w:val="clear"/>
           <w:vertAlign w:val="baseline"/>
+          <w:lang w:val="es-AR"/>
         </w:rPr>
         <w:t>Development, Web Services</w:t>
       </w:r>
@@ -2349,6 +2568,7 @@
           <w:u w:val="none"/>
           <w:shd w:fill="auto" w:val="clear"/>
           <w:vertAlign w:val="baseline"/>
+          <w:lang w:val="es-AR"/>
         </w:rPr>
         <w:t>Educación / Cursos</w:t>
       </w:r>
@@ -2450,7 +2670,7 @@
           <w:vertAlign w:val="baseline"/>
           <w:lang w:val="es-AR" w:eastAsia="zh-CN" w:bidi="hi-IN"/>
         </w:rPr>
-        <w:t>UNTREF Unicersidad Nacional de Tres de Febrero (2019 - Actualidad)</w:t>
+        <w:t>UNTREF Universidad Nacional de Tres de Febrero (2019 - Actualidad)</w:t>
       </w:r>
     </w:p>
     <w:p>
@@ -2601,6 +2821,7 @@
           <w:u w:val="none"/>
           <w:shd w:fill="auto" w:val="clear"/>
           <w:vertAlign w:val="baseline"/>
+          <w:lang w:val="es-AR"/>
         </w:rPr>
         <w:t>Centro de graduados de FIUB</w:t>
       </w:r>
@@ -2673,6 +2894,7 @@
           <w:u w:val="none"/>
           <w:shd w:fill="auto" w:val="clear"/>
           <w:vertAlign w:val="baseline"/>
+          <w:lang w:val="es-AR"/>
         </w:rPr>
         <w:t>Python para programadores</w:t>
       </w:r>
@@ -2771,6 +2993,7 @@
           <w:u w:val="none"/>
           <w:shd w:fill="auto" w:val="clear"/>
           <w:vertAlign w:val="baseline"/>
+          <w:lang w:val="es-AR"/>
         </w:rPr>
         <w:t>FOSS4G-AR</w:t>
       </w:r>
@@ -2915,7 +3138,7 @@
           <w:vertAlign w:val="baseline"/>
           <w:lang w:val="es-AR" w:eastAsia="zh-CN" w:bidi="hi-IN"/>
         </w:rPr>
-        <w:t>Geoserver Avanzado - Clusterización y Load Balancing with Docker</w:t>
+        <w:t>Geoserver Avanzado - Clusterización y Load Balancing con Docker</w:t>
       </w:r>
     </w:p>
     <w:p>
@@ -3066,6 +3289,7 @@
           <w:u w:val="none"/>
           <w:shd w:fill="auto" w:val="clear"/>
           <w:vertAlign w:val="baseline"/>
+          <w:lang w:val="es-AR"/>
         </w:rPr>
         <w:t>Educación IT</w:t>
       </w:r>
@@ -3233,7 +3457,9 @@
         <w:spacing w:lineRule="auto" w:line="240" w:before="0" w:after="0"/>
         <w:ind w:left="0" w:right="131" w:hanging="0"/>
         <w:jc w:val="left"/>
-        <w:rPr/>
+        <w:rPr>
+          <w:lang w:val="es-AR"/>
+        </w:rPr>
       </w:pPr>
       <w:r>
         <w:rPr>
@@ -3252,7 +3478,7 @@
           <w:szCs w:val="24"/>
           <w:u w:val="none"/>
           <w:vertAlign w:val="baseline"/>
-          <w:lang w:val="en-US" w:eastAsia="zh-CN" w:bidi="hi-IN"/>
+          <w:lang w:val="es-AR" w:eastAsia="zh-CN" w:bidi="hi-IN"/>
         </w:rPr>
         <w:t>Escuela Secundaria - ET Nº 28 REPUBLICA FRANCESA</w:t>
       </w:r>
@@ -3403,6 +3629,7 @@
           <w:u w:val="none"/>
           <w:shd w:fill="auto" w:val="clear"/>
           <w:vertAlign w:val="baseline"/>
+          <w:lang w:val="es-AR"/>
         </w:rPr>
         <w:t>Experiencia</w:t>
       </w:r>
@@ -3415,6 +3642,7 @@
           <w:color w:val="999999"/>
           <w:sz w:val="32"/>
           <w:szCs w:val="32"/>
+          <w:lang w:val="en-US"/>
         </w:rPr>
       </w:pPr>
       <w:r>
@@ -3423,6 +3651,340 @@
           <w:color w:val="999999"/>
           <w:sz w:val="32"/>
           <w:szCs w:val="32"/>
+          <w:lang w:val="en-US"/>
+        </w:rPr>
+      </w:r>
+    </w:p>
+    <w:p>
+      <w:pPr>
+        <w:pStyle w:val="LOnormal"/>
+        <w:ind w:left="0" w:right="-11" w:hanging="0"/>
+        <w:rPr>
+          <w:lang w:val="es-AR"/>
+        </w:rPr>
+      </w:pPr>
+      <w:r>
+        <w:rPr>
+          <w:rFonts w:eastAsia="Times" w:cs="Times" w:ascii="Times" w:hAnsi="Times"/>
+          <w:b/>
+          <w:color w:val="auto"/>
+          <w:kern w:val="0"/>
+          <w:sz w:val="24"/>
+          <w:szCs w:val="24"/>
+          <w:lang w:val="es-AR" w:eastAsia="zh-CN" w:bidi="hi-IN"/>
+        </w:rPr>
+        <w:t>Sr. Developer</w:t>
+      </w:r>
+      <w:r>
+        <w:rPr>
+          <w:rFonts w:eastAsia="Times" w:cs="Times" w:ascii="Times" w:hAnsi="Times"/>
+          <w:b/>
+          <w:lang w:val="es-AR"/>
+        </w:rPr>
+        <w:t xml:space="preserve"> - </w:t>
+      </w:r>
+      <w:r>
+        <w:rPr>
+          <w:rFonts w:eastAsia="Times" w:cs="Times" w:ascii="Times" w:hAnsi="Times"/>
+          <w:b/>
+          <w:color w:val="auto"/>
+          <w:kern w:val="0"/>
+          <w:sz w:val="24"/>
+          <w:szCs w:val="24"/>
+          <w:lang w:val="es-AR" w:eastAsia="zh-CN" w:bidi="hi-IN"/>
+        </w:rPr>
+        <w:t>SpaceSUR</w:t>
+      </w:r>
+    </w:p>
+    <w:p>
+      <w:pPr>
+        <w:pStyle w:val="LOnormal"/>
+        <w:ind w:left="0" w:right="-11" w:hanging="0"/>
+        <w:rPr>
+          <w:lang w:val="es-AR"/>
+        </w:rPr>
+      </w:pPr>
+      <w:r>
+        <w:rPr>
+          <w:rFonts w:eastAsia="Times" w:cs="Times" w:ascii="Times" w:hAnsi="Times"/>
+          <w:b w:val="false"/>
+          <w:bCs w:val="false"/>
+          <w:color w:val="auto"/>
+          <w:kern w:val="0"/>
+          <w:sz w:val="24"/>
+          <w:szCs w:val="24"/>
+          <w:lang w:val="es-AR" w:eastAsia="zh-CN" w:bidi="hi-IN"/>
+        </w:rPr>
+        <w:t>March</w:t>
+      </w:r>
+      <w:r>
+        <w:rPr>
+          <w:rFonts w:eastAsia="Times" w:cs="Times" w:ascii="Times" w:hAnsi="Times"/>
+          <w:b w:val="false"/>
+          <w:bCs w:val="false"/>
+          <w:lang w:val="es-AR"/>
+        </w:rPr>
+        <w:t xml:space="preserve"> 2022 – </w:t>
+      </w:r>
+      <w:r>
+        <w:rPr>
+          <w:rFonts w:eastAsia="Times" w:cs="Times" w:ascii="Times" w:hAnsi="Times"/>
+          <w:b w:val="false"/>
+          <w:bCs w:val="false"/>
+          <w:color w:val="auto"/>
+          <w:kern w:val="0"/>
+          <w:sz w:val="24"/>
+          <w:szCs w:val="24"/>
+          <w:lang w:val="es-AR" w:eastAsia="zh-CN" w:bidi="hi-IN"/>
+        </w:rPr>
+        <w:t>May 2022</w:t>
+      </w:r>
+    </w:p>
+    <w:p>
+      <w:pPr>
+        <w:pStyle w:val="LOnormal"/>
+        <w:ind w:left="0" w:right="-11" w:hanging="0"/>
+        <w:rPr>
+          <w:lang w:val="es-AR"/>
+        </w:rPr>
+      </w:pPr>
+      <w:r>
+        <w:rPr>
+          <w:rFonts w:eastAsia="Times" w:cs="Times" w:ascii="Times" w:hAnsi="Times"/>
+          <w:b w:val="false"/>
+          <w:bCs w:val="false"/>
+          <w:color w:val="666666"/>
+          <w:kern w:val="0"/>
+          <w:sz w:val="24"/>
+          <w:szCs w:val="24"/>
+          <w:lang w:val="es-AR" w:eastAsia="zh-CN" w:bidi="hi-IN"/>
+        </w:rPr>
+        <w:t>Tome el rol de desarrollador Sr por un periodo de prueba de 3 meses, al finalizar el período decidieron que necesitaban alguien con mayor experiencia con patrones de diseño y no se renovó el contrato.</w:t>
+      </w:r>
+    </w:p>
+    <w:p>
+      <w:pPr>
+        <w:pStyle w:val="LOnormal"/>
+        <w:ind w:left="0" w:right="-11" w:hanging="0"/>
+        <w:rPr>
+          <w:rFonts w:ascii="Times" w:hAnsi="Times" w:eastAsia="Times" w:cs="Times"/>
+          <w:b w:val="false"/>
+          <w:b w:val="false"/>
+          <w:bCs w:val="false"/>
+          <w:i w:val="false"/>
+          <w:i w:val="false"/>
+          <w:caps w:val="false"/>
+          <w:smallCaps w:val="false"/>
+          <w:color w:val="666666"/>
+          <w:spacing w:val="0"/>
+          <w:kern w:val="0"/>
+          <w:sz w:val="24"/>
+          <w:szCs w:val="24"/>
+          <w:lang w:val="en-US" w:eastAsia="zh-CN" w:bidi="hi-IN"/>
+        </w:rPr>
+      </w:pPr>
+      <w:r>
+        <w:rPr>
+          <w:rFonts w:eastAsia="Times" w:cs="Times" w:ascii="Times" w:hAnsi="Times"/>
+          <w:b w:val="false"/>
+          <w:bCs w:val="false"/>
+          <w:i w:val="false"/>
+          <w:caps w:val="false"/>
+          <w:smallCaps w:val="false"/>
+          <w:color w:val="666666"/>
+          <w:spacing w:val="0"/>
+          <w:kern w:val="0"/>
+          <w:sz w:val="24"/>
+          <w:szCs w:val="24"/>
+          <w:lang w:val="es-AR" w:eastAsia="zh-CN" w:bidi="hi-IN"/>
+        </w:rPr>
+        <w:t>Durante ese breve tiempo tuve la oportunidad de:</w:t>
+      </w:r>
+    </w:p>
+    <w:p>
+      <w:pPr>
+        <w:pStyle w:val="LOnormal"/>
+        <w:numPr>
+          <w:ilvl w:val="0"/>
+          <w:numId w:val="5"/>
+        </w:numPr>
+        <w:rPr>
+          <w:rFonts w:ascii="Times" w:hAnsi="Times" w:eastAsia="Times" w:cs="Times"/>
+          <w:b w:val="false"/>
+          <w:b w:val="false"/>
+          <w:bCs w:val="false"/>
+          <w:i w:val="false"/>
+          <w:i w:val="false"/>
+          <w:caps w:val="false"/>
+          <w:smallCaps w:val="false"/>
+          <w:color w:val="666666"/>
+          <w:spacing w:val="0"/>
+          <w:kern w:val="0"/>
+          <w:sz w:val="24"/>
+          <w:szCs w:val="24"/>
+          <w:lang w:val="es-AR" w:eastAsia="zh-CN" w:bidi="hi-IN"/>
+        </w:rPr>
+      </w:pPr>
+      <w:r>
+        <w:rPr>
+          <w:rFonts w:eastAsia="Times" w:cs="Times" w:ascii="Times" w:hAnsi="Times"/>
+          <w:b w:val="false"/>
+          <w:bCs w:val="false"/>
+          <w:i w:val="false"/>
+          <w:caps w:val="false"/>
+          <w:smallCaps w:val="false"/>
+          <w:color w:val="666666"/>
+          <w:spacing w:val="0"/>
+          <w:kern w:val="0"/>
+          <w:sz w:val="24"/>
+          <w:szCs w:val="24"/>
+          <w:lang w:val="es-AR" w:eastAsia="zh-CN" w:bidi="hi-IN"/>
+        </w:rPr>
+        <w:t>Anlizar base de datos de los clientes para su rediseño dentro de un GeoPortal</w:t>
+      </w:r>
+    </w:p>
+    <w:p>
+      <w:pPr>
+        <w:pStyle w:val="LOnormal"/>
+        <w:numPr>
+          <w:ilvl w:val="0"/>
+          <w:numId w:val="5"/>
+        </w:numPr>
+        <w:rPr>
+          <w:rFonts w:ascii="Times" w:hAnsi="Times" w:eastAsia="Times" w:cs="Times"/>
+          <w:b w:val="false"/>
+          <w:b w:val="false"/>
+          <w:bCs w:val="false"/>
+          <w:i w:val="false"/>
+          <w:i w:val="false"/>
+          <w:caps w:val="false"/>
+          <w:smallCaps w:val="false"/>
+          <w:color w:val="666666"/>
+          <w:spacing w:val="0"/>
+          <w:kern w:val="0"/>
+          <w:sz w:val="24"/>
+          <w:szCs w:val="24"/>
+          <w:lang w:val="es-AR" w:eastAsia="zh-CN" w:bidi="hi-IN"/>
+        </w:rPr>
+      </w:pPr>
+      <w:r>
+        <w:rPr>
+          <w:rFonts w:eastAsia="Times" w:cs="Times" w:ascii="Times" w:hAnsi="Times"/>
+          <w:b w:val="false"/>
+          <w:bCs w:val="false"/>
+          <w:i w:val="false"/>
+          <w:caps w:val="false"/>
+          <w:smallCaps w:val="false"/>
+          <w:color w:val="666666"/>
+          <w:spacing w:val="0"/>
+          <w:kern w:val="0"/>
+          <w:sz w:val="24"/>
+          <w:szCs w:val="24"/>
+          <w:lang w:val="es-AR" w:eastAsia="zh-CN" w:bidi="hi-IN"/>
+        </w:rPr>
+        <w:t>Asistir a los geógrafos para encontrar y resolver errores en los datos geográficos usando SQL</w:t>
+      </w:r>
+    </w:p>
+    <w:p>
+      <w:pPr>
+        <w:pStyle w:val="LOnormal"/>
+        <w:numPr>
+          <w:ilvl w:val="0"/>
+          <w:numId w:val="5"/>
+        </w:numPr>
+        <w:rPr>
+          <w:rFonts w:ascii="Times" w:hAnsi="Times" w:eastAsia="Times" w:cs="Times"/>
+          <w:b w:val="false"/>
+          <w:b w:val="false"/>
+          <w:bCs w:val="false"/>
+          <w:i w:val="false"/>
+          <w:i w:val="false"/>
+          <w:caps w:val="false"/>
+          <w:smallCaps w:val="false"/>
+          <w:color w:val="666666"/>
+          <w:spacing w:val="0"/>
+          <w:kern w:val="0"/>
+          <w:sz w:val="24"/>
+          <w:szCs w:val="24"/>
+          <w:lang w:val="en-US" w:eastAsia="zh-CN" w:bidi="hi-IN"/>
+        </w:rPr>
+      </w:pPr>
+      <w:r>
+        <w:rPr>
+          <w:rFonts w:eastAsia="Times" w:cs="Times" w:ascii="Times" w:hAnsi="Times"/>
+          <w:b w:val="false"/>
+          <w:bCs w:val="false"/>
+          <w:i w:val="false"/>
+          <w:caps w:val="false"/>
+          <w:smallCaps w:val="false"/>
+          <w:color w:val="666666"/>
+          <w:spacing w:val="0"/>
+          <w:kern w:val="0"/>
+          <w:sz w:val="24"/>
+          <w:szCs w:val="24"/>
+          <w:lang w:val="es-AR" w:eastAsia="zh-CN" w:bidi="hi-IN"/>
+        </w:rPr>
+        <w:t>Crear una vista de django para crear en GeoNode una capa atuomáticamente desde una aplicación externa (usando requests con archivos binarios en lugar de request multipart/form-data)</w:t>
+      </w:r>
+    </w:p>
+    <w:p>
+      <w:pPr>
+        <w:pStyle w:val="LOnormal"/>
+        <w:numPr>
+          <w:ilvl w:val="0"/>
+          <w:numId w:val="5"/>
+        </w:numPr>
+        <w:rPr>
+          <w:rFonts w:ascii="Times" w:hAnsi="Times" w:eastAsia="Times" w:cs="Times"/>
+          <w:b w:val="false"/>
+          <w:b w:val="false"/>
+          <w:bCs w:val="false"/>
+          <w:i w:val="false"/>
+          <w:i w:val="false"/>
+          <w:caps w:val="false"/>
+          <w:smallCaps w:val="false"/>
+          <w:color w:val="666666"/>
+          <w:spacing w:val="0"/>
+          <w:kern w:val="0"/>
+          <w:sz w:val="24"/>
+          <w:szCs w:val="24"/>
+          <w:lang w:val="en-US" w:eastAsia="zh-CN" w:bidi="hi-IN"/>
+        </w:rPr>
+      </w:pPr>
+      <w:r>
+        <w:rPr>
+          <w:rFonts w:eastAsia="Times" w:cs="Times" w:ascii="Times" w:hAnsi="Times"/>
+          <w:b w:val="false"/>
+          <w:bCs w:val="false"/>
+          <w:i w:val="false"/>
+          <w:caps w:val="false"/>
+          <w:smallCaps w:val="false"/>
+          <w:color w:val="666666"/>
+          <w:spacing w:val="0"/>
+          <w:kern w:val="0"/>
+          <w:sz w:val="24"/>
+          <w:szCs w:val="24"/>
+          <w:lang w:val="es-AR" w:eastAsia="zh-CN" w:bidi="hi-IN"/>
+        </w:rPr>
+        <w:t>Solucionar errores que se presentan en GeoNode al guardar un mapa que contiene capas en servicios WMS remotos</w:t>
+      </w:r>
+    </w:p>
+    <w:p>
+      <w:pPr>
+        <w:pStyle w:val="LOnormal"/>
+        <w:rPr>
+          <w:rFonts w:ascii="Times" w:hAnsi="Times" w:eastAsia="Times" w:cs="Times"/>
+          <w:color w:val="999999"/>
+          <w:sz w:val="32"/>
+          <w:szCs w:val="32"/>
+        </w:rPr>
+      </w:pPr>
+      <w:r>
+        <w:rPr>
+          <w:rFonts w:eastAsia="Times" w:cs="Times" w:ascii="Times" w:hAnsi="Times"/>
+          <w:color w:val="999999"/>
+          <w:sz w:val="32"/>
+          <w:szCs w:val="32"/>
         </w:rPr>
       </w:r>
     </w:p>
@@ -3440,8 +4002,9 @@
         <w:rPr>
           <w:rFonts w:eastAsia="Times" w:cs="Times" w:ascii="Times" w:hAnsi="Times"/>
           <w:b/>
-        </w:rPr>
-        <w:t xml:space="preserve">Lider Técnico / Programador / Consultor SIG en SSPPBE - GCBA </w:t>
+          <w:lang w:val="es-AR"/>
+        </w:rPr>
+        <w:t xml:space="preserve">Líder Técnico / Programador / Consultor SIG en SSPPBE - GCBA </w:t>
       </w:r>
     </w:p>
     <w:p>
@@ -3459,15 +4022,40 @@
           <w:rFonts w:eastAsia="Times" w:cs="Times" w:ascii="Times" w:hAnsi="Times"/>
           <w:b w:val="false"/>
           <w:bCs w:val="false"/>
-        </w:rPr>
-        <w:t>Abril 2021 – Actualidad</w:t>
+          <w:lang w:val="es-AR"/>
+        </w:rPr>
+        <w:t xml:space="preserve">Abril 2021 – </w:t>
+      </w:r>
+      <w:r>
+        <w:rPr>
+          <w:rFonts w:eastAsia="Times" w:cs="Times" w:ascii="Times" w:hAnsi="Times"/>
+          <w:b w:val="false"/>
+          <w:bCs w:val="false"/>
+          <w:color w:val="auto"/>
+          <w:kern w:val="0"/>
+          <w:sz w:val="24"/>
+          <w:szCs w:val="24"/>
+          <w:lang w:val="es-AR" w:eastAsia="zh-CN" w:bidi="hi-IN"/>
+        </w:rPr>
+        <w:t>Diciembre</w:t>
+      </w:r>
+      <w:r>
+        <w:rPr>
+          <w:rFonts w:eastAsia="Times" w:cs="Times" w:ascii="Times" w:hAnsi="Times"/>
+          <w:b w:val="false"/>
+          <w:bCs w:val="false"/>
+          <w:lang w:val="es-AR"/>
+        </w:rPr>
+        <w:t xml:space="preserve"> 2021</w:t>
       </w:r>
     </w:p>
     <w:p>
       <w:pPr>
         <w:pStyle w:val="LOnormal"/>
         <w:ind w:right="-11" w:hanging="0"/>
-        <w:rPr/>
+        <w:rPr>
+          <w:lang w:val="es-AR"/>
+        </w:rPr>
       </w:pPr>
       <w:r>
         <w:rPr>
@@ -3494,8 +4082,20 @@
       <w:r>
         <w:rPr>
           <w:rFonts w:eastAsia="Times" w:cs="Times" w:ascii="Times" w:hAnsi="Times"/>
-        </w:rPr>
-        <w:t xml:space="preserve">Abril 2020  -  Actualidad </w:t>
+          <w:lang w:val="es-AR"/>
+        </w:rPr>
+        <w:t xml:space="preserve">Abril 2020  -  </w:t>
+      </w:r>
+      <w:r>
+        <w:rPr>
+          <w:rFonts w:eastAsia="Times" w:cs="Times" w:ascii="Times" w:hAnsi="Times"/>
+          <w:color w:val="auto"/>
+          <w:kern w:val="0"/>
+          <w:sz w:val="24"/>
+          <w:szCs w:val="24"/>
+          <w:lang w:val="es-AR" w:eastAsia="zh-CN" w:bidi="hi-IN"/>
+        </w:rPr>
+        <w:t>Marzo 2021</w:t>
       </w:r>
     </w:p>
     <w:p>
@@ -3511,6 +4111,7 @@
         <w:rPr>
           <w:rFonts w:eastAsia="Times" w:cs="Times" w:ascii="Times" w:hAnsi="Times"/>
           <w:color w:val="666666"/>
+          <w:lang w:val="es-AR"/>
         </w:rPr>
         <w:t>Me desenvuelvo dentro de la Subsecretaría de Políticas Basadas en Evidencia del Gobierno de la Ciudad de Buenos Aires como programador y consultor SIG</w:t>
       </w:r>
@@ -3528,6 +4129,7 @@
         <w:rPr>
           <w:rFonts w:eastAsia="Times" w:cs="Times" w:ascii="Times" w:hAnsi="Times"/>
           <w:color w:val="666666"/>
+          <w:lang w:val="es-AR"/>
         </w:rPr>
         <w:t>Algunos proyectos realizados o en proceso son:</w:t>
       </w:r>
@@ -3550,6 +4152,7 @@
         <w:rPr>
           <w:rFonts w:eastAsia="Times" w:cs="Times" w:ascii="Times" w:hAnsi="Times"/>
           <w:color w:val="666666"/>
+          <w:lang w:val="es-AR"/>
         </w:rPr>
         <w:t xml:space="preserve">Creación del Backend (API-Taxi con Django + Postgres + PostGIS) </w:t>
       </w:r>
@@ -3559,6 +4162,7 @@
             <w:rStyle w:val="EnlacedeInternet"/>
             <w:rFonts w:eastAsia="Times" w:cs="Times" w:ascii="Times" w:hAnsi="Times"/>
             <w:color w:val="666666"/>
+            <w:lang w:val="es-AR"/>
           </w:rPr>
           <w:t>https://ruteo.usig.buenosaires.gob.ar/pie/viaroute?loc=-34.4873995,-58.684607&amp;loc=-34.5009963,-58.6760981&amp;instructions=true</w:t>
         </w:r>
@@ -3582,6 +4186,7 @@
         <w:rPr>
           <w:rFonts w:eastAsia="Times" w:cs="Times" w:ascii="Times" w:hAnsi="Times"/>
           <w:color w:val="666666"/>
+          <w:lang w:val="es-AR"/>
         </w:rPr>
         <w:t xml:space="preserve">Debug y ampliación de funcionalidades API Catastro (Python + Django) </w:t>
       </w:r>
@@ -3591,6 +4196,7 @@
             <w:rStyle w:val="EnlacedeInternet"/>
             <w:rFonts w:eastAsia="Times" w:cs="Times" w:ascii="Times" w:hAnsi="Times"/>
             <w:color w:val="666666"/>
+            <w:lang w:val="es-AR"/>
           </w:rPr>
           <w:t>https://epok.buenosaires.gob.ar/catastro/</w:t>
         </w:r>
@@ -3615,6 +4221,7 @@
           <w:rFonts w:eastAsia="Times" w:cs="Times" w:ascii="Times" w:hAnsi="Times"/>
           <w:color w:val="666666"/>
           <w:u w:val="none"/>
+          <w:lang w:val="es-AR"/>
         </w:rPr>
         <w:t xml:space="preserve">Actualización de funcionalidades API Ciudad3D (Python + Django)   </w:t>
       </w:r>
@@ -3625,6 +4232,7 @@
             <w:rFonts w:eastAsia="Times" w:cs="Times" w:ascii="Times" w:hAnsi="Times"/>
             <w:color w:val="666666"/>
             <w:u w:val="none"/>
+            <w:lang w:val="es-AR"/>
           </w:rPr>
           <w:t>https://ciudad3d.buenosaires.gob.ar</w:t>
         </w:r>
@@ -3648,6 +4256,7 @@
         <w:rPr>
           <w:rFonts w:eastAsia="Times" w:cs="Times" w:ascii="Times" w:hAnsi="Times"/>
           <w:color w:val="666666"/>
+          <w:lang w:val="es-AR"/>
         </w:rPr>
         <w:t>Actualización de Backend (Gestor de Datos Geográficos con Django + Postgres + PostGIS)</w:t>
       </w:r>
@@ -3656,6 +4265,7 @@
           <w:rFonts w:eastAsia="Times" w:cs="Times" w:ascii="Times" w:hAnsi="Times"/>
           <w:color w:val="666666"/>
           <w:u w:val="none"/>
+          <w:lang w:val="es-AR"/>
         </w:rPr>
         <w:t xml:space="preserve"> </w:t>
       </w:r>
@@ -3666,6 +4276,7 @@
             <w:rFonts w:eastAsia="Times" w:cs="Times" w:ascii="Times" w:hAnsi="Times"/>
             <w:color w:val="666666"/>
             <w:u w:val="none"/>
+            <w:lang w:val="es-AR"/>
           </w:rPr>
           <w:t>https://epok.buenosaires.gob.ar/pub/mapa/mapaescolar/establecimientos_educativos/</w:t>
         </w:r>
@@ -3689,6 +4300,7 @@
         <w:rPr>
           <w:rFonts w:eastAsia="Times" w:cs="Times" w:ascii="Times" w:hAnsi="Times"/>
           <w:color w:val="666666"/>
+          <w:lang w:val="es-AR"/>
         </w:rPr>
         <w:t>Instalación y Administración de Vector Tile Server (Python + sqlite)</w:t>
       </w:r>
@@ -3711,6 +4323,7 @@
         <w:rPr>
           <w:rFonts w:eastAsia="Times" w:cs="Times" w:ascii="Times" w:hAnsi="Times"/>
           <w:color w:val="666666"/>
+          <w:lang w:val="es-AR"/>
         </w:rPr>
         <w:t>Creación y Actualización de documentación y Tutoriales</w:t>
       </w:r>
@@ -3733,6 +4346,7 @@
         <w:rPr>
           <w:rFonts w:eastAsia="Times" w:cs="Times" w:ascii="Times" w:hAnsi="Times"/>
           <w:color w:val="666666"/>
+          <w:lang w:val="es-AR"/>
         </w:rPr>
         <w:t>Creación y optimización de imágenes Docker</w:t>
       </w:r>
@@ -3755,6 +4369,7 @@
         <w:rPr>
           <w:rFonts w:eastAsia="Times" w:cs="Times" w:ascii="Times" w:hAnsi="Times"/>
           <w:color w:val="666666"/>
+          <w:lang w:val="es-AR"/>
         </w:rPr>
         <w:t>Automatización de publicación de archivos al Portal de Datos Abiertos</w:t>
       </w:r>
@@ -3763,6 +4378,7 @@
           <w:rFonts w:eastAsia="Times" w:cs="Times" w:ascii="Times" w:hAnsi="Times"/>
           <w:color w:val="666666"/>
           <w:u w:val="none"/>
+          <w:lang w:val="es-AR"/>
         </w:rPr>
         <w:t xml:space="preserve"> (python + CKAN)</w:t>
       </w:r>
@@ -3785,6 +4401,7 @@
         <w:rPr>
           <w:rFonts w:eastAsia="Times" w:cs="Times" w:ascii="Times" w:hAnsi="Times"/>
           <w:color w:val="666666"/>
+          <w:lang w:val="es-AR"/>
         </w:rPr>
         <w:t xml:space="preserve">Análisis de datos Geográficos (PostGIS + QGIS, normalizador, </w:t>
       </w:r>
@@ -3803,6 +4420,7 @@
         <w:rPr>
           <w:rFonts w:eastAsia="Times" w:cs="Times" w:ascii="Times" w:hAnsi="Times"/>
           <w:color w:val="666666"/>
+          <w:lang w:val="es-AR"/>
         </w:rPr>
         <w:t>)</w:t>
       </w:r>
@@ -3825,6 +4443,7 @@
         <w:rPr>
           <w:rFonts w:eastAsia="Times" w:cs="Times" w:ascii="Times" w:hAnsi="Times"/>
           <w:color w:val="666666"/>
+          <w:lang w:val="es-AR"/>
         </w:rPr>
         <w:t>Normalización de Procesos (Mapa de Seguridad)</w:t>
       </w:r>
@@ -3833,6 +4452,7 @@
           <w:rFonts w:eastAsia="Times" w:cs="Times" w:ascii="Times" w:hAnsi="Times"/>
           <w:color w:val="666666"/>
           <w:u w:val="none"/>
+          <w:lang w:val="es-AR"/>
         </w:rPr>
         <w:t xml:space="preserve"> </w:t>
       </w:r>
@@ -3842,6 +4462,7 @@
           <w:rFonts w:eastAsia="Times" w:cs="Times" w:ascii="Times" w:hAnsi="Times"/>
           <w:color w:val="666666"/>
           <w:u w:val="none"/>
+          <w:lang w:val="es-AR"/>
         </w:rPr>
         <w:t>https://mapa.seguridadciudad.gob.ar/</w:t>
       </w:r>
@@ -3850,10 +4471,14 @@
       <w:pPr>
         <w:pStyle w:val="LOnormal"/>
         <w:ind w:right="-11" w:hanging="0"/>
-        <w:rPr/>
-      </w:pPr>
-      <w:r>
-        <w:rPr/>
+        <w:rPr>
+          <w:lang w:val="es-AR"/>
+        </w:rPr>
+      </w:pPr>
+      <w:r>
+        <w:rPr>
+          <w:lang w:val="es-AR"/>
+        </w:rPr>
       </w:r>
     </w:p>
     <w:p>
@@ -3886,6 +4511,7 @@
         <w:rPr>
           <w:rFonts w:eastAsia="Times" w:cs="Times" w:ascii="Times" w:hAnsi="Times"/>
           <w:b/>
+          <w:lang w:val="es-AR"/>
         </w:rPr>
         <w:t xml:space="preserve">Programador / Consultor Freelance </w:t>
       </w:r>
@@ -3901,6 +4527,7 @@
       <w:r>
         <w:rPr>
           <w:rFonts w:eastAsia="Times" w:cs="Times" w:ascii="Times" w:hAnsi="Times"/>
+          <w:lang w:val="es-AR"/>
         </w:rPr>
         <w:t xml:space="preserve">Marzo 2015  -  Marzo 2020 </w:t>
       </w:r>
@@ -3918,6 +4545,7 @@
         <w:rPr>
           <w:rFonts w:eastAsia="Times" w:cs="Times" w:ascii="Times" w:hAnsi="Times"/>
           <w:color w:val="666666"/>
+          <w:lang w:val="es-AR"/>
         </w:rPr>
         <w:t>Me desenvolví de forma particular buscando proyectos desafiantes e innovadores. Entre las instituciones en las que presté servicio se encuentran:</w:t>
       </w:r>
@@ -3935,6 +4563,7 @@
         <w:rPr>
           <w:rFonts w:eastAsia="Times" w:cs="Times" w:ascii="Times" w:hAnsi="Times"/>
           <w:color w:val="666666"/>
+          <w:lang w:val="es-AR"/>
         </w:rPr>
         <w:t>- Instituto Geográfico Nacional</w:t>
       </w:r>
@@ -3952,6 +4581,7 @@
         <w:rPr>
           <w:rFonts w:eastAsia="Times" w:cs="Times" w:ascii="Times" w:hAnsi="Times"/>
           <w:color w:val="666666"/>
+          <w:lang w:val="es-AR"/>
         </w:rPr>
         <w:t>- ScanTerra S.A.</w:t>
       </w:r>
@@ -3985,6 +4615,7 @@
         <w:rPr>
           <w:rFonts w:eastAsia="Times" w:cs="Times" w:ascii="Times" w:hAnsi="Times"/>
           <w:color w:val="666666"/>
+          <w:lang w:val="es-AR"/>
         </w:rPr>
         <w:t>Algunos proyectos realizados o en proceso son:</w:t>
       </w:r>
@@ -4099,25 +4730,28 @@
         <w:spacing w:lineRule="auto" w:line="288" w:before="0" w:after="0"/>
         <w:ind w:left="940" w:right="-11" w:hanging="360"/>
         <w:jc w:val="left"/>
-        <w:rPr/>
-      </w:pPr>
-      <w:r>
-        <w:rPr>
-          <w:rFonts w:eastAsia="Times" w:cs="Times" w:ascii="Times" w:hAnsi="Times"/>
-          <w:b w:val="false"/>
-          <w:i w:val="false"/>
-          <w:caps w:val="false"/>
-          <w:smallCaps w:val="false"/>
-          <w:strike w:val="false"/>
-          <w:dstrike w:val="false"/>
-          <w:color w:val="666666"/>
-          <w:position w:val="0"/>
-          <w:sz w:val="24"/>
-          <w:sz w:val="24"/>
-          <w:szCs w:val="24"/>
-          <w:u w:val="none"/>
-          <w:shd w:fill="auto" w:val="clear"/>
-          <w:vertAlign w:val="baseline"/>
+        <w:rPr>
+          <w:lang w:val="es-AR"/>
+        </w:rPr>
+      </w:pPr>
+      <w:r>
+        <w:rPr>
+          <w:rFonts w:eastAsia="Times" w:cs="Times" w:ascii="Times" w:hAnsi="Times"/>
+          <w:b w:val="false"/>
+          <w:i w:val="false"/>
+          <w:caps w:val="false"/>
+          <w:smallCaps w:val="false"/>
+          <w:strike w:val="false"/>
+          <w:dstrike w:val="false"/>
+          <w:color w:val="666666"/>
+          <w:position w:val="0"/>
+          <w:sz w:val="24"/>
+          <w:sz w:val="24"/>
+          <w:szCs w:val="24"/>
+          <w:u w:val="none"/>
+          <w:shd w:fill="auto" w:val="clear"/>
+          <w:vertAlign w:val="baseline"/>
+          <w:lang w:val="es-AR"/>
         </w:rPr>
         <w:t>Servidor de Mapas: Instalación, mantenimiento y monitoreo de un servidor de mapas y datos georeferenciados sobre tecnología Geoserver. Implementación sobre Docker, Servlet JAVA o Jetty Compilado.</w:t>
       </w:r>
@@ -4155,8 +4789,9 @@
           <w:u w:val="none"/>
           <w:shd w:fill="auto" w:val="clear"/>
           <w:vertAlign w:val="baseline"/>
-        </w:rPr>
-        <w:t xml:space="preserve">Mapas escolares Interactivos: Desarrollo de un mapa interactivo para uso en escuelas primarias y secundarias. Permite realizar mediciones, dibujar y escribir sobre un mapa en una pc o notebook para imprimir y entregar el trabajo. Tambíen permite descargar el mapa en blanco para trabajar sobre el papel. </w:t>
+          <w:lang w:val="es-AR"/>
+        </w:rPr>
+        <w:t xml:space="preserve">Mapas escolares Interactivos: Desarrollo de un mapa interactivo para uso en escuelas primarias y secundarias. Permite realizar mediciones, dibujar y escribir sobre un mapa en una pc o notebook para imprimir y entregar el trabajo. También permite descargar el mapa en blanco para trabajar sobre el papel. </w:t>
       </w:r>
       <w:hyperlink r:id="rId9">
         <w:r>
@@ -4176,6 +4811,7 @@
             <w:szCs w:val="24"/>
             <w:u w:val="single"/>
             <w:vertAlign w:val="baseline"/>
+            <w:lang w:val="es-AR"/>
           </w:rPr>
           <w:t>http://mapasescolares.ign.gob.ar/</w:t>
         </w:r>
@@ -4214,6 +4850,7 @@
           <w:u w:val="none"/>
           <w:shd w:fill="auto" w:val="clear"/>
           <w:vertAlign w:val="baseline"/>
+          <w:lang w:val="es-AR"/>
         </w:rPr>
         <w:t xml:space="preserve">Software de Publicación de datos geoespaciales: Instalación, migración y mantenimiento del aplicativo Geonode, para la publicación de datos geoespaciales.  </w:t>
       </w:r>
@@ -4235,6 +4872,7 @@
             <w:szCs w:val="24"/>
             <w:u w:val="single"/>
             <w:vertAlign w:val="baseline"/>
+            <w:lang w:val="es-AR"/>
           </w:rPr>
           <w:t>http://qhapaqnan.ign.gob.ar/</w:t>
         </w:r>
@@ -4254,12 +4892,15 @@
         <w:spacing w:lineRule="auto" w:line="288" w:before="0" w:after="0"/>
         <w:ind w:left="940" w:right="-11" w:hanging="360"/>
         <w:jc w:val="left"/>
-        <w:rPr/>
-      </w:pPr>
-      <w:r>
-        <w:rPr>
-          <w:rFonts w:eastAsia="Times" w:cs="Times" w:ascii="Times" w:hAnsi="Times"/>
-          <w:color w:val="666666"/>
+        <w:rPr>
+          <w:lang w:val="es-AR"/>
+        </w:rPr>
+      </w:pPr>
+      <w:r>
+        <w:rPr>
+          <w:rFonts w:eastAsia="Times" w:cs="Times" w:ascii="Times" w:hAnsi="Times"/>
+          <w:color w:val="666666"/>
+          <w:lang w:val="es-AR"/>
         </w:rPr>
         <w:t xml:space="preserve">Rancher (Orquestador Docker): </w:t>
       </w:r>
@@ -4272,7 +4913,7 @@
           <w:szCs w:val="24"/>
           <w:lang w:val="es-AR" w:eastAsia="zh-CN" w:bidi="hi-IN"/>
         </w:rPr>
-        <w:t>El desafío consistió en analiazar cada microservicio que formaba parte de un stack enorme y complejo para obtener los siguientes entregables:</w:t>
+        <w:t>El desafío consistió en analizar cada microservicio que formaba parte de un stack enorme y complejo para obtener los siguientes entregables:</w:t>
       </w:r>
     </w:p>
     <w:p>
@@ -4287,9 +4928,11 @@
         <w:suppressAutoHyphens w:val="true"/>
         <w:bidi w:val="0"/>
         <w:spacing w:lineRule="auto" w:line="288" w:before="0" w:after="0"/>
-        <w:ind w:left="5124" w:right="0" w:hanging="0"/>
-        <w:jc w:val="left"/>
-        <w:rPr/>
+        <w:ind w:left="1531" w:right="0" w:hanging="170"/>
+        <w:jc w:val="left"/>
+        <w:rPr>
+          <w:lang w:val="es-AR"/>
+        </w:rPr>
       </w:pPr>
       <w:r>
         <w:rPr>
@@ -4312,16 +4955,14 @@
           <w:numId w:val="0"/>
         </w:numPr>
         <w:shd w:val="clear" w:fill="auto"/>
-        <w:tabs>
-          <w:tab w:val="clear" w:pos="720"/>
-          <w:tab w:val="left" w:pos="2033" w:leader="none"/>
-        </w:tabs>
         <w:suppressAutoHyphens w:val="true"/>
         <w:bidi w:val="0"/>
         <w:spacing w:lineRule="auto" w:line="288" w:before="0" w:after="0"/>
-        <w:ind w:left="4954" w:right="0" w:hanging="0"/>
-        <w:jc w:val="left"/>
-        <w:rPr/>
+        <w:ind w:left="1531" w:right="0" w:hanging="170"/>
+        <w:jc w:val="left"/>
+        <w:rPr>
+          <w:lang w:val="es-AR"/>
+        </w:rPr>
       </w:pPr>
       <w:r>
         <w:rPr>
@@ -4332,7 +4973,7 @@
           <w:szCs w:val="24"/>
           <w:lang w:val="es-AR" w:eastAsia="zh-CN" w:bidi="hi-IN"/>
         </w:rPr>
-        <w:t>- Identificar las tecnologías que componen el sistema y redactar los perfiles de búsqueda necesarios para la implementacion de las siguietes etapas del desarrollo</w:t>
+        <w:t>- Identificar las tecnologías que componen el sistema y redactar los perfiles de búsqueda necesarios para la implementación de las siguientes etapas del desarrollo</w:t>
       </w:r>
     </w:p>
     <w:p>
@@ -4347,9 +4988,11 @@
         <w:suppressAutoHyphens w:val="true"/>
         <w:bidi w:val="0"/>
         <w:spacing w:lineRule="auto" w:line="288" w:before="0" w:after="0"/>
-        <w:ind w:left="5124" w:right="0" w:hanging="0"/>
-        <w:jc w:val="left"/>
-        <w:rPr/>
+        <w:ind w:left="1531" w:right="0" w:hanging="170"/>
+        <w:jc w:val="left"/>
+        <w:rPr>
+          <w:lang w:val="es-AR"/>
+        </w:rPr>
       </w:pPr>
       <w:r>
         <w:rPr>
@@ -4377,25 +5020,28 @@
         <w:spacing w:lineRule="auto" w:line="288" w:before="0" w:after="0"/>
         <w:ind w:left="940" w:right="-11" w:hanging="360"/>
         <w:jc w:val="left"/>
-        <w:rPr/>
-      </w:pPr>
-      <w:r>
-        <w:rPr>
-          <w:rFonts w:eastAsia="Times" w:cs="Times" w:ascii="Times" w:hAnsi="Times"/>
-          <w:b w:val="false"/>
-          <w:i w:val="false"/>
-          <w:caps w:val="false"/>
-          <w:smallCaps w:val="false"/>
-          <w:strike w:val="false"/>
-          <w:dstrike w:val="false"/>
-          <w:color w:val="666666"/>
-          <w:position w:val="0"/>
-          <w:sz w:val="24"/>
-          <w:sz w:val="24"/>
-          <w:szCs w:val="24"/>
-          <w:u w:val="none"/>
-          <w:shd w:fill="auto" w:val="clear"/>
-          <w:vertAlign w:val="baseline"/>
+        <w:rPr>
+          <w:lang w:val="es-AR"/>
+        </w:rPr>
+      </w:pPr>
+      <w:r>
+        <w:rPr>
+          <w:rFonts w:eastAsia="Times" w:cs="Times" w:ascii="Times" w:hAnsi="Times"/>
+          <w:b w:val="false"/>
+          <w:i w:val="false"/>
+          <w:caps w:val="false"/>
+          <w:smallCaps w:val="false"/>
+          <w:strike w:val="false"/>
+          <w:dstrike w:val="false"/>
+          <w:color w:val="666666"/>
+          <w:position w:val="0"/>
+          <w:sz w:val="24"/>
+          <w:sz w:val="24"/>
+          <w:szCs w:val="24"/>
+          <w:u w:val="none"/>
+          <w:shd w:fill="auto" w:val="clear"/>
+          <w:vertAlign w:val="baseline"/>
+          <w:lang w:val="es-AR"/>
         </w:rPr>
         <w:t>Análisis de procesos: Análisis de procesos de implementación y migración de ambientes para incrementar la estabilidad y confiabilidad del mismo, procesos de bakcup y rollback.</w:t>
       </w:r>
@@ -4412,7 +5058,9 @@
         <w:spacing w:lineRule="auto" w:line="288" w:before="0" w:after="0"/>
         <w:ind w:left="940" w:right="-11" w:hanging="360"/>
         <w:jc w:val="left"/>
-        <w:rPr/>
+        <w:rPr>
+          <w:lang w:val="es-AR"/>
+        </w:rPr>
       </w:pPr>
       <w:r>
         <w:rPr>
@@ -4453,6 +5101,7 @@
           <w:u w:val="none"/>
           <w:shd w:fill="auto" w:val="clear"/>
           <w:vertAlign w:val="baseline"/>
+          <w:lang w:val="es-AR"/>
         </w:rPr>
         <w:t>: El sistema automatiza el proceso de recolección de datos con la librería Selenium + Python que solo pueden obtenerse navegando menúes y completando formularios web. Las tareas incluyen:</w:t>
       </w:r>
@@ -4472,7 +5121,7 @@
           <w:szCs w:val="24"/>
           <w:u w:val="none"/>
           <w:vertAlign w:val="baseline"/>
-          <w:lang w:val="en-US"/>
+          <w:lang w:val="es-AR"/>
         </w:rPr>
         <w:br/>
         <w:t xml:space="preserve"> - </w:t>
@@ -4494,11 +5143,11 @@
           <w:szCs w:val="24"/>
           <w:u w:val="none"/>
           <w:vertAlign w:val="baseline"/>
-          <w:lang w:val="en-US" w:eastAsia="zh-CN" w:bidi="hi-IN"/>
+          <w:lang w:val="es-AR" w:eastAsia="zh-CN" w:bidi="hi-IN"/>
         </w:rPr>
         <w:t>Autenticación</w:t>
         <w:br/>
-        <w:t xml:space="preserve"> - nagegación simualando clicks en enlaces y botones</w:t>
+        <w:t xml:space="preserve"> - navegación simualando clicks en enlaces y botones</w:t>
         <w:br/>
         <w:t xml:space="preserve"> - completado de formularios web</w:t>
         <w:br/>
@@ -4519,25 +5168,28 @@
         <w:spacing w:lineRule="auto" w:line="288" w:before="0" w:after="0"/>
         <w:ind w:left="940" w:right="-11" w:hanging="360"/>
         <w:jc w:val="left"/>
-        <w:rPr/>
-      </w:pPr>
-      <w:r>
-        <w:rPr>
-          <w:rFonts w:eastAsia="Times" w:cs="Times" w:ascii="Times" w:hAnsi="Times"/>
-          <w:b w:val="false"/>
-          <w:i w:val="false"/>
-          <w:caps w:val="false"/>
-          <w:smallCaps w:val="false"/>
-          <w:strike w:val="false"/>
-          <w:dstrike w:val="false"/>
-          <w:color w:val="666666"/>
-          <w:position w:val="0"/>
-          <w:sz w:val="24"/>
-          <w:sz w:val="24"/>
-          <w:szCs w:val="24"/>
-          <w:u w:val="none"/>
-          <w:shd w:fill="auto" w:val="clear"/>
-          <w:vertAlign w:val="baseline"/>
+        <w:rPr>
+          <w:lang w:val="es-AR"/>
+        </w:rPr>
+      </w:pPr>
+      <w:r>
+        <w:rPr>
+          <w:rFonts w:eastAsia="Times" w:cs="Times" w:ascii="Times" w:hAnsi="Times"/>
+          <w:b w:val="false"/>
+          <w:i w:val="false"/>
+          <w:caps w:val="false"/>
+          <w:smallCaps w:val="false"/>
+          <w:strike w:val="false"/>
+          <w:dstrike w:val="false"/>
+          <w:color w:val="666666"/>
+          <w:position w:val="0"/>
+          <w:sz w:val="24"/>
+          <w:sz w:val="24"/>
+          <w:szCs w:val="24"/>
+          <w:u w:val="none"/>
+          <w:shd w:fill="auto" w:val="clear"/>
+          <w:vertAlign w:val="baseline"/>
+          <w:lang w:val="es-AR"/>
         </w:rPr>
         <w:t>Instalación y tunning de Geoserver / Geonode para ambientes de alta demanda</w:t>
       </w:r>
@@ -4572,7 +5224,7 @@
           <w:szCs w:val="24"/>
           <w:u w:val="none"/>
           <w:vertAlign w:val="baseline"/>
-          <w:lang w:val="en-US"/>
+          <w:lang w:val="es-AR"/>
         </w:rPr>
         <w:t xml:space="preserve"> </w:t>
       </w:r>
@@ -4592,7 +5244,7 @@
           <w:szCs w:val="24"/>
           <w:u w:val="none"/>
           <w:vertAlign w:val="baseline"/>
-          <w:lang w:val="en-US"/>
+          <w:lang w:val="es-AR"/>
         </w:rPr>
         <w:t>- http://wms.ign.gob.ar</w:t>
         <w:br/>
@@ -4615,7 +5267,7 @@
             <w:szCs w:val="24"/>
             <w:u w:val="none"/>
             <w:vertAlign w:val="baseline"/>
-            <w:lang w:val="en-US"/>
+            <w:lang w:val="es-AR"/>
           </w:rPr>
           <w:t>http://qhapaqnan.ign.gob.ar</w:t>
         </w:r>
@@ -4635,25 +5287,28 @@
         <w:spacing w:lineRule="auto" w:line="288" w:before="0" w:after="0"/>
         <w:ind w:left="940" w:right="-11" w:hanging="360"/>
         <w:jc w:val="left"/>
-        <w:rPr/>
-      </w:pPr>
-      <w:r>
-        <w:rPr>
-          <w:rFonts w:eastAsia="Times" w:cs="Times" w:ascii="Times" w:hAnsi="Times"/>
-          <w:b w:val="false"/>
-          <w:i w:val="false"/>
-          <w:caps w:val="false"/>
-          <w:smallCaps w:val="false"/>
-          <w:strike w:val="false"/>
-          <w:dstrike w:val="false"/>
-          <w:color w:val="666666"/>
-          <w:position w:val="0"/>
-          <w:sz w:val="24"/>
-          <w:sz w:val="24"/>
-          <w:szCs w:val="24"/>
-          <w:u w:val="none"/>
-          <w:shd w:fill="auto" w:val="clear"/>
-          <w:vertAlign w:val="baseline"/>
+        <w:rPr>
+          <w:lang w:val="es-AR"/>
+        </w:rPr>
+      </w:pPr>
+      <w:r>
+        <w:rPr>
+          <w:rFonts w:eastAsia="Times" w:cs="Times" w:ascii="Times" w:hAnsi="Times"/>
+          <w:b w:val="false"/>
+          <w:i w:val="false"/>
+          <w:caps w:val="false"/>
+          <w:smallCaps w:val="false"/>
+          <w:strike w:val="false"/>
+          <w:dstrike w:val="false"/>
+          <w:color w:val="666666"/>
+          <w:position w:val="0"/>
+          <w:sz w:val="24"/>
+          <w:sz w:val="24"/>
+          <w:szCs w:val="24"/>
+          <w:u w:val="none"/>
+          <w:shd w:fill="auto" w:val="clear"/>
+          <w:vertAlign w:val="baseline"/>
+          <w:lang w:val="es-AR"/>
         </w:rPr>
         <w:t>Actualización/ Adaptación de complementos Joomla! y Drupal.</w:t>
       </w:r>
@@ -4800,6 +5455,7 @@
           <w:u w:val="none"/>
           <w:shd w:fill="auto" w:val="clear"/>
           <w:vertAlign w:val="baseline"/>
+          <w:lang w:val="es-AR"/>
         </w:rPr>
         <w:t>Administrador de Ambientes pre-Produccion en  TSOFT</w:t>
       </w:r>
@@ -4898,6 +5554,7 @@
           <w:u w:val="none"/>
           <w:shd w:fill="auto" w:val="clear"/>
           <w:vertAlign w:val="baseline"/>
+          <w:lang w:val="es-AR"/>
         </w:rPr>
         <w:t xml:space="preserve">Octubre 2014  -  Febrero de 2015 </w:t>
       </w:r>
@@ -4918,6 +5575,7 @@
           <w:u w:val="none"/>
           <w:shd w:fill="auto" w:val="clear"/>
           <w:vertAlign w:val="baseline"/>
+          <w:lang w:val="es-AR"/>
         </w:rPr>
         <w:t>(5 meses)</w:t>
       </w:r>
@@ -4984,25 +5642,28 @@
         <w:spacing w:lineRule="auto" w:line="288" w:before="0" w:after="0"/>
         <w:ind w:left="720" w:right="131" w:hanging="360"/>
         <w:jc w:val="left"/>
-        <w:rPr/>
-      </w:pPr>
-      <w:r>
-        <w:rPr>
-          <w:rFonts w:eastAsia="Times" w:cs="Times" w:ascii="Times" w:hAnsi="Times"/>
-          <w:b w:val="false"/>
-          <w:i w:val="false"/>
-          <w:caps w:val="false"/>
-          <w:smallCaps w:val="false"/>
-          <w:strike w:val="false"/>
-          <w:dstrike w:val="false"/>
-          <w:color w:val="666666"/>
-          <w:position w:val="0"/>
-          <w:sz w:val="24"/>
-          <w:sz w:val="24"/>
-          <w:szCs w:val="24"/>
-          <w:u w:val="none"/>
-          <w:shd w:fill="auto" w:val="clear"/>
-          <w:vertAlign w:val="baseline"/>
+        <w:rPr>
+          <w:lang w:val="es-AR"/>
+        </w:rPr>
+      </w:pPr>
+      <w:r>
+        <w:rPr>
+          <w:rFonts w:eastAsia="Times" w:cs="Times" w:ascii="Times" w:hAnsi="Times"/>
+          <w:b w:val="false"/>
+          <w:i w:val="false"/>
+          <w:caps w:val="false"/>
+          <w:smallCaps w:val="false"/>
+          <w:strike w:val="false"/>
+          <w:dstrike w:val="false"/>
+          <w:color w:val="666666"/>
+          <w:position w:val="0"/>
+          <w:sz w:val="24"/>
+          <w:sz w:val="24"/>
+          <w:szCs w:val="24"/>
+          <w:u w:val="none"/>
+          <w:shd w:fill="auto" w:val="clear"/>
+          <w:vertAlign w:val="baseline"/>
+          <w:lang w:val="es-AR"/>
         </w:rPr>
         <w:t>Desarrollador SeleniumHQ/ Javascript / Bash / SOAPUI assertions para detección de regresiones</w:t>
       </w:r>
@@ -5021,25 +5682,28 @@
         <w:spacing w:lineRule="auto" w:line="288" w:before="0" w:after="0"/>
         <w:ind w:left="720" w:right="131" w:hanging="360"/>
         <w:jc w:val="left"/>
-        <w:rPr/>
-      </w:pPr>
-      <w:r>
-        <w:rPr>
-          <w:rFonts w:eastAsia="Times" w:cs="Times" w:ascii="Times" w:hAnsi="Times"/>
-          <w:b w:val="false"/>
-          <w:i w:val="false"/>
-          <w:caps w:val="false"/>
-          <w:smallCaps w:val="false"/>
-          <w:strike w:val="false"/>
-          <w:dstrike w:val="false"/>
-          <w:color w:val="666666"/>
-          <w:position w:val="0"/>
-          <w:sz w:val="24"/>
-          <w:sz w:val="24"/>
-          <w:szCs w:val="24"/>
-          <w:u w:val="none"/>
-          <w:shd w:fill="auto" w:val="clear"/>
-          <w:vertAlign w:val="baseline"/>
+        <w:rPr>
+          <w:lang w:val="es-AR"/>
+        </w:rPr>
+      </w:pPr>
+      <w:r>
+        <w:rPr>
+          <w:rFonts w:eastAsia="Times" w:cs="Times" w:ascii="Times" w:hAnsi="Times"/>
+          <w:b w:val="false"/>
+          <w:i w:val="false"/>
+          <w:caps w:val="false"/>
+          <w:smallCaps w:val="false"/>
+          <w:strike w:val="false"/>
+          <w:dstrike w:val="false"/>
+          <w:color w:val="666666"/>
+          <w:position w:val="0"/>
+          <w:sz w:val="24"/>
+          <w:sz w:val="24"/>
+          <w:szCs w:val="24"/>
+          <w:u w:val="none"/>
+          <w:shd w:fill="auto" w:val="clear"/>
+          <w:vertAlign w:val="baseline"/>
+          <w:lang w:val="es-AR"/>
         </w:rPr>
         <w:t xml:space="preserve">Administración Jenkins e implementación de nuevos </w:t>
       </w:r>
@@ -5080,25 +5744,28 @@
         <w:spacing w:lineRule="auto" w:line="288" w:before="0" w:after="0"/>
         <w:ind w:left="720" w:right="131" w:hanging="360"/>
         <w:jc w:val="left"/>
-        <w:rPr/>
-      </w:pPr>
-      <w:r>
-        <w:rPr>
-          <w:rFonts w:eastAsia="Times" w:cs="Times" w:ascii="Times" w:hAnsi="Times"/>
-          <w:b w:val="false"/>
-          <w:i w:val="false"/>
-          <w:caps w:val="false"/>
-          <w:smallCaps w:val="false"/>
-          <w:strike w:val="false"/>
-          <w:dstrike w:val="false"/>
-          <w:color w:val="666666"/>
-          <w:position w:val="0"/>
-          <w:sz w:val="24"/>
-          <w:sz w:val="24"/>
-          <w:szCs w:val="24"/>
-          <w:u w:val="none"/>
-          <w:shd w:fill="auto" w:val="clear"/>
-          <w:vertAlign w:val="baseline"/>
+        <w:rPr>
+          <w:lang w:val="es-AR"/>
+        </w:rPr>
+      </w:pPr>
+      <w:r>
+        <w:rPr>
+          <w:rFonts w:eastAsia="Times" w:cs="Times" w:ascii="Times" w:hAnsi="Times"/>
+          <w:b w:val="false"/>
+          <w:i w:val="false"/>
+          <w:caps w:val="false"/>
+          <w:smallCaps w:val="false"/>
+          <w:strike w:val="false"/>
+          <w:dstrike w:val="false"/>
+          <w:color w:val="666666"/>
+          <w:position w:val="0"/>
+          <w:sz w:val="24"/>
+          <w:sz w:val="24"/>
+          <w:szCs w:val="24"/>
+          <w:u w:val="none"/>
+          <w:shd w:fill="auto" w:val="clear"/>
+          <w:vertAlign w:val="baseline"/>
+          <w:lang w:val="es-AR"/>
         </w:rPr>
         <w:t>Mediación entre las distintas Software Factory y la áreas de Testing.</w:t>
       </w:r>
@@ -5197,6 +5864,7 @@
           <w:u w:val="none"/>
           <w:shd w:fill="auto" w:val="clear"/>
           <w:vertAlign w:val="baseline"/>
+          <w:lang w:val="es-AR"/>
         </w:rPr>
         <w:t>M</w:t>
       </w:r>
@@ -5220,7 +5888,7 @@
           <w:vertAlign w:val="baseline"/>
           <w:lang w:val="es-AR" w:eastAsia="zh-CN" w:bidi="hi-IN"/>
         </w:rPr>
-        <w:t>is responsabilidades en TELECOM S.A. (terciarizado a travez de TSOFT) incluían:</w:t>
+        <w:t>is responsabilidades en TELECOM S.A. (terciarizado a través de TSOFT) incluían:</w:t>
       </w:r>
     </w:p>
     <w:p>
@@ -5275,7 +5943,7 @@
           <w:vertAlign w:val="baseline"/>
           <w:lang w:val="es-AR" w:eastAsia="zh-CN" w:bidi="hi-IN"/>
         </w:rPr>
-        <w:t>Mantenimiento de la plataforma Jenkins CI, se utilizaba para ejecutrar test unitarios en Selenium, SoapAPI y HttpRequest para detectar errores en aplicaciones satélite, en la configuración de los conectores WebSphere de IBM y reiniciar cada conector cuando deja de reponder. Se debe asegurar que estos conectores continúen conectando los ambientes correctos para cada aplicación durante toda la ventana de prueba.</w:t>
+        <w:t>Mantenimiento de la plataforma Jenkins CI, se utilizaba para ejecutrar test unitarios en Selenium, SoapAPI y HttpRequest para detectar errores en aplicaciones satélite, en la configuración de los conectores WebSphere de IBM y reiniciar cada conector cuando deja de responder. Se debe asegurar que estos conectores continúen conectando los ambientes correctos para cada aplicación durante toda la ventana de prueba.</w:t>
       </w:r>
     </w:p>
     <w:p>
@@ -5330,7 +5998,7 @@
           <w:vertAlign w:val="baseline"/>
           <w:lang w:val="es-AR" w:eastAsia="zh-CN" w:bidi="hi-IN"/>
         </w:rPr>
-        <w:t>Coordinar las Software factories, Administradores de aplicaciones base y los administradores de WebSphere para asegurar la migracion en tiempo y forma de los datos, la configuración de conectores y del código fuente para realizar las diferentes pruebas para cada ambiente de QA</w:t>
+        <w:t>Coordinar las Software factories, Administradores de aplicaciones base y los administradores de WebSphere para asegurar la migración en tiempo y forma de los datos, la configuración de conectores y del código fuente para realizar las diferentes pruebas para cada ambiente de QA</w:t>
       </w:r>
     </w:p>
     <w:p>
@@ -5427,6 +6095,7 @@
           <w:u w:val="none"/>
           <w:shd w:fill="auto" w:val="clear"/>
           <w:vertAlign w:val="baseline"/>
+          <w:lang w:val="es-AR"/>
         </w:rPr>
         <w:t>Desarrollador en  4IT</w:t>
       </w:r>
@@ -5525,6 +6194,7 @@
           <w:u w:val="none"/>
           <w:shd w:fill="auto" w:val="clear"/>
           <w:vertAlign w:val="baseline"/>
+          <w:lang w:val="es-AR"/>
         </w:rPr>
         <w:t xml:space="preserve">Diciembre de 2012  -  Agosto de 2014  </w:t>
       </w:r>
@@ -5545,6 +6215,7 @@
           <w:u w:val="none"/>
           <w:shd w:fill="auto" w:val="clear"/>
           <w:vertAlign w:val="baseline"/>
+          <w:lang w:val="es-AR"/>
         </w:rPr>
         <w:t>(1 año 9 meses)</w:t>
       </w:r>
@@ -5643,6 +6314,7 @@
           <w:u w:val="none"/>
           <w:shd w:fill="auto" w:val="clear"/>
           <w:vertAlign w:val="baseline"/>
+          <w:lang w:val="es-AR"/>
         </w:rPr>
         <w:t>El desafío fue reconstruir las relaciones entre los datos provenientes de sistemas descentralizados. Desarrollador Javascript / SQL / Qlikview en 4 IT para el Banco BIND. Desarrollamos un Data Warehouse que consume los datos del core bancario y los sistemas satélites y los almacena en una base de datos relacional MySQL. La etapa final se centralizo en explotar los datos con tecnología de análisis Big data qliqview.</w:t>
       </w:r>
@@ -5741,6 +6413,7 @@
           <w:u w:val="none"/>
           <w:shd w:fill="auto" w:val="clear"/>
           <w:vertAlign w:val="baseline"/>
+          <w:lang w:val="es-AR"/>
         </w:rPr>
         <w:t xml:space="preserve">Programador en TECENG GAMING </w:t>
       </w:r>
@@ -5761,6 +6434,7 @@
           <w:u w:val="none"/>
           <w:shd w:fill="auto" w:val="clear"/>
           <w:vertAlign w:val="baseline"/>
+          <w:lang w:val="es-AR"/>
         </w:rPr>
         <w:t xml:space="preserve">Diciembre de 2011 - Noviembre de 2012 </w:t>
       </w:r>
@@ -5781,6 +6455,7 @@
           <w:u w:val="none"/>
           <w:shd w:fill="auto" w:val="clear"/>
           <w:vertAlign w:val="baseline"/>
+          <w:lang w:val="es-AR"/>
         </w:rPr>
         <w:t>(1 año)</w:t>
       </w:r>
@@ -5879,6 +6554,7 @@
           <w:u w:val="none"/>
           <w:shd w:fill="auto" w:val="clear"/>
           <w:vertAlign w:val="baseline"/>
+          <w:lang w:val="es-AR"/>
         </w:rPr>
         <w:t>Diseño e implementación de herramientas para la gestión del soporte a usuarios. Desarrollo de procedimientos para la solución de problemas. Creación de manuales de uso interno.</w:t>
       </w:r>
@@ -5929,6 +6605,7 @@
           <w:u w:val="none"/>
           <w:shd w:fill="auto" w:val="clear"/>
           <w:vertAlign w:val="baseline"/>
+          <w:lang w:val="es-AR"/>
         </w:rPr>
         <w:t>Análisis de datos sobre PostgreSQL con el objetivo de encontrar las causas de desvíos en la ganancia de los Slots Machine y determinar si fue producto de uso fraudulento</w:t>
       </w:r>
@@ -6027,6 +6704,7 @@
           <w:u w:val="none"/>
           <w:shd w:fill="auto" w:val="clear"/>
           <w:vertAlign w:val="baseline"/>
+          <w:lang w:val="es-AR"/>
         </w:rPr>
         <w:t xml:space="preserve">Proamador, Help Desk en TECENG GAMING </w:t>
       </w:r>
@@ -6047,6 +6725,7 @@
           <w:u w:val="none"/>
           <w:shd w:fill="auto" w:val="clear"/>
           <w:vertAlign w:val="baseline"/>
+          <w:lang w:val="es-AR"/>
         </w:rPr>
         <w:t xml:space="preserve">Marzo de 2010 - Diciembre de 2011 </w:t>
       </w:r>
@@ -6067,6 +6746,7 @@
           <w:u w:val="none"/>
           <w:shd w:fill="auto" w:val="clear"/>
           <w:vertAlign w:val="baseline"/>
+          <w:lang w:val="es-AR"/>
         </w:rPr>
         <w:t>(1 año 10 meses)</w:t>
       </w:r>
@@ -6165,6 +6845,7 @@
           <w:u w:val="none"/>
           <w:shd w:fill="auto" w:val="clear"/>
           <w:vertAlign w:val="baseline"/>
+          <w:lang w:val="es-AR"/>
         </w:rPr>
         <w:t>Soporte a usuarios en la utilización de un sistema propio de la empresa. Gestión de redes ( administración remota de switch y equipos de interfaz con máquinas tragamonedas- SLOTS). Creación y documentación de procedimientos para la corrección de errores con las herramientas existentes del sistema.</w:t>
       </w:r>
@@ -6263,6 +6944,7 @@
           <w:u w:val="none"/>
           <w:shd w:fill="auto" w:val="clear"/>
           <w:vertAlign w:val="baseline"/>
+          <w:lang w:val="es-AR"/>
         </w:rPr>
         <w:t>Creación de scripts en bash.</w:t>
       </w:r>
@@ -6361,6 +7043,7 @@
           <w:u w:val="none"/>
           <w:shd w:fill="auto" w:val="clear"/>
           <w:vertAlign w:val="baseline"/>
+          <w:lang w:val="es-AR"/>
         </w:rPr>
         <w:t>Mantenimiento de bases de datos PostgreSQL</w:t>
       </w:r>
@@ -6459,6 +7142,7 @@
           <w:u w:val="none"/>
           <w:shd w:fill="auto" w:val="clear"/>
           <w:vertAlign w:val="baseline"/>
+          <w:lang w:val="es-AR"/>
         </w:rPr>
         <w:t>Empleado en  Arwen</w:t>
       </w:r>
@@ -6557,6 +7241,7 @@
           <w:u w:val="none"/>
           <w:shd w:fill="auto" w:val="clear"/>
           <w:vertAlign w:val="baseline"/>
+          <w:lang w:val="es-AR"/>
         </w:rPr>
         <w:t xml:space="preserve">Marzo de 2003  -  Enero de 2010  </w:t>
       </w:r>
@@ -6577,6 +7262,7 @@
           <w:u w:val="none"/>
           <w:shd w:fill="auto" w:val="clear"/>
           <w:vertAlign w:val="baseline"/>
+          <w:lang w:val="es-AR"/>
         </w:rPr>
         <w:t>(6 años 11 meses)</w:t>
       </w:r>
@@ -6675,6 +7361,7 @@
           <w:u w:val="none"/>
           <w:shd w:fill="auto" w:val="clear"/>
           <w:vertAlign w:val="baseline"/>
+          <w:lang w:val="es-AR"/>
         </w:rPr>
         <w:t>Automatización de procesos productivos, programación de herramientas de control de stock y facturación.</w:t>
       </w:r>
@@ -6773,6 +7460,7 @@
           <w:u w:val="none"/>
           <w:shd w:fill="auto" w:val="clear"/>
           <w:vertAlign w:val="baseline"/>
+          <w:lang w:val="es-AR"/>
         </w:rPr>
         <w:t>Soporte en Tecnet S.A.</w:t>
       </w:r>
@@ -6871,6 +7559,7 @@
           <w:u w:val="none"/>
           <w:shd w:fill="auto" w:val="clear"/>
           <w:vertAlign w:val="baseline"/>
+          <w:lang w:val="es-AR"/>
         </w:rPr>
         <w:t xml:space="preserve">Mayo de 2001  -  Febrero de 2003  </w:t>
       </w:r>
@@ -6891,6 +7580,7 @@
           <w:u w:val="none"/>
           <w:shd w:fill="auto" w:val="clear"/>
           <w:vertAlign w:val="baseline"/>
+          <w:lang w:val="es-AR"/>
         </w:rPr>
         <w:t>(1 año 10 meses)</w:t>
       </w:r>
@@ -6989,6 +7679,7 @@
           <w:u w:val="none"/>
           <w:shd w:fill="auto" w:val="clear"/>
           <w:vertAlign w:val="baseline"/>
+          <w:lang w:val="es-AR"/>
         </w:rPr>
         <w:t>Help Desk Windows, Lotus Notes y paquete Office, reparación de PC. El último año me encargue de la administración de servidores Novell</w:t>
       </w:r>
@@ -7009,6 +7700,7 @@
           <w:u w:val="none"/>
           <w:shd w:fill="auto" w:val="clear"/>
           <w:vertAlign w:val="baseline"/>
+          <w:lang w:val="es-AR"/>
         </w:rPr>
         <w:t>.</w:t>
       </w:r>
@@ -7155,6 +7847,7 @@
           <w:u w:val="none"/>
           <w:shd w:fill="auto" w:val="clear"/>
           <w:vertAlign w:val="baseline"/>
+          <w:lang w:val="es-AR"/>
         </w:rPr>
         <w:t>Técnico en  Wober y Asoc.</w:t>
       </w:r>
@@ -7253,6 +7946,7 @@
           <w:u w:val="none"/>
           <w:shd w:fill="auto" w:val="clear"/>
           <w:vertAlign w:val="baseline"/>
+          <w:lang w:val="es-AR"/>
         </w:rPr>
         <w:t xml:space="preserve">Marzo de 1999  -  Abril de 2001  </w:t>
       </w:r>
@@ -7273,6 +7967,7 @@
           <w:u w:val="none"/>
           <w:shd w:fill="auto" w:val="clear"/>
           <w:vertAlign w:val="baseline"/>
+          <w:lang w:val="es-AR"/>
         </w:rPr>
         <w:t>(2 años 2 meses)</w:t>
       </w:r>
@@ -7371,6 +8066,7 @@
           <w:u w:val="none"/>
           <w:shd w:fill="auto" w:val="clear"/>
           <w:vertAlign w:val="baseline"/>
+          <w:lang w:val="es-AR"/>
         </w:rPr>
         <w:t>Help Desk, reparación de PC e impresoras. Tendidos de red.</w:t>
       </w:r>
@@ -7469,6 +8165,7 @@
           <w:u w:val="none"/>
           <w:shd w:fill="auto" w:val="clear"/>
           <w:vertAlign w:val="baseline"/>
+          <w:lang w:val="es-AR"/>
         </w:rPr>
         <w:t>Gonzalo Varela</w:t>
       </w:r>
@@ -7567,6 +8264,7 @@
           <w:u w:val="none"/>
           <w:shd w:fill="auto" w:val="clear"/>
           <w:vertAlign w:val="baseline"/>
+          <w:lang w:val="es-AR"/>
         </w:rPr>
         <w:t xml:space="preserve">Analista Programador </w:t>
       </w:r>
@@ -7665,6 +8363,7 @@
           <w:u w:val="none"/>
           <w:shd w:fill="auto" w:val="clear"/>
           <w:vertAlign w:val="baseline"/>
+          <w:lang w:val="es-AR"/>
         </w:rPr>
         <w:t>gonzalo.varela1981@gmail.com</w:t>
       </w:r>
@@ -7833,6 +8532,7 @@
           <w:u w:val="none"/>
           <w:shd w:fill="auto" w:val="clear"/>
           <w:vertAlign w:val="baseline"/>
+          <w:lang w:val="es-AR"/>
         </w:rPr>
         <w:t xml:space="preserve">3 </w:t>
       </w:r>
@@ -7853,6 +8553,7 @@
           <w:u w:val="none"/>
           <w:shd w:fill="auto" w:val="clear"/>
           <w:vertAlign w:val="baseline"/>
+          <w:lang w:val="es-AR"/>
         </w:rPr>
         <w:t>personas han recomendado a Gonzalo</w:t>
       </w:r>
@@ -7951,6 +8652,7 @@
           <w:u w:val="none"/>
           <w:shd w:fill="auto" w:val="clear"/>
           <w:vertAlign w:val="baseline"/>
+          <w:lang w:val="es-AR"/>
         </w:rPr>
         <w:t>"Recomiendo a Gonzalo Varela por ser una persona capaz en el sentido Laboral y Humano, ya que se integra de manera muy rápida al grupo y posee facilidad de aprendizaje, es un muy buen trabajador."</w:t>
       </w:r>
@@ -8047,6 +8749,7 @@
           <w:u w:val="none"/>
           <w:shd w:fill="auto" w:val="clear"/>
           <w:vertAlign w:val="baseline"/>
+          <w:lang w:val="es-AR"/>
         </w:rPr>
         <w:t xml:space="preserve">— </w:t>
       </w:r>
@@ -8067,6 +8770,7 @@
           <w:u w:val="none"/>
           <w:shd w:fill="auto" w:val="clear"/>
           <w:vertAlign w:val="baseline"/>
+          <w:lang w:val="es-AR"/>
         </w:rPr>
         <w:t>Alfredo Cabezas</w:t>
       </w:r>
@@ -8087,6 +8791,7 @@
           <w:u w:val="none"/>
           <w:shd w:fill="auto" w:val="clear"/>
           <w:vertAlign w:val="baseline"/>
+          <w:lang w:val="es-AR"/>
         </w:rPr>
         <w:t>, Técnico, Tecnet</w:t>
       </w:r>
@@ -8107,6 +8812,7 @@
           <w:u w:val="none"/>
           <w:shd w:fill="auto" w:val="clear"/>
           <w:vertAlign w:val="baseline"/>
+          <w:lang w:val="es-AR"/>
         </w:rPr>
         <w:t>, ha trabajado directamente con Gonzalo en Tecnet S.A..</w:t>
       </w:r>
@@ -8205,6 +8911,7 @@
           <w:u w:val="none"/>
           <w:shd w:fill="auto" w:val="clear"/>
           <w:vertAlign w:val="baseline"/>
+          <w:lang w:val="es-AR"/>
         </w:rPr>
         <w:t>"Gonzalo es un excelente profesional y correcta persona, tuve la suerte de trabajar con el en distintos proyectos. Maneja muy bien las relaciones interpersonal adaptándose muy bien a los distintos grupos de trabajo, tiene facilidad para de aprendizaje."</w:t>
       </w:r>
@@ -8301,6 +9008,7 @@
           <w:u w:val="none"/>
           <w:shd w:fill="auto" w:val="clear"/>
           <w:vertAlign w:val="baseline"/>
+          <w:lang w:val="es-AR"/>
         </w:rPr>
         <w:t xml:space="preserve">— </w:t>
       </w:r>
@@ -8321,6 +9029,7 @@
           <w:u w:val="none"/>
           <w:shd w:fill="auto" w:val="clear"/>
           <w:vertAlign w:val="baseline"/>
+          <w:lang w:val="es-AR"/>
         </w:rPr>
         <w:t>Bruno J. Bosco</w:t>
       </w:r>
@@ -8341,6 +9050,7 @@
           <w:u w:val="none"/>
           <w:shd w:fill="auto" w:val="clear"/>
           <w:vertAlign w:val="baseline"/>
+          <w:lang w:val="es-AR"/>
         </w:rPr>
         <w:t xml:space="preserve"> T</w:t>
       </w:r>
@@ -8383,6 +9093,7 @@
           <w:u w:val="none"/>
           <w:shd w:fill="auto" w:val="clear"/>
           <w:vertAlign w:val="baseline"/>
+          <w:lang w:val="es-AR"/>
         </w:rPr>
         <w:t xml:space="preserve"> </w:t>
       </w:r>
@@ -8425,6 +9136,7 @@
           <w:u w:val="none"/>
           <w:shd w:fill="auto" w:val="clear"/>
           <w:vertAlign w:val="baseline"/>
+          <w:lang w:val="es-AR"/>
         </w:rPr>
         <w:t>Gonzalo en 4IT..</w:t>
       </w:r>
@@ -8523,6 +9235,7 @@
           <w:u w:val="none"/>
           <w:shd w:fill="auto" w:val="clear"/>
           <w:vertAlign w:val="baseline"/>
+          <w:lang w:val="es-AR"/>
         </w:rPr>
         <w:t>"Es un gusto trabajar con Gonzalo. Se ha hecho cargo de la coordinación técnica del equipo de desarrollo de Ingeniería de Datos con mucha idoneidad, no sólo desde su conocimiento de las tecnologías y de las soluciones que desarrolla y mantiene el área, sino también desde el abordaje humano del equipo. Es un equipo que ha encarado procesos complejos de implementaciones, de resolución de incidentes y de desarrollo de soluciones en medio de una transición de referentes y bajo gran presión, y Gonzalo ha sabido aportar claridad, eficacia y buena coordinación de los colaboradores. Confío plenamente en su criterio técnico, y me da gusto compartir el día a día de trabajo con él."</w:t>
       </w:r>
@@ -8619,6 +9332,7 @@
           <w:u w:val="none"/>
           <w:shd w:fill="auto" w:val="clear"/>
           <w:vertAlign w:val="baseline"/>
+          <w:lang w:val="es-AR"/>
         </w:rPr>
         <w:t xml:space="preserve">— </w:t>
       </w:r>
@@ -8661,6 +9375,7 @@
           <w:u w:val="none"/>
           <w:shd w:fill="auto" w:val="clear"/>
           <w:vertAlign w:val="baseline"/>
+          <w:lang w:val="es-AR"/>
         </w:rPr>
         <w:t>, Di</w:t>
       </w:r>
@@ -8703,6 +9418,7 @@
           <w:u w:val="none"/>
           <w:shd w:fill="auto" w:val="clear"/>
           <w:vertAlign w:val="baseline"/>
+          <w:lang w:val="es-AR"/>
         </w:rPr>
         <w:t>, ha ocupado Gonzalo en Tecnet S.A..</w:t>
       </w:r>
@@ -9480,6 +10196,116 @@
   <w:abstractNum w:abstractNumId="5">
     <w:lvl w:ilvl="0">
       <w:start w:val="1"/>
+      <w:numFmt w:val="decimal"/>
+      <w:lvlText w:val="%1."/>
+      <w:lvlJc w:val="left"/>
+      <w:pPr>
+        <w:tabs>
+          <w:tab w:val="num" w:pos="720"/>
+        </w:tabs>
+        <w:ind w:left="720" w:hanging="360"/>
+      </w:pPr>
+    </w:lvl>
+    <w:lvl w:ilvl="1">
+      <w:start w:val="1"/>
+      <w:numFmt w:val="decimal"/>
+      <w:lvlText w:val="%2."/>
+      <w:lvlJc w:val="left"/>
+      <w:pPr>
+        <w:tabs>
+          <w:tab w:val="num" w:pos="1080"/>
+        </w:tabs>
+        <w:ind w:left="1080" w:hanging="360"/>
+      </w:pPr>
+    </w:lvl>
+    <w:lvl w:ilvl="2">
+      <w:start w:val="1"/>
+      <w:numFmt w:val="decimal"/>
+      <w:lvlText w:val="%3."/>
+      <w:lvlJc w:val="left"/>
+      <w:pPr>
+        <w:tabs>
+          <w:tab w:val="num" w:pos="1440"/>
+        </w:tabs>
+        <w:ind w:left="1440" w:hanging="360"/>
+      </w:pPr>
+    </w:lvl>
+    <w:lvl w:ilvl="3">
+      <w:start w:val="1"/>
+      <w:numFmt w:val="decimal"/>
+      <w:lvlText w:val="%4."/>
+      <w:lvlJc w:val="left"/>
+      <w:pPr>
+        <w:tabs>
+          <w:tab w:val="num" w:pos="1800"/>
+        </w:tabs>
+        <w:ind w:left="1800" w:hanging="360"/>
+      </w:pPr>
+    </w:lvl>
+    <w:lvl w:ilvl="4">
+      <w:start w:val="1"/>
+      <w:numFmt w:val="decimal"/>
+      <w:lvlText w:val="%5."/>
+      <w:lvlJc w:val="left"/>
+      <w:pPr>
+        <w:tabs>
+          <w:tab w:val="num" w:pos="2160"/>
+        </w:tabs>
+        <w:ind w:left="2160" w:hanging="360"/>
+      </w:pPr>
+    </w:lvl>
+    <w:lvl w:ilvl="5">
+      <w:start w:val="1"/>
+      <w:numFmt w:val="decimal"/>
+      <w:lvlText w:val="%6."/>
+      <w:lvlJc w:val="left"/>
+      <w:pPr>
+        <w:tabs>
+          <w:tab w:val="num" w:pos="2520"/>
+        </w:tabs>
+        <w:ind w:left="2520" w:hanging="360"/>
+      </w:pPr>
+    </w:lvl>
+    <w:lvl w:ilvl="6">
+      <w:start w:val="1"/>
+      <w:numFmt w:val="decimal"/>
+      <w:lvlText w:val="%7."/>
+      <w:lvlJc w:val="left"/>
+      <w:pPr>
+        <w:tabs>
+          <w:tab w:val="num" w:pos="2880"/>
+        </w:tabs>
+        <w:ind w:left="2880" w:hanging="360"/>
+      </w:pPr>
+    </w:lvl>
+    <w:lvl w:ilvl="7">
+      <w:start w:val="1"/>
+      <w:numFmt w:val="decimal"/>
+      <w:lvlText w:val="%8."/>
+      <w:lvlJc w:val="left"/>
+      <w:pPr>
+        <w:tabs>
+          <w:tab w:val="num" w:pos="3240"/>
+        </w:tabs>
+        <w:ind w:left="3240" w:hanging="360"/>
+      </w:pPr>
+    </w:lvl>
+    <w:lvl w:ilvl="8">
+      <w:start w:val="1"/>
+      <w:numFmt w:val="decimal"/>
+      <w:lvlText w:val="%9."/>
+      <w:lvlJc w:val="left"/>
+      <w:pPr>
+        <w:tabs>
+          <w:tab w:val="num" w:pos="3600"/>
+        </w:tabs>
+        <w:ind w:left="3600" w:hanging="360"/>
+      </w:pPr>
+    </w:lvl>
+  </w:abstractNum>
+  <w:abstractNum w:abstractNumId="6">
+    <w:lvl w:ilvl="0">
+      <w:start w:val="1"/>
       <w:numFmt w:val="none"/>
       <w:suff w:val="nothing"/>
       <w:lvlText w:val=""/>
@@ -9610,6 +10436,9 @@
   </w:num>
   <w:num w:numId="5">
     <w:abstractNumId w:val="5"/>
+  </w:num>
+  <w:num w:numId="6">
+    <w:abstractNumId w:val="6"/>
   </w:num>
 </w:numbering>
 </file>
@@ -9781,7 +10610,7 @@
     <w:rPr>
       <w:color w:val="000080"/>
       <w:u w:val="single"/>
-      <w:lang w:val="zxx" w:eastAsia="zxx" w:bidi="zxx"/>
+      <w:lang w:eastAsia="zxx" w:bidi="zxx"/>
     </w:rPr>
   </w:style>
   <w:style w:type="character" w:styleId="Smbolosdenumeracin">

</xml_diff>

<commit_message>
Update cv docs and PDF
</commit_message>
<xml_diff>
--- a/GonzaloVarela.docx
+++ b/GonzaloVarela.docx
@@ -422,7 +422,7 @@
             <w:szCs w:val="26"/>
             <w:u w:val="single"/>
             <w:vertAlign w:val="baseline"/>
-            <w:lang w:eastAsia="zxx" w:bidi="zxx" w:val="es-AR"/>
+            <w:lang w:val="es-AR" w:eastAsia="zxx" w:bidi="zxx"/>
           </w:rPr>
           <w:t>https://www.linkedin.com/in/gonzalo-varela1981</w:t>
         </w:r>
@@ -728,6 +728,27 @@
           <w:strike w:val="false"/>
           <w:dstrike w:val="false"/>
           <w:color w:val="000000"/>
+          <w:position w:val="0"/>
+          <w:sz w:val="24"/>
+          <w:sz w:val="24"/>
+          <w:szCs w:val="24"/>
+          <w:u w:val="none"/>
+          <w:shd w:fill="auto" w:val="clear"/>
+          <w:vertAlign w:val="baseline"/>
+          <w:lang w:val="es-AR"/>
+        </w:rPr>
+        <w:t>Me es</w:t>
+      </w:r>
+      <w:r>
+        <w:rPr>
+          <w:rFonts w:eastAsia="Times" w:cs="Times" w:ascii="Times" w:hAnsi="Times"/>
+          <w:b w:val="false"/>
+          <w:i w:val="false"/>
+          <w:caps w:val="false"/>
+          <w:smallCaps w:val="false"/>
+          <w:strike w:val="false"/>
+          <w:dstrike w:val="false"/>
+          <w:color w:val="000000"/>
           <w:kern w:val="0"/>
           <w:position w:val="0"/>
           <w:sz w:val="24"/>
@@ -738,71 +759,112 @@
           <w:vertAlign w:val="baseline"/>
           <w:lang w:val="es-AR" w:eastAsia="zh-CN" w:bidi="hi-IN"/>
         </w:rPr>
-        <w:t>Especializado en</w:t>
-      </w:r>
-      <w:r>
-        <w:rPr>
-          <w:rFonts w:eastAsia="Times" w:cs="Times" w:ascii="Times" w:hAnsi="Times"/>
-          <w:b w:val="false"/>
-          <w:i w:val="false"/>
-          <w:caps w:val="false"/>
-          <w:smallCaps w:val="false"/>
-          <w:strike w:val="false"/>
-          <w:dstrike w:val="false"/>
-          <w:color w:val="000000"/>
-          <w:position w:val="0"/>
-          <w:sz w:val="24"/>
-          <w:sz w:val="24"/>
-          <w:szCs w:val="24"/>
-          <w:u w:val="none"/>
-          <w:shd w:fill="auto" w:val="clear"/>
-          <w:vertAlign w:val="baseline"/>
-          <w:lang w:val="es-AR"/>
-        </w:rPr>
-        <w:t xml:space="preserve"> software GIS y experiencia en instalar y administrar Geoserver y Geonode, estoy buscando un </w:t>
-      </w:r>
-      <w:r>
-        <w:rPr>
-          <w:rFonts w:eastAsia="Times" w:cs="Times" w:ascii="Times" w:hAnsi="Times"/>
-          <w:b w:val="false"/>
-          <w:i w:val="false"/>
-          <w:caps w:val="false"/>
-          <w:smallCaps w:val="false"/>
-          <w:strike w:val="false"/>
-          <w:dstrike w:val="false"/>
-          <w:color w:val="000000"/>
-          <w:kern w:val="0"/>
-          <w:position w:val="0"/>
-          <w:sz w:val="24"/>
-          <w:sz w:val="24"/>
-          <w:szCs w:val="24"/>
-          <w:u w:val="none"/>
-          <w:shd w:fill="auto" w:val="clear"/>
-          <w:vertAlign w:val="baseline"/>
-          <w:lang w:val="es-AR" w:eastAsia="zh-CN" w:bidi="hi-IN"/>
-        </w:rPr>
-        <w:t>equipo</w:t>
-      </w:r>
-      <w:r>
-        <w:rPr>
-          <w:rFonts w:eastAsia="Times" w:cs="Times" w:ascii="Times" w:hAnsi="Times"/>
-          <w:b w:val="false"/>
-          <w:i w:val="false"/>
-          <w:caps w:val="false"/>
-          <w:smallCaps w:val="false"/>
-          <w:strike w:val="false"/>
-          <w:dstrike w:val="false"/>
-          <w:color w:val="000000"/>
-          <w:position w:val="0"/>
-          <w:sz w:val="24"/>
-          <w:sz w:val="24"/>
-          <w:szCs w:val="24"/>
-          <w:u w:val="none"/>
-          <w:shd w:fill="auto" w:val="clear"/>
-          <w:vertAlign w:val="baseline"/>
-          <w:lang w:val="es-AR"/>
-        </w:rPr>
-        <w:t xml:space="preserve"> de trabajo con un fuerte compromiso con la calidad del software que me permita adquirir mayor experiencia en Parones de Diseño y buenas practicas en el desarrollo.</w:t>
+        <w:t>pecializo en</w:t>
+      </w:r>
+      <w:r>
+        <w:rPr>
+          <w:rFonts w:eastAsia="Times" w:cs="Times" w:ascii="Times" w:hAnsi="Times"/>
+          <w:b w:val="false"/>
+          <w:i w:val="false"/>
+          <w:caps w:val="false"/>
+          <w:smallCaps w:val="false"/>
+          <w:strike w:val="false"/>
+          <w:dstrike w:val="false"/>
+          <w:color w:val="000000"/>
+          <w:position w:val="0"/>
+          <w:sz w:val="24"/>
+          <w:sz w:val="24"/>
+          <w:szCs w:val="24"/>
+          <w:u w:val="none"/>
+          <w:shd w:fill="auto" w:val="clear"/>
+          <w:vertAlign w:val="baseline"/>
+          <w:lang w:val="es-AR"/>
+        </w:rPr>
+        <w:t xml:space="preserve"> software GIS y </w:t>
+      </w:r>
+      <w:r>
+        <w:rPr>
+          <w:rFonts w:eastAsia="Times" w:cs="Times" w:ascii="Times" w:hAnsi="Times"/>
+          <w:b w:val="false"/>
+          <w:i w:val="false"/>
+          <w:caps w:val="false"/>
+          <w:smallCaps w:val="false"/>
+          <w:strike w:val="false"/>
+          <w:dstrike w:val="false"/>
+          <w:color w:val="000000"/>
+          <w:position w:val="0"/>
+          <w:sz w:val="24"/>
+          <w:sz w:val="24"/>
+          <w:szCs w:val="24"/>
+          <w:u w:val="none"/>
+          <w:shd w:fill="auto" w:val="clear"/>
+          <w:vertAlign w:val="baseline"/>
+          <w:lang w:val="es-AR"/>
+        </w:rPr>
+        <w:t xml:space="preserve">tengo </w:t>
+      </w:r>
+      <w:r>
+        <w:rPr>
+          <w:rFonts w:eastAsia="Times" w:cs="Times" w:ascii="Times" w:hAnsi="Times"/>
+          <w:b w:val="false"/>
+          <w:i w:val="false"/>
+          <w:caps w:val="false"/>
+          <w:smallCaps w:val="false"/>
+          <w:strike w:val="false"/>
+          <w:dstrike w:val="false"/>
+          <w:color w:val="000000"/>
+          <w:position w:val="0"/>
+          <w:sz w:val="24"/>
+          <w:sz w:val="24"/>
+          <w:szCs w:val="24"/>
+          <w:u w:val="none"/>
+          <w:shd w:fill="auto" w:val="clear"/>
+          <w:vertAlign w:val="baseline"/>
+          <w:lang w:val="es-AR"/>
+        </w:rPr>
+        <w:t xml:space="preserve">experiencia en instalar y administrar Geoserver y Geonode, </w:t>
+      </w:r>
+      <w:r>
+        <w:rPr>
+          <w:rFonts w:eastAsia="Times" w:cs="Times" w:ascii="Times" w:hAnsi="Times"/>
+          <w:b w:val="false"/>
+          <w:i w:val="false"/>
+          <w:caps w:val="false"/>
+          <w:smallCaps w:val="false"/>
+          <w:strike w:val="false"/>
+          <w:dstrike w:val="false"/>
+          <w:color w:val="000000"/>
+          <w:position w:val="0"/>
+          <w:sz w:val="24"/>
+          <w:sz w:val="24"/>
+          <w:szCs w:val="24"/>
+          <w:u w:val="none"/>
+          <w:shd w:fill="auto" w:val="clear"/>
+          <w:vertAlign w:val="baseline"/>
+          <w:lang w:val="es-AR"/>
+        </w:rPr>
+        <w:t>crear mapas, dashboards y pythools con ArcGIS Enterprise y ArcGIS Online</w:t>
+      </w:r>
+      <w:r>
+        <w:rPr>
+          <w:rFonts w:eastAsia="Times" w:cs="Times" w:ascii="Times" w:hAnsi="Times"/>
+          <w:b w:val="false"/>
+          <w:i w:val="false"/>
+          <w:caps w:val="false"/>
+          <w:smallCaps w:val="false"/>
+          <w:strike w:val="false"/>
+          <w:dstrike w:val="false"/>
+          <w:color w:val="000000"/>
+          <w:position w:val="0"/>
+          <w:sz w:val="24"/>
+          <w:sz w:val="24"/>
+          <w:szCs w:val="24"/>
+          <w:u w:val="none"/>
+          <w:shd w:fill="auto" w:val="clear"/>
+          <w:vertAlign w:val="baseline"/>
+          <w:lang w:val="es-AR"/>
+        </w:rPr>
+        <w:t>.</w:t>
       </w:r>
     </w:p>
     <w:p>
@@ -846,8 +908,159 @@
           <w:sz w:val="24"/>
           <w:szCs w:val="24"/>
           <w:u w:val="none"/>
-          <w:vertAlign w:val="baseline"/>
-        </w:rPr>
+          <w:shd w:fill="auto" w:val="clear"/>
+          <w:vertAlign w:val="baseline"/>
+          <w:lang w:val="es-AR"/>
+        </w:rPr>
+        <w:t>E</w:t>
+      </w:r>
+      <w:r>
+        <w:rPr>
+          <w:rFonts w:eastAsia="Times" w:cs="Times" w:ascii="Times" w:hAnsi="Times"/>
+          <w:b w:val="false"/>
+          <w:i w:val="false"/>
+          <w:caps w:val="false"/>
+          <w:smallCaps w:val="false"/>
+          <w:strike w:val="false"/>
+          <w:dstrike w:val="false"/>
+          <w:color w:val="000000"/>
+          <w:position w:val="0"/>
+          <w:sz w:val="24"/>
+          <w:sz w:val="24"/>
+          <w:szCs w:val="24"/>
+          <w:u w:val="none"/>
+          <w:shd w:fill="auto" w:val="clear"/>
+          <w:vertAlign w:val="baseline"/>
+          <w:lang w:val="es-AR"/>
+        </w:rPr>
+        <w:t xml:space="preserve">stoy buscando un </w:t>
+      </w:r>
+      <w:r>
+        <w:rPr>
+          <w:rFonts w:eastAsia="Times" w:cs="Times" w:ascii="Times" w:hAnsi="Times"/>
+          <w:b w:val="false"/>
+          <w:i w:val="false"/>
+          <w:caps w:val="false"/>
+          <w:smallCaps w:val="false"/>
+          <w:strike w:val="false"/>
+          <w:dstrike w:val="false"/>
+          <w:color w:val="000000"/>
+          <w:kern w:val="0"/>
+          <w:position w:val="0"/>
+          <w:sz w:val="24"/>
+          <w:sz w:val="24"/>
+          <w:szCs w:val="24"/>
+          <w:u w:val="none"/>
+          <w:shd w:fill="auto" w:val="clear"/>
+          <w:vertAlign w:val="baseline"/>
+          <w:lang w:val="es-AR" w:eastAsia="zh-CN" w:bidi="hi-IN"/>
+        </w:rPr>
+        <w:t>equipo</w:t>
+      </w:r>
+      <w:r>
+        <w:rPr>
+          <w:rFonts w:eastAsia="Times" w:cs="Times" w:ascii="Times" w:hAnsi="Times"/>
+          <w:b w:val="false"/>
+          <w:i w:val="false"/>
+          <w:caps w:val="false"/>
+          <w:smallCaps w:val="false"/>
+          <w:strike w:val="false"/>
+          <w:dstrike w:val="false"/>
+          <w:color w:val="000000"/>
+          <w:position w:val="0"/>
+          <w:sz w:val="24"/>
+          <w:sz w:val="24"/>
+          <w:szCs w:val="24"/>
+          <w:u w:val="none"/>
+          <w:shd w:fill="auto" w:val="clear"/>
+          <w:vertAlign w:val="baseline"/>
+          <w:lang w:val="es-AR"/>
+        </w:rPr>
+        <w:t xml:space="preserve"> de trabajo con un fuerte compromiso con la calidad del software que me permita adquirir mayor experiencia en Pa</w:t>
+      </w:r>
+      <w:r>
+        <w:rPr>
+          <w:rFonts w:eastAsia="Times" w:cs="Times" w:ascii="Times" w:hAnsi="Times"/>
+          <w:b w:val="false"/>
+          <w:i w:val="false"/>
+          <w:caps w:val="false"/>
+          <w:smallCaps w:val="false"/>
+          <w:strike w:val="false"/>
+          <w:dstrike w:val="false"/>
+          <w:color w:val="000000"/>
+          <w:position w:val="0"/>
+          <w:sz w:val="24"/>
+          <w:sz w:val="24"/>
+          <w:szCs w:val="24"/>
+          <w:u w:val="none"/>
+          <w:shd w:fill="auto" w:val="clear"/>
+          <w:vertAlign w:val="baseline"/>
+          <w:lang w:val="es-AR"/>
+        </w:rPr>
+        <w:t>t</w:t>
+      </w:r>
+      <w:r>
+        <w:rPr>
+          <w:rFonts w:eastAsia="Times" w:cs="Times" w:ascii="Times" w:hAnsi="Times"/>
+          <w:b w:val="false"/>
+          <w:i w:val="false"/>
+          <w:caps w:val="false"/>
+          <w:smallCaps w:val="false"/>
+          <w:strike w:val="false"/>
+          <w:dstrike w:val="false"/>
+          <w:color w:val="000000"/>
+          <w:position w:val="0"/>
+          <w:sz w:val="24"/>
+          <w:sz w:val="24"/>
+          <w:szCs w:val="24"/>
+          <w:u w:val="none"/>
+          <w:shd w:fill="auto" w:val="clear"/>
+          <w:vertAlign w:val="baseline"/>
+          <w:lang w:val="es-AR"/>
+        </w:rPr>
+        <w:t>rones de Diseño y buenas pr</w:t>
+      </w:r>
+      <w:r>
+        <w:rPr>
+          <w:rFonts w:eastAsia="Times" w:cs="Times" w:ascii="Times" w:hAnsi="Times"/>
+          <w:b w:val="false"/>
+          <w:i w:val="false"/>
+          <w:caps w:val="false"/>
+          <w:smallCaps w:val="false"/>
+          <w:strike w:val="false"/>
+          <w:dstrike w:val="false"/>
+          <w:color w:val="000000"/>
+          <w:position w:val="0"/>
+          <w:sz w:val="24"/>
+          <w:sz w:val="24"/>
+          <w:szCs w:val="24"/>
+          <w:u w:val="none"/>
+          <w:shd w:fill="auto" w:val="clear"/>
+          <w:vertAlign w:val="baseline"/>
+          <w:lang w:val="es-AR"/>
+        </w:rPr>
+        <w:t>á</w:t>
+      </w:r>
+      <w:r>
+        <w:rPr>
+          <w:rFonts w:eastAsia="Times" w:cs="Times" w:ascii="Times" w:hAnsi="Times"/>
+          <w:b w:val="false"/>
+          <w:i w:val="false"/>
+          <w:caps w:val="false"/>
+          <w:smallCaps w:val="false"/>
+          <w:strike w:val="false"/>
+          <w:dstrike w:val="false"/>
+          <w:color w:val="000000"/>
+          <w:position w:val="0"/>
+          <w:sz w:val="24"/>
+          <w:sz w:val="24"/>
+          <w:szCs w:val="24"/>
+          <w:u w:val="none"/>
+          <w:shd w:fill="auto" w:val="clear"/>
+          <w:vertAlign w:val="baseline"/>
+          <w:lang w:val="es-AR"/>
+        </w:rPr>
+        <w:t>cticas en el desarrollo.</w:t>
       </w:r>
     </w:p>
     <w:p>
@@ -891,6 +1104,51 @@
           <w:sz w:val="24"/>
           <w:szCs w:val="24"/>
           <w:u w:val="none"/>
+          <w:vertAlign w:val="baseline"/>
+        </w:rPr>
+      </w:r>
+    </w:p>
+    <w:p>
+      <w:pPr>
+        <w:pStyle w:val="LO-normal"/>
+        <w:widowControl w:val="false"/>
+        <w:shd w:val="clear" w:fill="auto"/>
+        <w:spacing w:lineRule="auto" w:line="276" w:before="0" w:after="0"/>
+        <w:ind w:hanging="0" w:left="0" w:right="200"/>
+        <w:jc w:val="left"/>
+        <w:rPr>
+          <w:rFonts w:ascii="Times" w:hAnsi="Times" w:eastAsia="Times" w:cs="Times"/>
+          <w:b w:val="false"/>
+          <w:i w:val="false"/>
+          <w:i w:val="false"/>
+          <w:caps w:val="false"/>
+          <w:smallCaps w:val="false"/>
+          <w:strike w:val="false"/>
+          <w:dstrike w:val="false"/>
+          <w:color w:val="000000"/>
+          <w:position w:val="0"/>
+          <w:sz w:val="24"/>
+          <w:sz w:val="24"/>
+          <w:szCs w:val="24"/>
+          <w:u w:val="none"/>
+          <w:vertAlign w:val="baseline"/>
+        </w:rPr>
+      </w:pPr>
+      <w:r>
+        <w:rPr>
+          <w:rFonts w:eastAsia="Times" w:cs="Times" w:ascii="Times" w:hAnsi="Times"/>
+          <w:b w:val="false"/>
+          <w:i w:val="false"/>
+          <w:caps w:val="false"/>
+          <w:smallCaps w:val="false"/>
+          <w:strike w:val="false"/>
+          <w:dstrike w:val="false"/>
+          <w:color w:val="000000"/>
+          <w:position w:val="0"/>
+          <w:sz w:val="24"/>
+          <w:sz w:val="24"/>
+          <w:szCs w:val="24"/>
+          <w:u w:val="none"/>
           <w:shd w:fill="auto" w:val="clear"/>
           <w:vertAlign w:val="baseline"/>
           <w:lang w:val="es-AR"/>
@@ -923,49 +1181,7 @@
           <w:vertAlign w:val="baseline"/>
           <w:lang w:val="es-AR"/>
         </w:rPr>
-        <w:t xml:space="preserve">. </w:t>
-      </w:r>
-      <w:r>
-        <w:rPr>
-          <w:rFonts w:eastAsia="Times" w:cs="Times" w:ascii="Times" w:hAnsi="Times"/>
-          <w:b w:val="false"/>
-          <w:i w:val="false"/>
-          <w:caps w:val="false"/>
-          <w:smallCaps w:val="false"/>
-          <w:strike w:val="false"/>
-          <w:dstrike w:val="false"/>
-          <w:color w:val="000000"/>
-          <w:position w:val="0"/>
-          <w:sz w:val="24"/>
-          <w:sz w:val="24"/>
-          <w:szCs w:val="24"/>
-          <w:u w:val="none"/>
-          <w:shd w:fill="auto" w:val="clear"/>
-          <w:vertAlign w:val="baseline"/>
-          <w:lang w:val="es-AR"/>
-        </w:rPr>
-        <w:t xml:space="preserve">También con productos ESRI como ArcGIS Pro, GeoEvent, AGE y AGOL, Data Pipelines, Notebooks y Dashboards. </w:t>
-      </w:r>
-      <w:r>
-        <w:rPr>
-          <w:rFonts w:eastAsia="Times" w:cs="Times" w:ascii="Times" w:hAnsi="Times"/>
-          <w:b w:val="false"/>
-          <w:i w:val="false"/>
-          <w:caps w:val="false"/>
-          <w:smallCaps w:val="false"/>
-          <w:strike w:val="false"/>
-          <w:dstrike w:val="false"/>
-          <w:color w:val="000000"/>
-          <w:position w:val="0"/>
-          <w:sz w:val="24"/>
-          <w:sz w:val="24"/>
-          <w:szCs w:val="24"/>
-          <w:u w:val="none"/>
-          <w:shd w:fill="auto" w:val="clear"/>
-          <w:vertAlign w:val="baseline"/>
-          <w:lang w:val="es-AR"/>
-        </w:rPr>
-        <w:t>Excelente presencia, trato personal y en trabajo grupal.</w:t>
+        <w:t>. También con productos ESRI como ArcGIS Pro, GeoEvent, AGE y AGOL, Data Pipelines, Notebooks y Dashboards. Excelente presencia, trato personal y en trabajo grupal.</w:t>
       </w:r>
     </w:p>
     <w:p>
@@ -1145,84 +1361,28 @@
           <w:rFonts w:eastAsia="Times" w:cs="Times" w:ascii="Times" w:hAnsi="Times"/>
           <w:lang w:val="es-AR"/>
         </w:rPr>
-        <w:t xml:space="preserve">Python + Django,  </w:t>
-      </w:r>
-      <w:r>
-        <w:rPr>
-          <w:rFonts w:eastAsia="Times" w:cs="Times" w:ascii="Times" w:hAnsi="Times"/>
-          <w:lang w:val="es-AR"/>
-        </w:rPr>
-        <w:t xml:space="preserve">Jupyter Notebook, </w:t>
-      </w:r>
-      <w:r>
-        <w:rPr>
-          <w:rFonts w:eastAsia="Times" w:cs="Times" w:ascii="Times" w:hAnsi="Times"/>
-          <w:lang w:val="es-AR"/>
-        </w:rPr>
-        <w:t xml:space="preserve">PostgreSQL, </w:t>
-      </w:r>
-      <w:r>
-        <w:rPr>
-          <w:rFonts w:eastAsia="Times" w:cs="Times" w:ascii="Times" w:hAnsi="Times"/>
-          <w:b w:val="false"/>
-          <w:i w:val="false"/>
-          <w:caps w:val="false"/>
-          <w:smallCaps w:val="false"/>
-          <w:strike w:val="false"/>
-          <w:dstrike w:val="false"/>
-          <w:color w:val="000000"/>
-          <w:position w:val="0"/>
-          <w:sz w:val="24"/>
-          <w:sz w:val="24"/>
-          <w:szCs w:val="24"/>
-          <w:u w:val="none"/>
-          <w:shd w:fill="auto" w:val="clear"/>
-          <w:vertAlign w:val="baseline"/>
-          <w:lang w:val="es-AR"/>
-        </w:rPr>
-        <w:t xml:space="preserve">Geoserver, Geonetwork, </w:t>
-      </w:r>
-      <w:r>
-        <w:rPr>
-          <w:rFonts w:eastAsia="Times" w:cs="Times" w:ascii="Times" w:hAnsi="Times"/>
-          <w:b w:val="false"/>
-          <w:i w:val="false"/>
-          <w:caps w:val="false"/>
-          <w:smallCaps w:val="false"/>
-          <w:strike w:val="false"/>
-          <w:dstrike w:val="false"/>
-          <w:color w:val="000000"/>
-          <w:position w:val="0"/>
-          <w:sz w:val="24"/>
-          <w:sz w:val="24"/>
-          <w:szCs w:val="24"/>
-          <w:u w:val="none"/>
-          <w:shd w:fill="auto" w:val="clear"/>
-          <w:vertAlign w:val="baseline"/>
-          <w:lang w:val="es-AR"/>
-        </w:rPr>
-        <w:t xml:space="preserve">GeoEvent, AGOL Data Pipelines, </w:t>
-      </w:r>
-      <w:r>
-        <w:rPr>
-          <w:rFonts w:eastAsia="Times" w:cs="Times" w:ascii="Times" w:hAnsi="Times"/>
-          <w:b w:val="false"/>
-          <w:i w:val="false"/>
-          <w:caps w:val="false"/>
-          <w:smallCaps w:val="false"/>
-          <w:strike w:val="false"/>
-          <w:dstrike w:val="false"/>
-          <w:color w:val="000000"/>
-          <w:position w:val="0"/>
-          <w:sz w:val="24"/>
-          <w:sz w:val="24"/>
-          <w:szCs w:val="24"/>
-          <w:u w:val="none"/>
-          <w:shd w:fill="auto" w:val="clear"/>
-          <w:vertAlign w:val="baseline"/>
-          <w:lang w:val="es-AR"/>
-        </w:rPr>
-        <w:t>GeoJSON,</w:t>
+        <w:t xml:space="preserve">Python + Django,  Jupyter Notebook, PostgreSQL, </w:t>
+      </w:r>
+      <w:r>
+        <w:rPr>
+          <w:rFonts w:eastAsia="Times" w:cs="Times" w:ascii="Times" w:hAnsi="Times"/>
+          <w:b w:val="false"/>
+          <w:i w:val="false"/>
+          <w:caps w:val="false"/>
+          <w:smallCaps w:val="false"/>
+          <w:strike w:val="false"/>
+          <w:dstrike w:val="false"/>
+          <w:color w:val="000000"/>
+          <w:position w:val="0"/>
+          <w:sz w:val="24"/>
+          <w:sz w:val="24"/>
+          <w:szCs w:val="24"/>
+          <w:u w:val="none"/>
+          <w:shd w:fill="auto" w:val="clear"/>
+          <w:vertAlign w:val="baseline"/>
+          <w:lang w:val="es-AR"/>
+        </w:rPr>
+        <w:t>Geoserver, Geonetwork, GeoEvent, AGOL Data Pipelines, GeoJSON,</w:t>
       </w:r>
       <w:r>
         <w:rPr>
@@ -1250,28 +1410,7 @@
           <w:vertAlign w:val="baseline"/>
           <w:lang w:val="es-AR"/>
         </w:rPr>
-        <w:t xml:space="preserve">PHP, QGIS, </w:t>
-      </w:r>
-      <w:r>
-        <w:rPr>
-          <w:rFonts w:eastAsia="Times" w:cs="Times" w:ascii="Times" w:hAnsi="Times"/>
-          <w:b w:val="false"/>
-          <w:i w:val="false"/>
-          <w:caps w:val="false"/>
-          <w:smallCaps w:val="false"/>
-          <w:strike w:val="false"/>
-          <w:dstrike w:val="false"/>
-          <w:color w:val="000000"/>
-          <w:position w:val="0"/>
-          <w:sz w:val="24"/>
-          <w:sz w:val="24"/>
-          <w:szCs w:val="24"/>
-          <w:u w:val="none"/>
-          <w:shd w:fill="auto" w:val="clear"/>
-          <w:vertAlign w:val="baseline"/>
-          <w:lang w:val="es-AR"/>
-        </w:rPr>
-        <w:t>ArcGIS Pro</w:t>
+        <w:t>PHP, QGIS, ArcGIS Pro</w:t>
       </w:r>
     </w:p>
     <w:p>
@@ -2022,28 +2161,7 @@
           <w:vertAlign w:val="baseline"/>
           <w:lang w:val="en-US"/>
         </w:rPr>
-        <w:t xml:space="preserve">Geoserver, Geonetwork, Geonode, QGIS, </w:t>
-      </w:r>
-      <w:r>
-        <w:rPr>
-          <w:rFonts w:eastAsia="Times" w:cs="Times" w:ascii="Times" w:hAnsi="Times"/>
-          <w:b/>
-          <w:i w:val="false"/>
-          <w:caps w:val="false"/>
-          <w:smallCaps w:val="false"/>
-          <w:strike w:val="false"/>
-          <w:dstrike w:val="false"/>
-          <w:color w:val="000000"/>
-          <w:position w:val="0"/>
-          <w:sz w:val="24"/>
-          <w:sz w:val="24"/>
-          <w:szCs w:val="24"/>
-          <w:u w:val="none"/>
-          <w:shd w:fill="auto" w:val="clear"/>
-          <w:vertAlign w:val="baseline"/>
-          <w:lang w:val="en-US"/>
-        </w:rPr>
-        <w:t>GeoEvent, AGOL Data Pipelines, ArcGIS Pro</w:t>
+        <w:t>Geoserver, Geonetwork, Geonode, QGIS, GeoEvent, AGOL Data Pipelines, ArcGIS Pro</w:t>
       </w:r>
     </w:p>
     <w:p>
@@ -2179,11 +2297,12 @@
           <w:strike w:val="false"/>
           <w:dstrike w:val="false"/>
           <w:color w:val="000000"/>
-          <w:sz w:val="24"/>
-          <w:szCs w:val="24"/>
-          <w:u w:val="none"/>
-          <w:shd w:fill="auto" w:val="clear"/>
-          <w:lang w:val="es-AR"/>
+          <w:position w:val="0"/>
+          <w:sz w:val="24"/>
+          <w:sz w:val="24"/>
+          <w:szCs w:val="24"/>
+          <w:u w:val="none"/>
+          <w:vertAlign w:val="baseline"/>
         </w:rPr>
       </w:r>
     </w:p>
@@ -3836,43 +3955,7 @@
           <w:bCs w:val="false"/>
           <w:color w:val="666666"/>
         </w:rPr>
-        <w:t>Actualmente me desempeño tanto en proyectos Python, React + Typescript como herramientas low code similares a Apache Kaf</w:t>
-      </w:r>
-      <w:r>
-        <w:rPr>
-          <w:rFonts w:eastAsia="Times" w:cs="Times" w:ascii="Times" w:hAnsi="Times"/>
-          <w:b w:val="false"/>
-          <w:bCs w:val="false"/>
-          <w:color w:val="666666"/>
-        </w:rPr>
-        <w:t>k</w:t>
-      </w:r>
-      <w:r>
-        <w:rPr>
-          <w:rFonts w:eastAsia="Times" w:cs="Times" w:ascii="Times" w:hAnsi="Times"/>
-          <w:b w:val="false"/>
-          <w:bCs w:val="false"/>
-          <w:color w:val="666666"/>
-        </w:rPr>
-        <w:t xml:space="preserve">a como GeoEvent y data Pipelines, </w:t>
-      </w:r>
-      <w:r>
-        <w:rPr>
-          <w:rFonts w:eastAsia="Times" w:cs="Times" w:ascii="Times" w:hAnsi="Times"/>
-          <w:b w:val="false"/>
-          <w:bCs w:val="false"/>
-          <w:color w:val="666666"/>
-        </w:rPr>
-        <w:t>algunos proyectos basados en teconologia</w:t>
-      </w:r>
-      <w:r>
-        <w:rPr>
-          <w:rFonts w:eastAsia="Times" w:cs="Times" w:ascii="Times" w:hAnsi="Times"/>
-          <w:b w:val="false"/>
-          <w:bCs w:val="false"/>
-          <w:color w:val="666666"/>
-        </w:rPr>
-        <w:t xml:space="preserve"> survey123 para creación de formularios con templates XLS-Form</w:t>
+        <w:t>Actualmente me desempeño tanto en proyectos Python, React + Typescript como herramientas low code similares a Apache Kafka como GeoEvent y data Pipelines, algunos proyectos basados en teconologia survey123 para creación de formularios con templates XLS-Form</w:t>
       </w:r>
     </w:p>
     <w:p>
@@ -3984,92 +4067,7 @@
           <w:szCs w:val="24"/>
           <w:lang w:val="es-AR" w:eastAsia="zh-CN" w:bidi="hi-IN"/>
         </w:rPr>
-        <w:t xml:space="preserve">Aplicación </w:t>
-      </w:r>
-      <w:r>
-        <w:rPr>
-          <w:rFonts w:eastAsia="Times" w:cs="Times" w:ascii="Times" w:hAnsi="Times"/>
-          <w:b w:val="false"/>
-          <w:bCs w:val="false"/>
-          <w:i w:val="false"/>
-          <w:caps w:val="false"/>
-          <w:smallCaps w:val="false"/>
-          <w:color w:val="666666"/>
-          <w:spacing w:val="0"/>
-          <w:kern w:val="0"/>
-          <w:sz w:val="24"/>
-          <w:szCs w:val="24"/>
-          <w:lang w:val="es-AR" w:eastAsia="zh-CN" w:bidi="hi-IN"/>
-        </w:rPr>
-        <w:t>web</w:t>
-      </w:r>
-      <w:r>
-        <w:rPr>
-          <w:rFonts w:eastAsia="Times" w:cs="Times" w:ascii="Times" w:hAnsi="Times"/>
-          <w:b w:val="false"/>
-          <w:bCs w:val="false"/>
-          <w:i w:val="false"/>
-          <w:caps w:val="false"/>
-          <w:smallCaps w:val="false"/>
-          <w:color w:val="666666"/>
-          <w:spacing w:val="0"/>
-          <w:kern w:val="0"/>
-          <w:sz w:val="24"/>
-          <w:szCs w:val="24"/>
-          <w:lang w:val="es-AR" w:eastAsia="zh-CN" w:bidi="hi-IN"/>
-        </w:rPr>
-        <w:t xml:space="preserve"> para mapeo de progreso en la </w:t>
-      </w:r>
-      <w:r>
-        <w:rPr>
-          <w:rFonts w:eastAsia="Times" w:cs="Times" w:ascii="Times" w:hAnsi="Times"/>
-          <w:b w:val="false"/>
-          <w:bCs w:val="false"/>
-          <w:i w:val="false"/>
-          <w:caps w:val="false"/>
-          <w:smallCaps w:val="false"/>
-          <w:color w:val="666666"/>
-          <w:spacing w:val="0"/>
-          <w:kern w:val="0"/>
-          <w:sz w:val="24"/>
-          <w:szCs w:val="24"/>
-          <w:lang w:val="es-AR" w:eastAsia="zh-CN" w:bidi="hi-IN"/>
-        </w:rPr>
-        <w:t>tendido</w:t>
-      </w:r>
-      <w:r>
-        <w:rPr>
-          <w:rFonts w:eastAsia="Times" w:cs="Times" w:ascii="Times" w:hAnsi="Times"/>
-          <w:b w:val="false"/>
-          <w:bCs w:val="false"/>
-          <w:i w:val="false"/>
-          <w:caps w:val="false"/>
-          <w:smallCaps w:val="false"/>
-          <w:color w:val="666666"/>
-          <w:spacing w:val="0"/>
-          <w:kern w:val="0"/>
-          <w:sz w:val="24"/>
-          <w:szCs w:val="24"/>
-          <w:lang w:val="es-AR" w:eastAsia="zh-CN" w:bidi="hi-IN"/>
-        </w:rPr>
-        <w:t xml:space="preserve"> de un gasoducto con progresivas, </w:t>
-      </w:r>
-      <w:r>
-        <w:rPr>
-          <w:rFonts w:eastAsia="Times" w:cs="Times" w:ascii="Times" w:hAnsi="Times"/>
-          <w:b w:val="false"/>
-          <w:bCs w:val="false"/>
-          <w:i w:val="false"/>
-          <w:caps w:val="false"/>
-          <w:smallCaps w:val="false"/>
-          <w:color w:val="666666"/>
-          <w:spacing w:val="0"/>
-          <w:kern w:val="0"/>
-          <w:sz w:val="24"/>
-          <w:szCs w:val="24"/>
-          <w:lang w:val="es-AR" w:eastAsia="zh-CN" w:bidi="hi-IN"/>
-        </w:rPr>
-        <w:t>el mapeo permite ver en un mapa el avance de cada una de las 7 etapas del tendido</w:t>
+        <w:t>Aplicación web para mapeo de progreso en la tendido de un gasoducto con progresivas, el mapeo permite ver en un mapa el avance de cada una de las 7 etapas del tendido</w:t>
       </w:r>
     </w:p>
     <w:p>
@@ -4222,16 +4220,7 @@
           <w:bCs w:val="false"/>
           <w:lang w:val="es-AR"/>
         </w:rPr>
-        <w:t xml:space="preserve"> 2022 – </w:t>
-      </w:r>
-      <w:r>
-        <w:rPr>
-          <w:rFonts w:eastAsia="Times" w:cs="Times" w:ascii="Times" w:hAnsi="Times"/>
-          <w:b w:val="false"/>
-          <w:bCs w:val="false"/>
-          <w:lang w:val="es-AR"/>
-        </w:rPr>
-        <w:t>Mayo</w:t>
+        <w:t xml:space="preserve"> 2022 – Mayo</w:t>
       </w:r>
       <w:r>
         <w:rPr>
@@ -4345,41 +4334,7 @@
           <w:szCs w:val="24"/>
           <w:lang w:val="es-AR" w:eastAsia="zh-CN" w:bidi="hi-IN"/>
         </w:rPr>
-        <w:t>An</w:t>
-      </w:r>
-      <w:r>
-        <w:rPr>
-          <w:rFonts w:eastAsia="Times" w:cs="Times" w:ascii="Times" w:hAnsi="Times"/>
-          <w:b w:val="false"/>
-          <w:bCs w:val="false"/>
-          <w:i w:val="false"/>
-          <w:caps w:val="false"/>
-          <w:smallCaps w:val="false"/>
-          <w:color w:val="666666"/>
-          <w:spacing w:val="0"/>
-          <w:kern w:val="0"/>
-          <w:sz w:val="24"/>
-          <w:szCs w:val="24"/>
-          <w:lang w:val="es-AR" w:eastAsia="zh-CN" w:bidi="hi-IN"/>
-        </w:rPr>
-        <w:t>a</w:t>
-      </w:r>
-      <w:r>
-        <w:rPr>
-          <w:rFonts w:eastAsia="Times" w:cs="Times" w:ascii="Times" w:hAnsi="Times"/>
-          <w:b w:val="false"/>
-          <w:bCs w:val="false"/>
-          <w:i w:val="false"/>
-          <w:caps w:val="false"/>
-          <w:smallCaps w:val="false"/>
-          <w:color w:val="666666"/>
-          <w:spacing w:val="0"/>
-          <w:kern w:val="0"/>
-          <w:sz w:val="24"/>
-          <w:szCs w:val="24"/>
-          <w:lang w:val="es-AR" w:eastAsia="zh-CN" w:bidi="hi-IN"/>
-        </w:rPr>
-        <w:t>lizar base de datos de los clientes para su rediseño dentro de un GeoPortal</w:t>
+        <w:t>Analizar base de datos de los clientes para su rediseño dentro de un GeoPortal</w:t>
       </w:r>
     </w:p>
     <w:p>
@@ -4697,7 +4652,7 @@
             <w:rFonts w:eastAsia="Times" w:cs="Times" w:ascii="Times" w:hAnsi="Times"/>
             <w:color w:val="666666"/>
             <w:u w:val="single"/>
-            <w:lang w:eastAsia="zxx" w:bidi="zxx" w:val="es-AR"/>
+            <w:lang w:val="es-AR" w:eastAsia="zxx" w:bidi="zxx"/>
           </w:rPr>
           <w:t>https://ruteo.usig.buenosaires.gob.ar/pie/viaroute?loc=-34.4873995,-58.684607&amp;loc=-34.5009963,-58.6760981&amp;instructions=true</w:t>
         </w:r>
@@ -4732,7 +4687,7 @@
             <w:rFonts w:eastAsia="Times" w:cs="Times" w:ascii="Times" w:hAnsi="Times"/>
             <w:color w:val="666666"/>
             <w:u w:val="single"/>
-            <w:lang w:eastAsia="zxx" w:bidi="zxx" w:val="es-AR"/>
+            <w:lang w:val="es-AR" w:eastAsia="zxx" w:bidi="zxx"/>
           </w:rPr>
           <w:t>https://epok.buenosaires.gob.ar/catastro/</w:t>
         </w:r>
@@ -4768,7 +4723,7 @@
             <w:rFonts w:eastAsia="Times" w:cs="Times" w:ascii="Times" w:hAnsi="Times"/>
             <w:color w:val="666666"/>
             <w:u w:val="none"/>
-            <w:lang w:eastAsia="zxx" w:bidi="zxx" w:val="es-AR"/>
+            <w:lang w:val="es-AR" w:eastAsia="zxx" w:bidi="zxx"/>
           </w:rPr>
           <w:t>https://ciudad3d.buenosaires.gob.ar</w:t>
         </w:r>
@@ -4812,7 +4767,7 @@
             <w:rFonts w:eastAsia="Times" w:cs="Times" w:ascii="Times" w:hAnsi="Times"/>
             <w:color w:val="666666"/>
             <w:u w:val="none"/>
-            <w:lang w:eastAsia="zxx" w:bidi="zxx" w:val="es-AR"/>
+            <w:lang w:val="es-AR" w:eastAsia="zxx" w:bidi="zxx"/>
           </w:rPr>
           <w:t>https://epok.buenosaires.gob.ar/pub/mapa/mapaescolar/establecimientos_educativos/</w:t>
         </w:r>
@@ -4994,7 +4949,7 @@
       </w:r>
       <w:r>
         <w:rPr>
-          <w:rStyle w:val="EnlacedeInternetuser"/>
+          <w:rStyle w:val="Hyperlink"/>
           <w:rFonts w:eastAsia="Times" w:cs="Times" w:ascii="Times" w:hAnsi="Times"/>
           <w:color w:val="666666"/>
           <w:u w:val="none"/>
@@ -5344,7 +5299,7 @@
             <w:szCs w:val="24"/>
             <w:u w:val="single"/>
             <w:vertAlign w:val="baseline"/>
-            <w:lang w:eastAsia="zxx" w:bidi="zxx" w:val="es-AR"/>
+            <w:lang w:val="es-AR" w:eastAsia="zxx" w:bidi="zxx"/>
           </w:rPr>
           <w:t>http://mapasescolares.ign.gob.ar/</w:t>
         </w:r>
@@ -5405,7 +5360,7 @@
             <w:szCs w:val="24"/>
             <w:u w:val="single"/>
             <w:vertAlign w:val="baseline"/>
-            <w:lang w:eastAsia="zxx" w:bidi="zxx" w:val="es-AR"/>
+            <w:lang w:val="es-AR" w:eastAsia="zxx" w:bidi="zxx"/>
           </w:rPr>
           <w:t>http://qhapaqnan.ign.gob.ar/</w:t>
         </w:r>
@@ -11088,26 +11043,18 @@
       <w:szCs w:val="16"/>
     </w:rPr>
   </w:style>
-  <w:style w:type="character" w:styleId="EnlacedeInternetuser">
-    <w:name w:val="Enlace de Internet (user)"/>
+  <w:style w:type="character" w:styleId="Hyperlink">
+    <w:name w:val="Hyperlink"/>
     <w:qFormat/>
     <w:rPr>
       <w:color w:val="000080"/>
       <w:u w:val="single"/>
-      <w:lang w:eastAsia="zxx" w:bidi="zxx"/>
     </w:rPr>
   </w:style>
-  <w:style w:type="character" w:styleId="Smbolosdenumeracinuser">
-    <w:name w:val="Símbolos de numeración (user)"/>
+  <w:style w:type="character" w:styleId="Smbolosdenumeracin">
+    <w:name w:val="Símbolos de numeración"/>
     <w:qFormat/>
     <w:rPr/>
-  </w:style>
-  <w:style w:type="character" w:styleId="Hyperlink">
-    <w:name w:val="Hyperlink"/>
-    <w:rPr>
-      <w:color w:val="000080"/>
-      <w:u w:val="single"/>
-    </w:rPr>
   </w:style>
   <w:style w:type="paragraph" w:styleId="Ttulo">
     <w:name w:val="Título"/>
@@ -11119,7 +11066,7 @@
       <w:spacing w:before="240" w:after="120"/>
     </w:pPr>
     <w:rPr>
-      <w:rFonts w:ascii="Liberation Sans" w:hAnsi="Liberation Sans" w:eastAsia="Microsoft YaHei" w:cs="Lucida Sans"/>
+      <w:rFonts w:ascii="Liberation Sans" w:hAnsi="Liberation Sans" w:eastAsia="Noto Sans CJK SC" w:cs="Lohit Devanagari"/>
       <w:sz w:val="28"/>
       <w:szCs w:val="28"/>
     </w:rPr>
@@ -11164,7 +11111,7 @@
       <w:suppressLineNumbers/>
     </w:pPr>
     <w:rPr>
-      <w:rFonts w:cs="Lucida Sans"/>
+      <w:rFonts w:cs="Lohit Devanagari"/>
     </w:rPr>
   </w:style>
   <w:style w:type="paragraph" w:styleId="Ttulouser">
@@ -11177,7 +11124,7 @@
       <w:spacing w:before="240" w:after="120"/>
     </w:pPr>
     <w:rPr>
-      <w:rFonts w:ascii="Liberation Sans" w:hAnsi="Liberation Sans" w:eastAsia="Noto Sans CJK SC" w:cs="Lohit Devanagari"/>
+      <w:rFonts w:ascii="Liberation Sans" w:hAnsi="Liberation Sans" w:eastAsia="Microsoft YaHei" w:cs="Lucida Sans"/>
       <w:sz w:val="28"/>
       <w:szCs w:val="28"/>
     </w:rPr>
@@ -11190,7 +11137,7 @@
       <w:suppressLineNumbers/>
     </w:pPr>
     <w:rPr>
-      <w:rFonts w:cs="Lohit Devanagari"/>
+      <w:rFonts w:cs="Lucida Sans"/>
     </w:rPr>
   </w:style>
   <w:style w:type="paragraph" w:styleId="LO-normal" w:customStyle="1">
@@ -11279,8 +11226,8 @@
       <w:szCs w:val="16"/>
     </w:rPr>
   </w:style>
-  <w:style w:type="numbering" w:styleId="Ningunalista" w:default="1">
-    <w:name w:val="Ninguna lista"/>
+  <w:style w:type="numbering" w:styleId="Ningunalistauser" w:default="1">
+    <w:name w:val="Ninguna lista (user)"/>
     <w:uiPriority w:val="99"/>
     <w:semiHidden/>
     <w:unhideWhenUsed/>

</xml_diff>